<commit_message>
bai 7 va 8: han che loi sqlInjection va hien thi danh sach ban an
</commit_message>
<xml_diff>
--- a/ghi chu.docx
+++ b/ghi chu.docx
@@ -4,7 +4,13 @@
   <w:body>
     <w:p>
       <w:r>
-        <w:t xml:space="preserve">Bai 6: </w:t>
+        <w:rPr>
+          <w:highlight w:val="yellow"/>
+        </w:rPr>
+        <w:t>Bai 6</w:t>
+      </w:r>
+      <w:r>
+        <w:t xml:space="preserve">: </w:t>
       </w:r>
       <w:proofErr w:type="spellStart"/>
       <w:r>
@@ -524,6 +530,3084 @@
       <w:proofErr w:type="spellEnd"/>
       <w:r>
         <w:t>!)</w:t>
+      </w:r>
+    </w:p>
+    <w:p>
+      <w:proofErr w:type="spellStart"/>
+      <w:r>
+        <w:rPr>
+          <w:highlight w:val="yellow"/>
+        </w:rPr>
+        <w:t>Bài</w:t>
+      </w:r>
+      <w:proofErr w:type="spellEnd"/>
+      <w:r>
+        <w:rPr>
+          <w:highlight w:val="yellow"/>
+        </w:rPr>
+        <w:t xml:space="preserve"> 7</w:t>
+      </w:r>
+      <w:r>
+        <w:t xml:space="preserve">: </w:t>
+      </w:r>
+      <w:proofErr w:type="spellStart"/>
+      <w:r>
+        <w:t>hạn</w:t>
+      </w:r>
+      <w:proofErr w:type="spellEnd"/>
+      <w:r>
+        <w:t xml:space="preserve"> </w:t>
+      </w:r>
+      <w:proofErr w:type="spellStart"/>
+      <w:r>
+        <w:t>chế</w:t>
+      </w:r>
+      <w:proofErr w:type="spellEnd"/>
+      <w:r>
+        <w:t xml:space="preserve"> </w:t>
+      </w:r>
+      <w:proofErr w:type="spellStart"/>
+      <w:r>
+        <w:t>lỗi</w:t>
+      </w:r>
+      <w:proofErr w:type="spellEnd"/>
+      <w:r>
+        <w:t xml:space="preserve"> SQL injection</w:t>
+      </w:r>
+    </w:p>
+    <w:p>
+      <w:r>
+        <w:t>-</w:t>
+      </w:r>
+      <w:proofErr w:type="spellStart"/>
+      <w:r>
+        <w:t>lỗi</w:t>
+      </w:r>
+      <w:proofErr w:type="spellEnd"/>
+      <w:r>
+        <w:t xml:space="preserve"> </w:t>
+      </w:r>
+      <w:proofErr w:type="spellStart"/>
+      <w:r>
+        <w:t>đăng</w:t>
+      </w:r>
+      <w:proofErr w:type="spellEnd"/>
+      <w:r>
+        <w:t xml:space="preserve"> </w:t>
+      </w:r>
+      <w:proofErr w:type="spellStart"/>
+      <w:r>
+        <w:t>nhập</w:t>
+      </w:r>
+      <w:proofErr w:type="spellEnd"/>
+      <w:r>
+        <w:t xml:space="preserve"> </w:t>
+      </w:r>
+      <w:proofErr w:type="spellStart"/>
+      <w:r>
+        <w:t>mà</w:t>
+      </w:r>
+      <w:proofErr w:type="spellEnd"/>
+      <w:r>
+        <w:t xml:space="preserve"> </w:t>
+      </w:r>
+      <w:proofErr w:type="spellStart"/>
+      <w:r>
+        <w:t>không</w:t>
+      </w:r>
+      <w:proofErr w:type="spellEnd"/>
+      <w:r>
+        <w:t xml:space="preserve"> </w:t>
+      </w:r>
+      <w:proofErr w:type="spellStart"/>
+      <w:r>
+        <w:t>cần</w:t>
+      </w:r>
+      <w:proofErr w:type="spellEnd"/>
+      <w:r>
+        <w:t xml:space="preserve"> </w:t>
+      </w:r>
+      <w:proofErr w:type="spellStart"/>
+      <w:r>
+        <w:t>tài</w:t>
+      </w:r>
+      <w:proofErr w:type="spellEnd"/>
+      <w:r>
+        <w:t xml:space="preserve"> </w:t>
+      </w:r>
+      <w:proofErr w:type="spellStart"/>
+      <w:r>
+        <w:t>khoản</w:t>
+      </w:r>
+      <w:proofErr w:type="spellEnd"/>
+      <w:r>
+        <w:t xml:space="preserve"> </w:t>
+      </w:r>
+      <w:proofErr w:type="spellStart"/>
+      <w:r>
+        <w:t>mật</w:t>
+      </w:r>
+      <w:proofErr w:type="spellEnd"/>
+      <w:r>
+        <w:t xml:space="preserve"> </w:t>
+      </w:r>
+      <w:proofErr w:type="spellStart"/>
+      <w:r>
+        <w:t>khẩu</w:t>
+      </w:r>
+      <w:proofErr w:type="spellEnd"/>
+      <w:r>
+        <w:t>:</w:t>
+      </w:r>
+    </w:p>
+    <w:p>
+      <w:r>
+        <w:t xml:space="preserve">C1: </w:t>
+      </w:r>
+      <w:proofErr w:type="spellStart"/>
+      <w:r>
+        <w:t>Sử</w:t>
+      </w:r>
+      <w:proofErr w:type="spellEnd"/>
+      <w:r>
+        <w:t xml:space="preserve"> </w:t>
+      </w:r>
+      <w:proofErr w:type="spellStart"/>
+      <w:r>
+        <w:t>dụng</w:t>
+      </w:r>
+      <w:proofErr w:type="spellEnd"/>
+      <w:r>
+        <w:t xml:space="preserve"> stored procedure</w:t>
+      </w:r>
+      <w:r>
+        <w:t xml:space="preserve"> </w:t>
+      </w:r>
+      <w:proofErr w:type="spellStart"/>
+      <w:r>
+        <w:t>trong</w:t>
+      </w:r>
+      <w:proofErr w:type="spellEnd"/>
+      <w:r>
+        <w:t xml:space="preserve"> </w:t>
+      </w:r>
+      <w:proofErr w:type="spellStart"/>
+      <w:r>
+        <w:t>sql</w:t>
+      </w:r>
+      <w:proofErr w:type="spellEnd"/>
+      <w:r>
+        <w:t xml:space="preserve"> </w:t>
+      </w:r>
+    </w:p>
+    <w:p>
+      <w:proofErr w:type="spellStart"/>
+      <w:r>
+        <w:t>Cach</w:t>
+      </w:r>
+      <w:proofErr w:type="spellEnd"/>
+      <w:r>
+        <w:t xml:space="preserve"> </w:t>
+      </w:r>
+      <w:proofErr w:type="spellStart"/>
+      <w:r>
+        <w:t>tao</w:t>
+      </w:r>
+      <w:proofErr w:type="spellEnd"/>
+      <w:r>
+        <w:t xml:space="preserve"> procedure:</w:t>
+      </w:r>
+    </w:p>
+    <w:p>
+      <w:pPr>
+        <w:autoSpaceDE w:val="0"/>
+        <w:autoSpaceDN w:val="0"/>
+        <w:adjustRightInd w:val="0"/>
+        <w:spacing w:after="0" w:line="240" w:lineRule="auto"/>
+        <w:rPr>
+          <w:rFonts w:ascii="Consolas" w:hAnsi="Consolas" w:cs="Consolas"/>
+          <w:color w:val="000000"/>
+          <w:sz w:val="19"/>
+          <w:szCs w:val="19"/>
+        </w:rPr>
+      </w:pPr>
+      <w:r>
+        <w:rPr>
+          <w:rFonts w:ascii="Consolas" w:hAnsi="Consolas" w:cs="Consolas"/>
+          <w:color w:val="0000FF"/>
+          <w:sz w:val="19"/>
+          <w:szCs w:val="19"/>
+        </w:rPr>
+        <w:t>create</w:t>
+      </w:r>
+      <w:r>
+        <w:rPr>
+          <w:rFonts w:ascii="Consolas" w:hAnsi="Consolas" w:cs="Consolas"/>
+          <w:color w:val="000000"/>
+          <w:sz w:val="19"/>
+          <w:szCs w:val="19"/>
+        </w:rPr>
+        <w:t xml:space="preserve"> </w:t>
+      </w:r>
+      <w:proofErr w:type="spellStart"/>
+      <w:r>
+        <w:rPr>
+          <w:rFonts w:ascii="Consolas" w:hAnsi="Consolas" w:cs="Consolas"/>
+          <w:color w:val="0000FF"/>
+          <w:sz w:val="19"/>
+          <w:szCs w:val="19"/>
+        </w:rPr>
+        <w:t>proc</w:t>
+      </w:r>
+      <w:proofErr w:type="spellEnd"/>
+      <w:r>
+        <w:rPr>
+          <w:rFonts w:ascii="Consolas" w:hAnsi="Consolas" w:cs="Consolas"/>
+          <w:color w:val="000000"/>
+          <w:sz w:val="19"/>
+          <w:szCs w:val="19"/>
+        </w:rPr>
+        <w:t xml:space="preserve"> </w:t>
+      </w:r>
+      <w:proofErr w:type="spellStart"/>
+      <w:r>
+        <w:rPr>
+          <w:rFonts w:ascii="Consolas" w:hAnsi="Consolas" w:cs="Consolas"/>
+          <w:color w:val="000000"/>
+          <w:sz w:val="19"/>
+          <w:szCs w:val="19"/>
+        </w:rPr>
+        <w:t>usp_login</w:t>
+      </w:r>
+      <w:proofErr w:type="spellEnd"/>
+      <w:r>
+        <w:rPr>
+          <w:rFonts w:ascii="Consolas" w:hAnsi="Consolas" w:cs="Consolas"/>
+          <w:color w:val="000000"/>
+          <w:sz w:val="19"/>
+          <w:szCs w:val="19"/>
+        </w:rPr>
+        <w:tab/>
+      </w:r>
+      <w:r>
+        <w:rPr>
+          <w:rFonts w:ascii="Consolas" w:hAnsi="Consolas" w:cs="Consolas"/>
+          <w:color w:val="000000"/>
+          <w:sz w:val="19"/>
+          <w:szCs w:val="19"/>
+        </w:rPr>
+        <w:tab/>
+      </w:r>
+      <w:r>
+        <w:rPr>
+          <w:rFonts w:ascii="Consolas" w:hAnsi="Consolas" w:cs="Consolas"/>
+          <w:color w:val="000000"/>
+          <w:sz w:val="19"/>
+          <w:szCs w:val="19"/>
+        </w:rPr>
+        <w:tab/>
+        <w:t xml:space="preserve">--user’s </w:t>
+      </w:r>
+      <w:r>
+        <w:rPr>
+          <w:rFonts w:ascii="Consolas" w:hAnsi="Consolas" w:cs="Consolas"/>
+          <w:color w:val="000000"/>
+          <w:sz w:val="19"/>
+          <w:szCs w:val="19"/>
+        </w:rPr>
+        <w:t>procedure</w:t>
+      </w:r>
+    </w:p>
+    <w:p>
+      <w:pPr>
+        <w:autoSpaceDE w:val="0"/>
+        <w:autoSpaceDN w:val="0"/>
+        <w:adjustRightInd w:val="0"/>
+        <w:spacing w:after="0" w:line="240" w:lineRule="auto"/>
+        <w:rPr>
+          <w:rFonts w:ascii="Consolas" w:hAnsi="Consolas" w:cs="Consolas"/>
+          <w:color w:val="000000"/>
+          <w:sz w:val="19"/>
+          <w:szCs w:val="19"/>
+        </w:rPr>
+      </w:pPr>
+      <w:r>
+        <w:rPr>
+          <w:rFonts w:ascii="Consolas" w:hAnsi="Consolas" w:cs="Consolas"/>
+          <w:color w:val="000000"/>
+          <w:sz w:val="19"/>
+          <w:szCs w:val="19"/>
+        </w:rPr>
+        <w:t xml:space="preserve">@username </w:t>
+      </w:r>
+      <w:proofErr w:type="spellStart"/>
+      <w:proofErr w:type="gramStart"/>
+      <w:r>
+        <w:rPr>
+          <w:rFonts w:ascii="Consolas" w:hAnsi="Consolas" w:cs="Consolas"/>
+          <w:color w:val="0000FF"/>
+          <w:sz w:val="19"/>
+          <w:szCs w:val="19"/>
+        </w:rPr>
+        <w:t>nvarchar</w:t>
+      </w:r>
+      <w:proofErr w:type="spellEnd"/>
+      <w:r>
+        <w:rPr>
+          <w:rFonts w:ascii="Consolas" w:hAnsi="Consolas" w:cs="Consolas"/>
+          <w:color w:val="808080"/>
+          <w:sz w:val="19"/>
+          <w:szCs w:val="19"/>
+        </w:rPr>
+        <w:t>(</w:t>
+      </w:r>
+      <w:proofErr w:type="gramEnd"/>
+      <w:r>
+        <w:rPr>
+          <w:rFonts w:ascii="Consolas" w:hAnsi="Consolas" w:cs="Consolas"/>
+          <w:color w:val="000000"/>
+          <w:sz w:val="19"/>
+          <w:szCs w:val="19"/>
+        </w:rPr>
+        <w:t>100</w:t>
+      </w:r>
+      <w:r>
+        <w:rPr>
+          <w:rFonts w:ascii="Consolas" w:hAnsi="Consolas" w:cs="Consolas"/>
+          <w:color w:val="808080"/>
+          <w:sz w:val="19"/>
+          <w:szCs w:val="19"/>
+        </w:rPr>
+        <w:t>),</w:t>
+      </w:r>
+    </w:p>
+    <w:p>
+      <w:pPr>
+        <w:autoSpaceDE w:val="0"/>
+        <w:autoSpaceDN w:val="0"/>
+        <w:adjustRightInd w:val="0"/>
+        <w:spacing w:after="0" w:line="240" w:lineRule="auto"/>
+        <w:rPr>
+          <w:rFonts w:ascii="Consolas" w:hAnsi="Consolas" w:cs="Consolas"/>
+          <w:color w:val="000000"/>
+          <w:sz w:val="19"/>
+          <w:szCs w:val="19"/>
+        </w:rPr>
+      </w:pPr>
+      <w:r>
+        <w:rPr>
+          <w:rFonts w:ascii="Consolas" w:hAnsi="Consolas" w:cs="Consolas"/>
+          <w:color w:val="000000"/>
+          <w:sz w:val="19"/>
+          <w:szCs w:val="19"/>
+        </w:rPr>
+        <w:t xml:space="preserve">@password </w:t>
+      </w:r>
+      <w:proofErr w:type="spellStart"/>
+      <w:proofErr w:type="gramStart"/>
+      <w:r>
+        <w:rPr>
+          <w:rFonts w:ascii="Consolas" w:hAnsi="Consolas" w:cs="Consolas"/>
+          <w:color w:val="0000FF"/>
+          <w:sz w:val="19"/>
+          <w:szCs w:val="19"/>
+        </w:rPr>
+        <w:t>nvarchar</w:t>
+      </w:r>
+      <w:proofErr w:type="spellEnd"/>
+      <w:r>
+        <w:rPr>
+          <w:rFonts w:ascii="Consolas" w:hAnsi="Consolas" w:cs="Consolas"/>
+          <w:color w:val="808080"/>
+          <w:sz w:val="19"/>
+          <w:szCs w:val="19"/>
+        </w:rPr>
+        <w:t>(</w:t>
+      </w:r>
+      <w:proofErr w:type="gramEnd"/>
+      <w:r>
+        <w:rPr>
+          <w:rFonts w:ascii="Consolas" w:hAnsi="Consolas" w:cs="Consolas"/>
+          <w:color w:val="000000"/>
+          <w:sz w:val="19"/>
+          <w:szCs w:val="19"/>
+        </w:rPr>
+        <w:t>100</w:t>
+      </w:r>
+      <w:r>
+        <w:rPr>
+          <w:rFonts w:ascii="Consolas" w:hAnsi="Consolas" w:cs="Consolas"/>
+          <w:color w:val="808080"/>
+          <w:sz w:val="19"/>
+          <w:szCs w:val="19"/>
+        </w:rPr>
+        <w:t>)</w:t>
+      </w:r>
+    </w:p>
+    <w:p>
+      <w:pPr>
+        <w:autoSpaceDE w:val="0"/>
+        <w:autoSpaceDN w:val="0"/>
+        <w:adjustRightInd w:val="0"/>
+        <w:spacing w:after="0" w:line="240" w:lineRule="auto"/>
+        <w:rPr>
+          <w:rFonts w:ascii="Consolas" w:hAnsi="Consolas" w:cs="Consolas"/>
+          <w:color w:val="000000"/>
+          <w:sz w:val="19"/>
+          <w:szCs w:val="19"/>
+        </w:rPr>
+      </w:pPr>
+      <w:r>
+        <w:rPr>
+          <w:rFonts w:ascii="Consolas" w:hAnsi="Consolas" w:cs="Consolas"/>
+          <w:color w:val="0000FF"/>
+          <w:sz w:val="19"/>
+          <w:szCs w:val="19"/>
+        </w:rPr>
+        <w:t>as</w:t>
+      </w:r>
+    </w:p>
+    <w:p>
+      <w:pPr>
+        <w:autoSpaceDE w:val="0"/>
+        <w:autoSpaceDN w:val="0"/>
+        <w:adjustRightInd w:val="0"/>
+        <w:spacing w:after="0" w:line="240" w:lineRule="auto"/>
+        <w:rPr>
+          <w:rFonts w:ascii="Consolas" w:hAnsi="Consolas" w:cs="Consolas"/>
+          <w:color w:val="000000"/>
+          <w:sz w:val="19"/>
+          <w:szCs w:val="19"/>
+        </w:rPr>
+      </w:pPr>
+      <w:r>
+        <w:rPr>
+          <w:rFonts w:ascii="Consolas" w:hAnsi="Consolas" w:cs="Consolas"/>
+          <w:color w:val="0000FF"/>
+          <w:sz w:val="19"/>
+          <w:szCs w:val="19"/>
+        </w:rPr>
+        <w:t>begin</w:t>
+      </w:r>
+    </w:p>
+    <w:p>
+      <w:pPr>
+        <w:autoSpaceDE w:val="0"/>
+        <w:autoSpaceDN w:val="0"/>
+        <w:adjustRightInd w:val="0"/>
+        <w:spacing w:after="0" w:line="240" w:lineRule="auto"/>
+        <w:rPr>
+          <w:rFonts w:ascii="Consolas" w:hAnsi="Consolas" w:cs="Consolas"/>
+          <w:color w:val="000000"/>
+          <w:sz w:val="19"/>
+          <w:szCs w:val="19"/>
+        </w:rPr>
+      </w:pPr>
+      <w:r>
+        <w:rPr>
+          <w:rFonts w:ascii="Consolas" w:hAnsi="Consolas" w:cs="Consolas"/>
+          <w:color w:val="000000"/>
+          <w:sz w:val="19"/>
+          <w:szCs w:val="19"/>
+        </w:rPr>
+        <w:tab/>
+      </w:r>
+      <w:r>
+        <w:rPr>
+          <w:rFonts w:ascii="Consolas" w:hAnsi="Consolas" w:cs="Consolas"/>
+          <w:color w:val="0000FF"/>
+          <w:sz w:val="19"/>
+          <w:szCs w:val="19"/>
+        </w:rPr>
+        <w:t>Select</w:t>
+      </w:r>
+      <w:r>
+        <w:rPr>
+          <w:rFonts w:ascii="Consolas" w:hAnsi="Consolas" w:cs="Consolas"/>
+          <w:color w:val="000000"/>
+          <w:sz w:val="19"/>
+          <w:szCs w:val="19"/>
+        </w:rPr>
+        <w:t xml:space="preserve"> </w:t>
+      </w:r>
+      <w:r>
+        <w:rPr>
+          <w:rFonts w:ascii="Consolas" w:hAnsi="Consolas" w:cs="Consolas"/>
+          <w:color w:val="808080"/>
+          <w:sz w:val="19"/>
+          <w:szCs w:val="19"/>
+        </w:rPr>
+        <w:t>*</w:t>
+      </w:r>
+      <w:r>
+        <w:rPr>
+          <w:rFonts w:ascii="Consolas" w:hAnsi="Consolas" w:cs="Consolas"/>
+          <w:color w:val="000000"/>
+          <w:sz w:val="19"/>
+          <w:szCs w:val="19"/>
+        </w:rPr>
+        <w:t xml:space="preserve"> </w:t>
+      </w:r>
+      <w:r>
+        <w:rPr>
+          <w:rFonts w:ascii="Consolas" w:hAnsi="Consolas" w:cs="Consolas"/>
+          <w:color w:val="0000FF"/>
+          <w:sz w:val="19"/>
+          <w:szCs w:val="19"/>
+        </w:rPr>
+        <w:t>from</w:t>
+      </w:r>
+      <w:r>
+        <w:rPr>
+          <w:rFonts w:ascii="Consolas" w:hAnsi="Consolas" w:cs="Consolas"/>
+          <w:color w:val="000000"/>
+          <w:sz w:val="19"/>
+          <w:szCs w:val="19"/>
+        </w:rPr>
+        <w:t xml:space="preserve"> </w:t>
+      </w:r>
+      <w:proofErr w:type="spellStart"/>
+      <w:proofErr w:type="gramStart"/>
+      <w:r>
+        <w:rPr>
+          <w:rFonts w:ascii="Consolas" w:hAnsi="Consolas" w:cs="Consolas"/>
+          <w:color w:val="000000"/>
+          <w:sz w:val="19"/>
+          <w:szCs w:val="19"/>
+        </w:rPr>
+        <w:t>dbo</w:t>
+      </w:r>
+      <w:r>
+        <w:rPr>
+          <w:rFonts w:ascii="Consolas" w:hAnsi="Consolas" w:cs="Consolas"/>
+          <w:color w:val="808080"/>
+          <w:sz w:val="19"/>
+          <w:szCs w:val="19"/>
+        </w:rPr>
+        <w:t>.</w:t>
+      </w:r>
+      <w:r>
+        <w:rPr>
+          <w:rFonts w:ascii="Consolas" w:hAnsi="Consolas" w:cs="Consolas"/>
+          <w:color w:val="000000"/>
+          <w:sz w:val="19"/>
+          <w:szCs w:val="19"/>
+        </w:rPr>
+        <w:t>account</w:t>
+      </w:r>
+      <w:proofErr w:type="spellEnd"/>
+      <w:proofErr w:type="gramEnd"/>
+      <w:r>
+        <w:rPr>
+          <w:rFonts w:ascii="Consolas" w:hAnsi="Consolas" w:cs="Consolas"/>
+          <w:color w:val="000000"/>
+          <w:sz w:val="19"/>
+          <w:szCs w:val="19"/>
+        </w:rPr>
+        <w:t xml:space="preserve"> </w:t>
+      </w:r>
+      <w:r>
+        <w:rPr>
+          <w:rFonts w:ascii="Consolas" w:hAnsi="Consolas" w:cs="Consolas"/>
+          <w:color w:val="0000FF"/>
+          <w:sz w:val="19"/>
+          <w:szCs w:val="19"/>
+        </w:rPr>
+        <w:t>where</w:t>
+      </w:r>
+      <w:r>
+        <w:rPr>
+          <w:rFonts w:ascii="Consolas" w:hAnsi="Consolas" w:cs="Consolas"/>
+          <w:color w:val="000000"/>
+          <w:sz w:val="19"/>
+          <w:szCs w:val="19"/>
+        </w:rPr>
+        <w:t xml:space="preserve"> @username </w:t>
+      </w:r>
+      <w:r>
+        <w:rPr>
+          <w:rFonts w:ascii="Consolas" w:hAnsi="Consolas" w:cs="Consolas"/>
+          <w:color w:val="808080"/>
+          <w:sz w:val="19"/>
+          <w:szCs w:val="19"/>
+        </w:rPr>
+        <w:t>=</w:t>
+      </w:r>
+      <w:r>
+        <w:rPr>
+          <w:rFonts w:ascii="Consolas" w:hAnsi="Consolas" w:cs="Consolas"/>
+          <w:color w:val="000000"/>
+          <w:sz w:val="19"/>
+          <w:szCs w:val="19"/>
+        </w:rPr>
+        <w:t xml:space="preserve"> username </w:t>
+      </w:r>
+      <w:r>
+        <w:rPr>
+          <w:rFonts w:ascii="Consolas" w:hAnsi="Consolas" w:cs="Consolas"/>
+          <w:color w:val="808080"/>
+          <w:sz w:val="19"/>
+          <w:szCs w:val="19"/>
+        </w:rPr>
+        <w:t>and</w:t>
+      </w:r>
+      <w:r>
+        <w:rPr>
+          <w:rFonts w:ascii="Consolas" w:hAnsi="Consolas" w:cs="Consolas"/>
+          <w:color w:val="000000"/>
+          <w:sz w:val="19"/>
+          <w:szCs w:val="19"/>
+        </w:rPr>
+        <w:t xml:space="preserve"> @password </w:t>
+      </w:r>
+      <w:r>
+        <w:rPr>
+          <w:rFonts w:ascii="Consolas" w:hAnsi="Consolas" w:cs="Consolas"/>
+          <w:color w:val="808080"/>
+          <w:sz w:val="19"/>
+          <w:szCs w:val="19"/>
+        </w:rPr>
+        <w:t>=</w:t>
+      </w:r>
+      <w:r>
+        <w:rPr>
+          <w:rFonts w:ascii="Consolas" w:hAnsi="Consolas" w:cs="Consolas"/>
+          <w:color w:val="000000"/>
+          <w:sz w:val="19"/>
+          <w:szCs w:val="19"/>
+        </w:rPr>
+        <w:t xml:space="preserve"> </w:t>
+      </w:r>
+      <w:r>
+        <w:rPr>
+          <w:rFonts w:ascii="Consolas" w:hAnsi="Consolas" w:cs="Consolas"/>
+          <w:color w:val="0000FF"/>
+          <w:sz w:val="19"/>
+          <w:szCs w:val="19"/>
+        </w:rPr>
+        <w:t>password</w:t>
+      </w:r>
+    </w:p>
+    <w:p>
+      <w:pPr>
+        <w:rPr>
+          <w:rFonts w:ascii="Consolas" w:hAnsi="Consolas" w:cs="Consolas"/>
+          <w:color w:val="0000FF"/>
+          <w:sz w:val="19"/>
+          <w:szCs w:val="19"/>
+        </w:rPr>
+      </w:pPr>
+      <w:r>
+        <w:rPr>
+          <w:rFonts w:ascii="Consolas" w:hAnsi="Consolas" w:cs="Consolas"/>
+          <w:color w:val="0000FF"/>
+          <w:sz w:val="19"/>
+          <w:szCs w:val="19"/>
+        </w:rPr>
+        <w:t>E</w:t>
+      </w:r>
+      <w:r>
+        <w:rPr>
+          <w:rFonts w:ascii="Consolas" w:hAnsi="Consolas" w:cs="Consolas"/>
+          <w:color w:val="0000FF"/>
+          <w:sz w:val="19"/>
+          <w:szCs w:val="19"/>
+        </w:rPr>
+        <w:t>nd</w:t>
+      </w:r>
+    </w:p>
+    <w:p>
+      <w:r>
+        <w:rPr>
+          <w:highlight w:val="yellow"/>
+        </w:rPr>
+        <w:t>Bai 8:</w:t>
+      </w:r>
+      <w:r>
+        <w:t xml:space="preserve"> </w:t>
+      </w:r>
+      <w:proofErr w:type="spellStart"/>
+      <w:r>
+        <w:t>Hien</w:t>
+      </w:r>
+      <w:proofErr w:type="spellEnd"/>
+      <w:r>
+        <w:t xml:space="preserve"> </w:t>
+      </w:r>
+      <w:proofErr w:type="spellStart"/>
+      <w:r>
+        <w:t>thi</w:t>
+      </w:r>
+      <w:proofErr w:type="spellEnd"/>
+      <w:r>
+        <w:t xml:space="preserve"> </w:t>
+      </w:r>
+      <w:proofErr w:type="spellStart"/>
+      <w:r>
+        <w:t>danh</w:t>
+      </w:r>
+      <w:proofErr w:type="spellEnd"/>
+      <w:r>
+        <w:t xml:space="preserve"> </w:t>
+      </w:r>
+      <w:proofErr w:type="spellStart"/>
+      <w:r>
+        <w:t>sach</w:t>
+      </w:r>
+      <w:proofErr w:type="spellEnd"/>
+      <w:r>
+        <w:t xml:space="preserve"> ban an</w:t>
+      </w:r>
+    </w:p>
+    <w:p>
+      <w:proofErr w:type="spellStart"/>
+      <w:r>
+        <w:t>TableDAO</w:t>
+      </w:r>
+      <w:proofErr w:type="spellEnd"/>
+      <w:r>
+        <w:t xml:space="preserve">: </w:t>
+      </w:r>
+      <w:proofErr w:type="spellStart"/>
+      <w:r>
+        <w:t>Xử</w:t>
+      </w:r>
+      <w:proofErr w:type="spellEnd"/>
+      <w:r>
+        <w:t xml:space="preserve"> </w:t>
+      </w:r>
+      <w:proofErr w:type="spellStart"/>
+      <w:r>
+        <w:t>lý</w:t>
+      </w:r>
+      <w:proofErr w:type="spellEnd"/>
+      <w:r>
+        <w:t xml:space="preserve"> </w:t>
+      </w:r>
+      <w:proofErr w:type="spellStart"/>
+      <w:r>
+        <w:t>lấy</w:t>
+      </w:r>
+      <w:proofErr w:type="spellEnd"/>
+      <w:r>
+        <w:t xml:space="preserve"> </w:t>
+      </w:r>
+      <w:proofErr w:type="spellStart"/>
+      <w:r>
+        <w:t>dữ</w:t>
+      </w:r>
+      <w:proofErr w:type="spellEnd"/>
+      <w:r>
+        <w:t xml:space="preserve"> </w:t>
+      </w:r>
+      <w:proofErr w:type="spellStart"/>
+      <w:r>
+        <w:t>liệu</w:t>
+      </w:r>
+      <w:proofErr w:type="spellEnd"/>
+      <w:r>
+        <w:t xml:space="preserve"> </w:t>
+      </w:r>
+      <w:proofErr w:type="spellStart"/>
+      <w:r>
+        <w:t>từ</w:t>
+      </w:r>
+      <w:proofErr w:type="spellEnd"/>
+      <w:r>
+        <w:t xml:space="preserve"> CSDL </w:t>
+      </w:r>
+      <w:proofErr w:type="spellStart"/>
+      <w:r>
+        <w:t>lên</w:t>
+      </w:r>
+      <w:proofErr w:type="spellEnd"/>
+      <w:r>
+        <w:t xml:space="preserve">, </w:t>
+      </w:r>
+      <w:proofErr w:type="spellStart"/>
+      <w:r>
+        <w:t>tạo</w:t>
+      </w:r>
+      <w:proofErr w:type="spellEnd"/>
+      <w:r>
+        <w:t xml:space="preserve"> 1 </w:t>
+      </w:r>
+      <w:proofErr w:type="spellStart"/>
+      <w:r>
+        <w:t>đối</w:t>
+      </w:r>
+      <w:proofErr w:type="spellEnd"/>
+      <w:r>
+        <w:t xml:space="preserve"> </w:t>
+      </w:r>
+      <w:proofErr w:type="spellStart"/>
+      <w:r>
+        <w:t>tượng</w:t>
+      </w:r>
+      <w:proofErr w:type="spellEnd"/>
+      <w:r>
+        <w:t xml:space="preserve"> static instance </w:t>
+      </w:r>
+      <w:proofErr w:type="spellStart"/>
+      <w:r>
+        <w:t>để</w:t>
+      </w:r>
+      <w:proofErr w:type="spellEnd"/>
+      <w:r>
+        <w:t xml:space="preserve"> </w:t>
+      </w:r>
+      <w:proofErr w:type="spellStart"/>
+      <w:r>
+        <w:t>lớp</w:t>
+      </w:r>
+      <w:proofErr w:type="spellEnd"/>
+      <w:r>
+        <w:t xml:space="preserve"> view </w:t>
+      </w:r>
+      <w:proofErr w:type="spellStart"/>
+      <w:r>
+        <w:t>gọi</w:t>
+      </w:r>
+      <w:proofErr w:type="spellEnd"/>
+      <w:r>
+        <w:t xml:space="preserve"> </w:t>
+      </w:r>
+      <w:proofErr w:type="spellStart"/>
+      <w:r>
+        <w:t>đến</w:t>
+      </w:r>
+      <w:proofErr w:type="spellEnd"/>
+    </w:p>
+    <w:p>
+      <w:pPr>
+        <w:ind w:firstLine="720"/>
+      </w:pPr>
+      <w:proofErr w:type="spellStart"/>
+      <w:r>
+        <w:t>Có</w:t>
+      </w:r>
+      <w:proofErr w:type="spellEnd"/>
+      <w:r>
+        <w:t xml:space="preserve"> 1 </w:t>
+      </w:r>
+      <w:proofErr w:type="spellStart"/>
+      <w:r>
+        <w:t>hàm</w:t>
+      </w:r>
+      <w:proofErr w:type="spellEnd"/>
+      <w:r>
+        <w:t xml:space="preserve"> </w:t>
+      </w:r>
+      <w:proofErr w:type="spellStart"/>
+      <w:r>
+        <w:t>loadTableList</w:t>
+      </w:r>
+      <w:proofErr w:type="spellEnd"/>
+      <w:r>
+        <w:t xml:space="preserve"> </w:t>
+      </w:r>
+      <w:proofErr w:type="spellStart"/>
+      <w:r>
+        <w:t>để</w:t>
+      </w:r>
+      <w:proofErr w:type="spellEnd"/>
+      <w:r>
+        <w:t xml:space="preserve"> </w:t>
+      </w:r>
+      <w:proofErr w:type="gramStart"/>
+      <w:r>
+        <w:t xml:space="preserve">load  </w:t>
+      </w:r>
+      <w:proofErr w:type="spellStart"/>
+      <w:r>
+        <w:t>danh</w:t>
+      </w:r>
+      <w:proofErr w:type="spellEnd"/>
+      <w:proofErr w:type="gramEnd"/>
+      <w:r>
+        <w:t xml:space="preserve"> </w:t>
+      </w:r>
+      <w:proofErr w:type="spellStart"/>
+      <w:r>
+        <w:t>sach</w:t>
+      </w:r>
+      <w:proofErr w:type="spellEnd"/>
+      <w:r>
+        <w:t xml:space="preserve"> </w:t>
+      </w:r>
+      <w:proofErr w:type="spellStart"/>
+      <w:r>
+        <w:t>các</w:t>
+      </w:r>
+      <w:proofErr w:type="spellEnd"/>
+      <w:r>
+        <w:t xml:space="preserve"> table </w:t>
+      </w:r>
+      <w:proofErr w:type="spellStart"/>
+      <w:r>
+        <w:t>từ</w:t>
+      </w:r>
+      <w:proofErr w:type="spellEnd"/>
+      <w:r>
+        <w:t xml:space="preserve"> </w:t>
+      </w:r>
+      <w:proofErr w:type="spellStart"/>
+      <w:r>
+        <w:t>csdl</w:t>
+      </w:r>
+      <w:proofErr w:type="spellEnd"/>
+      <w:r>
+        <w:t xml:space="preserve"> </w:t>
+      </w:r>
+      <w:proofErr w:type="spellStart"/>
+      <w:r>
+        <w:t>lên</w:t>
+      </w:r>
+      <w:proofErr w:type="spellEnd"/>
+      <w:r>
+        <w:t xml:space="preserve"> </w:t>
+      </w:r>
+    </w:p>
+    <w:p>
+      <w:proofErr w:type="gramStart"/>
+      <w:r>
+        <w:t>Table</w:t>
+      </w:r>
+      <w:r>
+        <w:t>(</w:t>
+      </w:r>
+      <w:proofErr w:type="spellStart"/>
+      <w:proofErr w:type="gramEnd"/>
+      <w:r>
+        <w:t>trong</w:t>
+      </w:r>
+      <w:proofErr w:type="spellEnd"/>
+      <w:r>
+        <w:t xml:space="preserve"> </w:t>
+      </w:r>
+      <w:proofErr w:type="spellStart"/>
+      <w:r>
+        <w:t>thư</w:t>
+      </w:r>
+      <w:proofErr w:type="spellEnd"/>
+      <w:r>
+        <w:t xml:space="preserve"> </w:t>
+      </w:r>
+      <w:proofErr w:type="spellStart"/>
+      <w:r>
+        <w:t>mục</w:t>
+      </w:r>
+      <w:proofErr w:type="spellEnd"/>
+      <w:r>
+        <w:t xml:space="preserve">  DTO)</w:t>
+      </w:r>
+      <w:r>
+        <w:t xml:space="preserve">: </w:t>
+      </w:r>
+      <w:proofErr w:type="spellStart"/>
+      <w:r>
+        <w:t>lưu</w:t>
+      </w:r>
+      <w:proofErr w:type="spellEnd"/>
+      <w:r>
+        <w:t xml:space="preserve"> </w:t>
+      </w:r>
+      <w:proofErr w:type="spellStart"/>
+      <w:r>
+        <w:t>trữ</w:t>
+      </w:r>
+      <w:proofErr w:type="spellEnd"/>
+      <w:r>
+        <w:t xml:space="preserve"> </w:t>
+      </w:r>
+      <w:proofErr w:type="spellStart"/>
+      <w:r>
+        <w:t>các</w:t>
+      </w:r>
+      <w:proofErr w:type="spellEnd"/>
+      <w:r>
+        <w:t xml:space="preserve"> </w:t>
+      </w:r>
+      <w:proofErr w:type="spellStart"/>
+      <w:r>
+        <w:t>thuộc</w:t>
+      </w:r>
+      <w:proofErr w:type="spellEnd"/>
+      <w:r>
+        <w:t xml:space="preserve"> </w:t>
+      </w:r>
+      <w:proofErr w:type="spellStart"/>
+      <w:r>
+        <w:t>tính</w:t>
+      </w:r>
+      <w:proofErr w:type="spellEnd"/>
+      <w:r>
+        <w:t xml:space="preserve"> </w:t>
+      </w:r>
+      <w:proofErr w:type="spellStart"/>
+      <w:r>
+        <w:t>của</w:t>
+      </w:r>
+      <w:proofErr w:type="spellEnd"/>
+      <w:r>
+        <w:t xml:space="preserve"> </w:t>
+      </w:r>
+      <w:proofErr w:type="spellStart"/>
+      <w:r>
+        <w:t>đối</w:t>
+      </w:r>
+      <w:proofErr w:type="spellEnd"/>
+      <w:r>
+        <w:t xml:space="preserve"> </w:t>
+      </w:r>
+      <w:proofErr w:type="spellStart"/>
+      <w:r>
+        <w:t>tượng</w:t>
+      </w:r>
+      <w:proofErr w:type="spellEnd"/>
+      <w:r>
+        <w:t xml:space="preserve"> table</w:t>
+      </w:r>
+    </w:p>
+    <w:p>
+      <w:proofErr w:type="spellStart"/>
+      <w:r>
+        <w:t>Các</w:t>
+      </w:r>
+      <w:proofErr w:type="spellEnd"/>
+      <w:r>
+        <w:t xml:space="preserve"> </w:t>
+      </w:r>
+      <w:proofErr w:type="spellStart"/>
+      <w:r>
+        <w:t>bước</w:t>
+      </w:r>
+      <w:proofErr w:type="spellEnd"/>
+      <w:r>
+        <w:t xml:space="preserve"> </w:t>
+      </w:r>
+      <w:proofErr w:type="spellStart"/>
+      <w:r>
+        <w:t>của</w:t>
+      </w:r>
+      <w:proofErr w:type="spellEnd"/>
+      <w:r>
+        <w:t xml:space="preserve"> </w:t>
+      </w:r>
+      <w:proofErr w:type="spellStart"/>
+      <w:r>
+        <w:t>phần</w:t>
+      </w:r>
+      <w:proofErr w:type="spellEnd"/>
+      <w:r>
+        <w:t xml:space="preserve"> </w:t>
+      </w:r>
+      <w:proofErr w:type="spellStart"/>
+      <w:r>
+        <w:t>này</w:t>
+      </w:r>
+      <w:proofErr w:type="spellEnd"/>
+      <w:r>
+        <w:t>:</w:t>
+      </w:r>
+    </w:p>
+    <w:p>
+      <w:r>
+        <w:t>+</w:t>
+      </w:r>
+      <w:proofErr w:type="spellStart"/>
+      <w:r>
+        <w:t>Tạo</w:t>
+      </w:r>
+      <w:proofErr w:type="spellEnd"/>
+      <w:r>
+        <w:t xml:space="preserve"> </w:t>
+      </w:r>
+      <w:proofErr w:type="spellStart"/>
+      <w:r>
+        <w:t>lớp</w:t>
+      </w:r>
+      <w:proofErr w:type="spellEnd"/>
+      <w:r>
+        <w:t xml:space="preserve"> Table </w:t>
+      </w:r>
+      <w:proofErr w:type="spellStart"/>
+      <w:r>
+        <w:t>với</w:t>
+      </w:r>
+      <w:proofErr w:type="spellEnd"/>
+      <w:r>
+        <w:t xml:space="preserve"> </w:t>
+      </w:r>
+      <w:proofErr w:type="spellStart"/>
+      <w:r>
+        <w:t>các</w:t>
+      </w:r>
+      <w:proofErr w:type="spellEnd"/>
+      <w:r>
+        <w:t xml:space="preserve"> </w:t>
+      </w:r>
+      <w:proofErr w:type="spellStart"/>
+      <w:r>
+        <w:t>thuộc</w:t>
+      </w:r>
+      <w:proofErr w:type="spellEnd"/>
+      <w:r>
+        <w:t xml:space="preserve"> </w:t>
+      </w:r>
+      <w:proofErr w:type="spellStart"/>
+      <w:r>
+        <w:t>tính</w:t>
+      </w:r>
+      <w:proofErr w:type="spellEnd"/>
+      <w:r>
+        <w:t xml:space="preserve"> </w:t>
+      </w:r>
+      <w:proofErr w:type="spellStart"/>
+      <w:r>
+        <w:t>bình</w:t>
+      </w:r>
+      <w:proofErr w:type="spellEnd"/>
+      <w:r>
+        <w:t xml:space="preserve"> </w:t>
+      </w:r>
+      <w:proofErr w:type="spellStart"/>
+      <w:r>
+        <w:t>thường</w:t>
+      </w:r>
+      <w:proofErr w:type="spellEnd"/>
+      <w:r>
+        <w:t xml:space="preserve"> </w:t>
+      </w:r>
+      <w:proofErr w:type="spellStart"/>
+      <w:r>
+        <w:t>và</w:t>
+      </w:r>
+      <w:proofErr w:type="spellEnd"/>
+      <w:r>
+        <w:t xml:space="preserve"> </w:t>
+      </w:r>
+      <w:proofErr w:type="spellStart"/>
+      <w:r>
+        <w:t>có</w:t>
+      </w:r>
+      <w:proofErr w:type="spellEnd"/>
+      <w:r>
+        <w:t xml:space="preserve"> </w:t>
+      </w:r>
+      <w:proofErr w:type="spellStart"/>
+      <w:r>
+        <w:t>thêm</w:t>
+      </w:r>
+      <w:proofErr w:type="spellEnd"/>
+      <w:r>
+        <w:t xml:space="preserve"> </w:t>
+      </w:r>
+      <w:proofErr w:type="spellStart"/>
+      <w:r>
+        <w:t>hàm</w:t>
+      </w:r>
+      <w:proofErr w:type="spellEnd"/>
+      <w:r>
+        <w:t xml:space="preserve"> </w:t>
+      </w:r>
+      <w:proofErr w:type="spellStart"/>
+      <w:r>
+        <w:t>khởi</w:t>
+      </w:r>
+      <w:proofErr w:type="spellEnd"/>
+      <w:r>
+        <w:t xml:space="preserve"> </w:t>
+      </w:r>
+      <w:proofErr w:type="spellStart"/>
+      <w:r>
+        <w:t>tạo</w:t>
+      </w:r>
+      <w:proofErr w:type="spellEnd"/>
+      <w:r>
+        <w:t xml:space="preserve">, </w:t>
+      </w:r>
+      <w:proofErr w:type="spellStart"/>
+      <w:r>
+        <w:t>lưu</w:t>
+      </w:r>
+      <w:proofErr w:type="spellEnd"/>
+      <w:r>
+        <w:t xml:space="preserve"> ý </w:t>
+      </w:r>
+      <w:proofErr w:type="spellStart"/>
+      <w:r>
+        <w:t>óc</w:t>
+      </w:r>
+      <w:proofErr w:type="spellEnd"/>
+      <w:r>
+        <w:t xml:space="preserve"> </w:t>
+      </w:r>
+      <w:proofErr w:type="spellStart"/>
+      <w:r>
+        <w:t>thêm</w:t>
+      </w:r>
+      <w:proofErr w:type="spellEnd"/>
+    </w:p>
+    <w:p>
+      <w:pPr>
+        <w:autoSpaceDE w:val="0"/>
+        <w:autoSpaceDN w:val="0"/>
+        <w:adjustRightInd w:val="0"/>
+        <w:spacing w:after="0" w:line="240" w:lineRule="auto"/>
+        <w:ind w:firstLine="720"/>
+        <w:rPr>
+          <w:rFonts w:ascii="Consolas" w:hAnsi="Consolas" w:cs="Consolas"/>
+          <w:color w:val="000000"/>
+          <w:sz w:val="19"/>
+          <w:szCs w:val="19"/>
+        </w:rPr>
+      </w:pPr>
+      <w:r>
+        <w:rPr>
+          <w:rFonts w:ascii="Consolas" w:hAnsi="Consolas" w:cs="Consolas"/>
+          <w:color w:val="0000FF"/>
+          <w:sz w:val="19"/>
+          <w:szCs w:val="19"/>
+        </w:rPr>
+        <w:t>public</w:t>
+      </w:r>
+      <w:r>
+        <w:rPr>
+          <w:rFonts w:ascii="Consolas" w:hAnsi="Consolas" w:cs="Consolas"/>
+          <w:color w:val="000000"/>
+          <w:sz w:val="19"/>
+          <w:szCs w:val="19"/>
+        </w:rPr>
+        <w:t xml:space="preserve"> </w:t>
+      </w:r>
+      <w:proofErr w:type="gramStart"/>
+      <w:r>
+        <w:rPr>
+          <w:rFonts w:ascii="Consolas" w:hAnsi="Consolas" w:cs="Consolas"/>
+          <w:color w:val="2B91AF"/>
+          <w:sz w:val="19"/>
+          <w:szCs w:val="19"/>
+        </w:rPr>
+        <w:t>Table</w:t>
+      </w:r>
+      <w:r>
+        <w:rPr>
+          <w:rFonts w:ascii="Consolas" w:hAnsi="Consolas" w:cs="Consolas"/>
+          <w:color w:val="000000"/>
+          <w:sz w:val="19"/>
+          <w:szCs w:val="19"/>
+        </w:rPr>
+        <w:t>(</w:t>
+      </w:r>
+      <w:proofErr w:type="spellStart"/>
+      <w:proofErr w:type="gramEnd"/>
+      <w:r>
+        <w:rPr>
+          <w:rFonts w:ascii="Consolas" w:hAnsi="Consolas" w:cs="Consolas"/>
+          <w:color w:val="000000"/>
+          <w:sz w:val="19"/>
+          <w:szCs w:val="19"/>
+        </w:rPr>
+        <w:t>DataRow</w:t>
+      </w:r>
+      <w:proofErr w:type="spellEnd"/>
+      <w:r>
+        <w:rPr>
+          <w:rFonts w:ascii="Consolas" w:hAnsi="Consolas" w:cs="Consolas"/>
+          <w:color w:val="000000"/>
+          <w:sz w:val="19"/>
+          <w:szCs w:val="19"/>
+        </w:rPr>
+        <w:t xml:space="preserve"> row)</w:t>
+      </w:r>
+    </w:p>
+    <w:p>
+      <w:pPr>
+        <w:autoSpaceDE w:val="0"/>
+        <w:autoSpaceDN w:val="0"/>
+        <w:adjustRightInd w:val="0"/>
+        <w:spacing w:after="0" w:line="240" w:lineRule="auto"/>
+        <w:rPr>
+          <w:rFonts w:ascii="Consolas" w:hAnsi="Consolas" w:cs="Consolas"/>
+          <w:color w:val="000000"/>
+          <w:sz w:val="19"/>
+          <w:szCs w:val="19"/>
+        </w:rPr>
+      </w:pPr>
+      <w:r>
+        <w:rPr>
+          <w:rFonts w:ascii="Consolas" w:hAnsi="Consolas" w:cs="Consolas"/>
+          <w:color w:val="000000"/>
+          <w:sz w:val="19"/>
+          <w:szCs w:val="19"/>
+        </w:rPr>
+        <w:t xml:space="preserve">        {</w:t>
+      </w:r>
+    </w:p>
+    <w:p>
+      <w:pPr>
+        <w:autoSpaceDE w:val="0"/>
+        <w:autoSpaceDN w:val="0"/>
+        <w:adjustRightInd w:val="0"/>
+        <w:spacing w:after="0" w:line="240" w:lineRule="auto"/>
+        <w:rPr>
+          <w:rFonts w:ascii="Consolas" w:hAnsi="Consolas" w:cs="Consolas"/>
+          <w:color w:val="000000"/>
+          <w:sz w:val="19"/>
+          <w:szCs w:val="19"/>
+        </w:rPr>
+      </w:pPr>
+      <w:r>
+        <w:rPr>
+          <w:rFonts w:ascii="Consolas" w:hAnsi="Consolas" w:cs="Consolas"/>
+          <w:color w:val="000000"/>
+          <w:sz w:val="19"/>
+          <w:szCs w:val="19"/>
+        </w:rPr>
+        <w:t xml:space="preserve">            </w:t>
+      </w:r>
+      <w:r>
+        <w:rPr>
+          <w:rFonts w:ascii="Consolas" w:hAnsi="Consolas" w:cs="Consolas"/>
+          <w:color w:val="0000FF"/>
+          <w:sz w:val="19"/>
+          <w:szCs w:val="19"/>
+        </w:rPr>
+        <w:t>this</w:t>
+      </w:r>
+      <w:r>
+        <w:rPr>
+          <w:rFonts w:ascii="Consolas" w:hAnsi="Consolas" w:cs="Consolas"/>
+          <w:color w:val="000000"/>
+          <w:sz w:val="19"/>
+          <w:szCs w:val="19"/>
+        </w:rPr>
+        <w:t>.ID = (</w:t>
+      </w:r>
+      <w:proofErr w:type="spellStart"/>
+      <w:r>
+        <w:rPr>
+          <w:rFonts w:ascii="Consolas" w:hAnsi="Consolas" w:cs="Consolas"/>
+          <w:color w:val="0000FF"/>
+          <w:sz w:val="19"/>
+          <w:szCs w:val="19"/>
+        </w:rPr>
+        <w:t>int</w:t>
+      </w:r>
+      <w:proofErr w:type="spellEnd"/>
+      <w:r>
+        <w:rPr>
+          <w:rFonts w:ascii="Consolas" w:hAnsi="Consolas" w:cs="Consolas"/>
+          <w:color w:val="000000"/>
+          <w:sz w:val="19"/>
+          <w:szCs w:val="19"/>
+        </w:rPr>
+        <w:t>)row[</w:t>
+      </w:r>
+      <w:r>
+        <w:rPr>
+          <w:rFonts w:ascii="Consolas" w:hAnsi="Consolas" w:cs="Consolas"/>
+          <w:color w:val="A31515"/>
+          <w:sz w:val="19"/>
+          <w:szCs w:val="19"/>
+        </w:rPr>
+        <w:t>"id"</w:t>
+      </w:r>
+      <w:r>
+        <w:rPr>
+          <w:rFonts w:ascii="Consolas" w:hAnsi="Consolas" w:cs="Consolas"/>
+          <w:color w:val="000000"/>
+          <w:sz w:val="19"/>
+          <w:szCs w:val="19"/>
+        </w:rPr>
+        <w:t>];</w:t>
+      </w:r>
+    </w:p>
+    <w:p>
+      <w:pPr>
+        <w:autoSpaceDE w:val="0"/>
+        <w:autoSpaceDN w:val="0"/>
+        <w:adjustRightInd w:val="0"/>
+        <w:spacing w:after="0" w:line="240" w:lineRule="auto"/>
+        <w:rPr>
+          <w:rFonts w:ascii="Consolas" w:hAnsi="Consolas" w:cs="Consolas"/>
+          <w:color w:val="000000"/>
+          <w:sz w:val="19"/>
+          <w:szCs w:val="19"/>
+        </w:rPr>
+      </w:pPr>
+      <w:r>
+        <w:rPr>
+          <w:rFonts w:ascii="Consolas" w:hAnsi="Consolas" w:cs="Consolas"/>
+          <w:color w:val="000000"/>
+          <w:sz w:val="19"/>
+          <w:szCs w:val="19"/>
+        </w:rPr>
+        <w:t xml:space="preserve">            </w:t>
+      </w:r>
+      <w:proofErr w:type="spellStart"/>
+      <w:proofErr w:type="gramStart"/>
+      <w:r>
+        <w:rPr>
+          <w:rFonts w:ascii="Consolas" w:hAnsi="Consolas" w:cs="Consolas"/>
+          <w:color w:val="0000FF"/>
+          <w:sz w:val="19"/>
+          <w:szCs w:val="19"/>
+        </w:rPr>
+        <w:t>this</w:t>
+      </w:r>
+      <w:r>
+        <w:rPr>
+          <w:rFonts w:ascii="Consolas" w:hAnsi="Consolas" w:cs="Consolas"/>
+          <w:color w:val="000000"/>
+          <w:sz w:val="19"/>
+          <w:szCs w:val="19"/>
+        </w:rPr>
+        <w:t>.Name</w:t>
+      </w:r>
+      <w:proofErr w:type="spellEnd"/>
+      <w:proofErr w:type="gramEnd"/>
+      <w:r>
+        <w:rPr>
+          <w:rFonts w:ascii="Consolas" w:hAnsi="Consolas" w:cs="Consolas"/>
+          <w:color w:val="000000"/>
+          <w:sz w:val="19"/>
+          <w:szCs w:val="19"/>
+        </w:rPr>
+        <w:t xml:space="preserve"> = row[</w:t>
+      </w:r>
+      <w:r>
+        <w:rPr>
+          <w:rFonts w:ascii="Consolas" w:hAnsi="Consolas" w:cs="Consolas"/>
+          <w:color w:val="A31515"/>
+          <w:sz w:val="19"/>
+          <w:szCs w:val="19"/>
+        </w:rPr>
+        <w:t>"name"</w:t>
+      </w:r>
+      <w:r>
+        <w:rPr>
+          <w:rFonts w:ascii="Consolas" w:hAnsi="Consolas" w:cs="Consolas"/>
+          <w:color w:val="000000"/>
+          <w:sz w:val="19"/>
+          <w:szCs w:val="19"/>
+        </w:rPr>
+        <w:t>].</w:t>
+      </w:r>
+      <w:proofErr w:type="spellStart"/>
+      <w:r>
+        <w:rPr>
+          <w:rFonts w:ascii="Consolas" w:hAnsi="Consolas" w:cs="Consolas"/>
+          <w:color w:val="000000"/>
+          <w:sz w:val="19"/>
+          <w:szCs w:val="19"/>
+        </w:rPr>
+        <w:t>ToString</w:t>
+      </w:r>
+      <w:proofErr w:type="spellEnd"/>
+      <w:r>
+        <w:rPr>
+          <w:rFonts w:ascii="Consolas" w:hAnsi="Consolas" w:cs="Consolas"/>
+          <w:color w:val="000000"/>
+          <w:sz w:val="19"/>
+          <w:szCs w:val="19"/>
+        </w:rPr>
+        <w:t>();</w:t>
+      </w:r>
+    </w:p>
+    <w:p>
+      <w:pPr>
+        <w:autoSpaceDE w:val="0"/>
+        <w:autoSpaceDN w:val="0"/>
+        <w:adjustRightInd w:val="0"/>
+        <w:spacing w:after="0" w:line="240" w:lineRule="auto"/>
+        <w:rPr>
+          <w:rFonts w:ascii="Consolas" w:hAnsi="Consolas" w:cs="Consolas"/>
+          <w:color w:val="000000"/>
+          <w:sz w:val="19"/>
+          <w:szCs w:val="19"/>
+        </w:rPr>
+      </w:pPr>
+      <w:r>
+        <w:rPr>
+          <w:rFonts w:ascii="Consolas" w:hAnsi="Consolas" w:cs="Consolas"/>
+          <w:color w:val="000000"/>
+          <w:sz w:val="19"/>
+          <w:szCs w:val="19"/>
+        </w:rPr>
+        <w:t xml:space="preserve">            </w:t>
+      </w:r>
+      <w:proofErr w:type="spellStart"/>
+      <w:proofErr w:type="gramStart"/>
+      <w:r>
+        <w:rPr>
+          <w:rFonts w:ascii="Consolas" w:hAnsi="Consolas" w:cs="Consolas"/>
+          <w:color w:val="0000FF"/>
+          <w:sz w:val="19"/>
+          <w:szCs w:val="19"/>
+        </w:rPr>
+        <w:t>this</w:t>
+      </w:r>
+      <w:r>
+        <w:rPr>
+          <w:rFonts w:ascii="Consolas" w:hAnsi="Consolas" w:cs="Consolas"/>
+          <w:color w:val="000000"/>
+          <w:sz w:val="19"/>
+          <w:szCs w:val="19"/>
+        </w:rPr>
+        <w:t>.Status</w:t>
+      </w:r>
+      <w:proofErr w:type="spellEnd"/>
+      <w:proofErr w:type="gramEnd"/>
+      <w:r>
+        <w:rPr>
+          <w:rFonts w:ascii="Consolas" w:hAnsi="Consolas" w:cs="Consolas"/>
+          <w:color w:val="000000"/>
+          <w:sz w:val="19"/>
+          <w:szCs w:val="19"/>
+        </w:rPr>
+        <w:t xml:space="preserve"> = row[</w:t>
+      </w:r>
+      <w:r>
+        <w:rPr>
+          <w:rFonts w:ascii="Consolas" w:hAnsi="Consolas" w:cs="Consolas"/>
+          <w:color w:val="A31515"/>
+          <w:sz w:val="19"/>
+          <w:szCs w:val="19"/>
+        </w:rPr>
+        <w:t>"Status"</w:t>
+      </w:r>
+      <w:r>
+        <w:rPr>
+          <w:rFonts w:ascii="Consolas" w:hAnsi="Consolas" w:cs="Consolas"/>
+          <w:color w:val="000000"/>
+          <w:sz w:val="19"/>
+          <w:szCs w:val="19"/>
+        </w:rPr>
+        <w:t>].</w:t>
+      </w:r>
+      <w:proofErr w:type="spellStart"/>
+      <w:r>
+        <w:rPr>
+          <w:rFonts w:ascii="Consolas" w:hAnsi="Consolas" w:cs="Consolas"/>
+          <w:color w:val="000000"/>
+          <w:sz w:val="19"/>
+          <w:szCs w:val="19"/>
+        </w:rPr>
+        <w:t>ToString</w:t>
+      </w:r>
+      <w:proofErr w:type="spellEnd"/>
+      <w:r>
+        <w:rPr>
+          <w:rFonts w:ascii="Consolas" w:hAnsi="Consolas" w:cs="Consolas"/>
+          <w:color w:val="000000"/>
+          <w:sz w:val="19"/>
+          <w:szCs w:val="19"/>
+        </w:rPr>
+        <w:t>();</w:t>
+      </w:r>
+    </w:p>
+    <w:p>
+      <w:pPr>
+        <w:rPr>
+          <w:rFonts w:ascii="Consolas" w:hAnsi="Consolas" w:cs="Consolas"/>
+          <w:color w:val="000000"/>
+          <w:sz w:val="19"/>
+          <w:szCs w:val="19"/>
+        </w:rPr>
+      </w:pPr>
+      <w:r>
+        <w:rPr>
+          <w:rFonts w:ascii="Consolas" w:hAnsi="Consolas" w:cs="Consolas"/>
+          <w:color w:val="000000"/>
+          <w:sz w:val="19"/>
+          <w:szCs w:val="19"/>
+        </w:rPr>
+        <w:t xml:space="preserve">        }</w:t>
+      </w:r>
+    </w:p>
+    <w:p>
+      <w:r>
+        <w:t>+</w:t>
+      </w:r>
+      <w:proofErr w:type="spellStart"/>
+      <w:r>
+        <w:t>tạọ</w:t>
+      </w:r>
+      <w:proofErr w:type="spellEnd"/>
+      <w:r>
+        <w:t xml:space="preserve"> </w:t>
+      </w:r>
+      <w:proofErr w:type="spellStart"/>
+      <w:r>
+        <w:t>TableDAO</w:t>
+      </w:r>
+      <w:proofErr w:type="spellEnd"/>
+      <w:r>
+        <w:t xml:space="preserve"> </w:t>
+      </w:r>
+      <w:proofErr w:type="spellStart"/>
+      <w:r>
+        <w:t>và</w:t>
+      </w:r>
+      <w:proofErr w:type="spellEnd"/>
+      <w:r>
+        <w:t xml:space="preserve"> singleton </w:t>
+      </w:r>
+      <w:proofErr w:type="spellStart"/>
+      <w:r>
+        <w:t>cho</w:t>
+      </w:r>
+      <w:proofErr w:type="spellEnd"/>
+      <w:r>
+        <w:t xml:space="preserve"> </w:t>
+      </w:r>
+      <w:proofErr w:type="spellStart"/>
+      <w:r>
+        <w:t>nó</w:t>
+      </w:r>
+      <w:proofErr w:type="spellEnd"/>
+      <w:r>
+        <w:t xml:space="preserve">, </w:t>
+      </w:r>
+      <w:proofErr w:type="spellStart"/>
+      <w:r>
+        <w:t>sau</w:t>
+      </w:r>
+      <w:proofErr w:type="spellEnd"/>
+      <w:r>
+        <w:t xml:space="preserve"> </w:t>
+      </w:r>
+      <w:proofErr w:type="spellStart"/>
+      <w:r>
+        <w:t>đó</w:t>
+      </w:r>
+      <w:proofErr w:type="spellEnd"/>
+      <w:r>
+        <w:t xml:space="preserve"> </w:t>
+      </w:r>
+      <w:proofErr w:type="spellStart"/>
+      <w:r>
+        <w:t>viết</w:t>
+      </w:r>
+      <w:proofErr w:type="spellEnd"/>
+      <w:r>
+        <w:t xml:space="preserve"> </w:t>
+      </w:r>
+      <w:proofErr w:type="spellStart"/>
+      <w:r>
+        <w:t>thêm</w:t>
+      </w:r>
+      <w:proofErr w:type="spellEnd"/>
+      <w:r>
+        <w:t xml:space="preserve"> </w:t>
+      </w:r>
+      <w:proofErr w:type="spellStart"/>
+      <w:r>
+        <w:t>hàm</w:t>
+      </w:r>
+      <w:proofErr w:type="spellEnd"/>
+      <w:r>
+        <w:t xml:space="preserve"> </w:t>
+      </w:r>
+      <w:proofErr w:type="spellStart"/>
+      <w:r>
+        <w:t>loadTableList</w:t>
+      </w:r>
+      <w:proofErr w:type="spellEnd"/>
+      <w:r>
+        <w:t xml:space="preserve">, </w:t>
+      </w:r>
+      <w:proofErr w:type="spellStart"/>
+      <w:r>
+        <w:t>mỗi</w:t>
+      </w:r>
+      <w:proofErr w:type="spellEnd"/>
+      <w:r>
+        <w:t xml:space="preserve"> row </w:t>
+      </w:r>
+      <w:proofErr w:type="spellStart"/>
+      <w:r>
+        <w:t>trong</w:t>
+      </w:r>
+      <w:proofErr w:type="spellEnd"/>
+      <w:r>
+        <w:t xml:space="preserve"> </w:t>
+      </w:r>
+      <w:proofErr w:type="spellStart"/>
+      <w:r>
+        <w:t>cơ</w:t>
+      </w:r>
+      <w:proofErr w:type="spellEnd"/>
+      <w:r>
+        <w:t xml:space="preserve"> </w:t>
+      </w:r>
+      <w:proofErr w:type="spellStart"/>
+      <w:r>
+        <w:t>sở</w:t>
+      </w:r>
+      <w:proofErr w:type="spellEnd"/>
+      <w:r>
+        <w:t xml:space="preserve"> </w:t>
+      </w:r>
+      <w:proofErr w:type="spellStart"/>
+      <w:r>
+        <w:t>dữ</w:t>
+      </w:r>
+      <w:proofErr w:type="spellEnd"/>
+      <w:r>
+        <w:t xml:space="preserve"> </w:t>
+      </w:r>
+      <w:proofErr w:type="spellStart"/>
+      <w:r>
+        <w:t>liệu</w:t>
+      </w:r>
+      <w:proofErr w:type="spellEnd"/>
+      <w:r>
+        <w:t xml:space="preserve"> </w:t>
+      </w:r>
+      <w:proofErr w:type="spellStart"/>
+      <w:r>
+        <w:t>sẽ</w:t>
+      </w:r>
+      <w:proofErr w:type="spellEnd"/>
+      <w:r>
+        <w:t xml:space="preserve"> </w:t>
+      </w:r>
+      <w:proofErr w:type="spellStart"/>
+      <w:r>
+        <w:t>tương</w:t>
+      </w:r>
+      <w:proofErr w:type="spellEnd"/>
+      <w:r>
+        <w:t xml:space="preserve"> </w:t>
+      </w:r>
+      <w:proofErr w:type="spellStart"/>
+      <w:r>
+        <w:t>ứng</w:t>
+      </w:r>
+      <w:proofErr w:type="spellEnd"/>
+      <w:r>
+        <w:t xml:space="preserve"> </w:t>
+      </w:r>
+      <w:proofErr w:type="spellStart"/>
+      <w:r>
+        <w:t>với</w:t>
+      </w:r>
+      <w:proofErr w:type="spellEnd"/>
+      <w:r>
+        <w:t xml:space="preserve"> 1 </w:t>
+      </w:r>
+      <w:proofErr w:type="spellStart"/>
+      <w:r>
+        <w:t>đối</w:t>
+      </w:r>
+      <w:proofErr w:type="spellEnd"/>
+      <w:r>
+        <w:t xml:space="preserve"> </w:t>
+      </w:r>
+      <w:proofErr w:type="spellStart"/>
+      <w:r>
+        <w:t>tượng</w:t>
+      </w:r>
+      <w:proofErr w:type="spellEnd"/>
+      <w:r>
+        <w:t xml:space="preserve"> table </w:t>
+      </w:r>
+      <w:proofErr w:type="spellStart"/>
+      <w:r>
+        <w:t>được</w:t>
+      </w:r>
+      <w:proofErr w:type="spellEnd"/>
+      <w:r>
+        <w:t xml:space="preserve"> </w:t>
+      </w:r>
+      <w:proofErr w:type="spellStart"/>
+      <w:r>
+        <w:t>tạo</w:t>
+      </w:r>
+      <w:proofErr w:type="spellEnd"/>
+      <w:r>
+        <w:t xml:space="preserve"> </w:t>
+      </w:r>
+      <w:proofErr w:type="spellStart"/>
+      <w:r>
+        <w:t>mới</w:t>
+      </w:r>
+      <w:proofErr w:type="spellEnd"/>
+      <w:r>
+        <w:t xml:space="preserve"> </w:t>
+      </w:r>
+      <w:proofErr w:type="spellStart"/>
+      <w:r>
+        <w:t>cho</w:t>
+      </w:r>
+      <w:proofErr w:type="spellEnd"/>
+      <w:r>
+        <w:t xml:space="preserve"> </w:t>
+      </w:r>
+      <w:proofErr w:type="spellStart"/>
+      <w:proofErr w:type="gramStart"/>
+      <w:r>
+        <w:t>lớp</w:t>
+      </w:r>
+      <w:proofErr w:type="spellEnd"/>
+      <w:r>
+        <w:t xml:space="preserve">  Table</w:t>
+      </w:r>
+      <w:proofErr w:type="gramEnd"/>
+    </w:p>
+    <w:p>
+      <w:pPr>
+        <w:autoSpaceDE w:val="0"/>
+        <w:autoSpaceDN w:val="0"/>
+        <w:adjustRightInd w:val="0"/>
+        <w:spacing w:after="0" w:line="240" w:lineRule="auto"/>
+        <w:rPr>
+          <w:rFonts w:ascii="Consolas" w:hAnsi="Consolas" w:cs="Consolas"/>
+          <w:color w:val="000000"/>
+          <w:sz w:val="19"/>
+          <w:szCs w:val="19"/>
+        </w:rPr>
+      </w:pPr>
+      <w:r>
+        <w:rPr>
+          <w:rFonts w:ascii="Consolas" w:hAnsi="Consolas" w:cs="Consolas"/>
+          <w:color w:val="0000FF"/>
+          <w:sz w:val="19"/>
+          <w:szCs w:val="19"/>
+        </w:rPr>
+        <w:t>public</w:t>
+      </w:r>
+      <w:r>
+        <w:rPr>
+          <w:rFonts w:ascii="Consolas" w:hAnsi="Consolas" w:cs="Consolas"/>
+          <w:color w:val="000000"/>
+          <w:sz w:val="19"/>
+          <w:szCs w:val="19"/>
+        </w:rPr>
+        <w:t xml:space="preserve"> List&lt;Table&gt; </w:t>
+      </w:r>
+      <w:proofErr w:type="spellStart"/>
+      <w:proofErr w:type="gramStart"/>
+      <w:r>
+        <w:rPr>
+          <w:rFonts w:ascii="Consolas" w:hAnsi="Consolas" w:cs="Consolas"/>
+          <w:color w:val="000000"/>
+          <w:sz w:val="19"/>
+          <w:szCs w:val="19"/>
+        </w:rPr>
+        <w:t>loadTableList</w:t>
+      </w:r>
+      <w:proofErr w:type="spellEnd"/>
+      <w:r>
+        <w:rPr>
+          <w:rFonts w:ascii="Consolas" w:hAnsi="Consolas" w:cs="Consolas"/>
+          <w:color w:val="000000"/>
+          <w:sz w:val="19"/>
+          <w:szCs w:val="19"/>
+        </w:rPr>
+        <w:t>(</w:t>
+      </w:r>
+      <w:proofErr w:type="gramEnd"/>
+      <w:r>
+        <w:rPr>
+          <w:rFonts w:ascii="Consolas" w:hAnsi="Consolas" w:cs="Consolas"/>
+          <w:color w:val="000000"/>
+          <w:sz w:val="19"/>
+          <w:szCs w:val="19"/>
+        </w:rPr>
+        <w:t>)</w:t>
+      </w:r>
+    </w:p>
+    <w:p>
+      <w:pPr>
+        <w:autoSpaceDE w:val="0"/>
+        <w:autoSpaceDN w:val="0"/>
+        <w:adjustRightInd w:val="0"/>
+        <w:spacing w:after="0" w:line="240" w:lineRule="auto"/>
+        <w:rPr>
+          <w:rFonts w:ascii="Consolas" w:hAnsi="Consolas" w:cs="Consolas"/>
+          <w:color w:val="000000"/>
+          <w:sz w:val="19"/>
+          <w:szCs w:val="19"/>
+        </w:rPr>
+      </w:pPr>
+      <w:r>
+        <w:rPr>
+          <w:rFonts w:ascii="Consolas" w:hAnsi="Consolas" w:cs="Consolas"/>
+          <w:color w:val="000000"/>
+          <w:sz w:val="19"/>
+          <w:szCs w:val="19"/>
+        </w:rPr>
+        <w:t xml:space="preserve">        {</w:t>
+      </w:r>
+    </w:p>
+    <w:p>
+      <w:pPr>
+        <w:autoSpaceDE w:val="0"/>
+        <w:autoSpaceDN w:val="0"/>
+        <w:adjustRightInd w:val="0"/>
+        <w:spacing w:after="0" w:line="240" w:lineRule="auto"/>
+        <w:rPr>
+          <w:rFonts w:ascii="Consolas" w:hAnsi="Consolas" w:cs="Consolas"/>
+          <w:color w:val="000000"/>
+          <w:sz w:val="19"/>
+          <w:szCs w:val="19"/>
+        </w:rPr>
+      </w:pPr>
+      <w:r>
+        <w:rPr>
+          <w:rFonts w:ascii="Consolas" w:hAnsi="Consolas" w:cs="Consolas"/>
+          <w:color w:val="000000"/>
+          <w:sz w:val="19"/>
+          <w:szCs w:val="19"/>
+        </w:rPr>
+        <w:t xml:space="preserve">            List&lt;Table&gt; </w:t>
+      </w:r>
+      <w:proofErr w:type="spellStart"/>
+      <w:r>
+        <w:rPr>
+          <w:rFonts w:ascii="Consolas" w:hAnsi="Consolas" w:cs="Consolas"/>
+          <w:color w:val="000000"/>
+          <w:sz w:val="19"/>
+          <w:szCs w:val="19"/>
+        </w:rPr>
+        <w:t>tablelst</w:t>
+      </w:r>
+      <w:proofErr w:type="spellEnd"/>
+      <w:r>
+        <w:rPr>
+          <w:rFonts w:ascii="Consolas" w:hAnsi="Consolas" w:cs="Consolas"/>
+          <w:color w:val="000000"/>
+          <w:sz w:val="19"/>
+          <w:szCs w:val="19"/>
+        </w:rPr>
+        <w:t xml:space="preserve"> = </w:t>
+      </w:r>
+      <w:r>
+        <w:rPr>
+          <w:rFonts w:ascii="Consolas" w:hAnsi="Consolas" w:cs="Consolas"/>
+          <w:color w:val="0000FF"/>
+          <w:sz w:val="19"/>
+          <w:szCs w:val="19"/>
+        </w:rPr>
+        <w:t>new</w:t>
+      </w:r>
+      <w:r>
+        <w:rPr>
+          <w:rFonts w:ascii="Consolas" w:hAnsi="Consolas" w:cs="Consolas"/>
+          <w:color w:val="000000"/>
+          <w:sz w:val="19"/>
+          <w:szCs w:val="19"/>
+        </w:rPr>
+        <w:t xml:space="preserve"> List&lt;Table</w:t>
+      </w:r>
+      <w:proofErr w:type="gramStart"/>
+      <w:r>
+        <w:rPr>
+          <w:rFonts w:ascii="Consolas" w:hAnsi="Consolas" w:cs="Consolas"/>
+          <w:color w:val="000000"/>
+          <w:sz w:val="19"/>
+          <w:szCs w:val="19"/>
+        </w:rPr>
+        <w:t>&gt;(</w:t>
+      </w:r>
+      <w:proofErr w:type="gramEnd"/>
+      <w:r>
+        <w:rPr>
+          <w:rFonts w:ascii="Consolas" w:hAnsi="Consolas" w:cs="Consolas"/>
+          <w:color w:val="000000"/>
+          <w:sz w:val="19"/>
+          <w:szCs w:val="19"/>
+        </w:rPr>
+        <w:t>);</w:t>
+      </w:r>
+    </w:p>
+    <w:p>
+      <w:pPr>
+        <w:autoSpaceDE w:val="0"/>
+        <w:autoSpaceDN w:val="0"/>
+        <w:adjustRightInd w:val="0"/>
+        <w:spacing w:after="0" w:line="240" w:lineRule="auto"/>
+        <w:rPr>
+          <w:rFonts w:ascii="Consolas" w:hAnsi="Consolas" w:cs="Consolas"/>
+          <w:color w:val="000000"/>
+          <w:sz w:val="19"/>
+          <w:szCs w:val="19"/>
+        </w:rPr>
+      </w:pPr>
+      <w:r>
+        <w:rPr>
+          <w:rFonts w:ascii="Consolas" w:hAnsi="Consolas" w:cs="Consolas"/>
+          <w:color w:val="000000"/>
+          <w:sz w:val="19"/>
+          <w:szCs w:val="19"/>
+        </w:rPr>
+        <w:t xml:space="preserve">            </w:t>
+      </w:r>
+      <w:proofErr w:type="spellStart"/>
+      <w:r>
+        <w:rPr>
+          <w:rFonts w:ascii="Consolas" w:hAnsi="Consolas" w:cs="Consolas"/>
+          <w:color w:val="000000"/>
+          <w:sz w:val="19"/>
+          <w:szCs w:val="19"/>
+        </w:rPr>
+        <w:t>DataTable</w:t>
+      </w:r>
+      <w:proofErr w:type="spellEnd"/>
+      <w:r>
+        <w:rPr>
+          <w:rFonts w:ascii="Consolas" w:hAnsi="Consolas" w:cs="Consolas"/>
+          <w:color w:val="000000"/>
+          <w:sz w:val="19"/>
+          <w:szCs w:val="19"/>
+        </w:rPr>
+        <w:t xml:space="preserve"> data = </w:t>
+      </w:r>
+      <w:proofErr w:type="spellStart"/>
+      <w:proofErr w:type="gramStart"/>
+      <w:r>
+        <w:rPr>
+          <w:rFonts w:ascii="Consolas" w:hAnsi="Consolas" w:cs="Consolas"/>
+          <w:color w:val="000000"/>
+          <w:sz w:val="19"/>
+          <w:szCs w:val="19"/>
+        </w:rPr>
+        <w:t>DataProvider.Instance.ExcecuteQuery</w:t>
+      </w:r>
+      <w:proofErr w:type="spellEnd"/>
+      <w:proofErr w:type="gramEnd"/>
+      <w:r>
+        <w:rPr>
+          <w:rFonts w:ascii="Consolas" w:hAnsi="Consolas" w:cs="Consolas"/>
+          <w:color w:val="000000"/>
+          <w:sz w:val="19"/>
+          <w:szCs w:val="19"/>
+        </w:rPr>
+        <w:t>(</w:t>
+      </w:r>
+      <w:r>
+        <w:rPr>
+          <w:rFonts w:ascii="Consolas" w:hAnsi="Consolas" w:cs="Consolas"/>
+          <w:color w:val="A31515"/>
+          <w:sz w:val="19"/>
+          <w:szCs w:val="19"/>
+        </w:rPr>
+        <w:t xml:space="preserve">"exec </w:t>
+      </w:r>
+      <w:proofErr w:type="spellStart"/>
+      <w:r>
+        <w:rPr>
+          <w:rFonts w:ascii="Consolas" w:hAnsi="Consolas" w:cs="Consolas"/>
+          <w:color w:val="A31515"/>
+          <w:sz w:val="19"/>
+          <w:szCs w:val="19"/>
+        </w:rPr>
+        <w:t>usp_GetTableList</w:t>
+      </w:r>
+      <w:proofErr w:type="spellEnd"/>
+      <w:r>
+        <w:rPr>
+          <w:rFonts w:ascii="Consolas" w:hAnsi="Consolas" w:cs="Consolas"/>
+          <w:color w:val="A31515"/>
+          <w:sz w:val="19"/>
+          <w:szCs w:val="19"/>
+        </w:rPr>
+        <w:t>"</w:t>
+      </w:r>
+      <w:r>
+        <w:rPr>
+          <w:rFonts w:ascii="Consolas" w:hAnsi="Consolas" w:cs="Consolas"/>
+          <w:color w:val="000000"/>
+          <w:sz w:val="19"/>
+          <w:szCs w:val="19"/>
+        </w:rPr>
+        <w:t>);</w:t>
+      </w:r>
+    </w:p>
+    <w:p>
+      <w:pPr>
+        <w:autoSpaceDE w:val="0"/>
+        <w:autoSpaceDN w:val="0"/>
+        <w:adjustRightInd w:val="0"/>
+        <w:spacing w:after="0" w:line="240" w:lineRule="auto"/>
+        <w:rPr>
+          <w:rFonts w:ascii="Consolas" w:hAnsi="Consolas" w:cs="Consolas"/>
+          <w:color w:val="000000"/>
+          <w:sz w:val="19"/>
+          <w:szCs w:val="19"/>
+        </w:rPr>
+      </w:pPr>
+    </w:p>
+    <w:p>
+      <w:pPr>
+        <w:autoSpaceDE w:val="0"/>
+        <w:autoSpaceDN w:val="0"/>
+        <w:adjustRightInd w:val="0"/>
+        <w:spacing w:after="0" w:line="240" w:lineRule="auto"/>
+        <w:rPr>
+          <w:rFonts w:ascii="Consolas" w:hAnsi="Consolas" w:cs="Consolas"/>
+          <w:color w:val="000000"/>
+          <w:sz w:val="19"/>
+          <w:szCs w:val="19"/>
+        </w:rPr>
+      </w:pPr>
+      <w:r>
+        <w:rPr>
+          <w:rFonts w:ascii="Consolas" w:hAnsi="Consolas" w:cs="Consolas"/>
+          <w:color w:val="000000"/>
+          <w:sz w:val="19"/>
+          <w:szCs w:val="19"/>
+        </w:rPr>
+        <w:t xml:space="preserve">            </w:t>
+      </w:r>
+      <w:proofErr w:type="spellStart"/>
+      <w:proofErr w:type="gramStart"/>
+      <w:r>
+        <w:rPr>
+          <w:rFonts w:ascii="Consolas" w:hAnsi="Consolas" w:cs="Consolas"/>
+          <w:color w:val="0000FF"/>
+          <w:sz w:val="19"/>
+          <w:szCs w:val="19"/>
+        </w:rPr>
+        <w:t>foreach</w:t>
+      </w:r>
+      <w:proofErr w:type="spellEnd"/>
+      <w:r>
+        <w:rPr>
+          <w:rFonts w:ascii="Consolas" w:hAnsi="Consolas" w:cs="Consolas"/>
+          <w:color w:val="000000"/>
+          <w:sz w:val="19"/>
+          <w:szCs w:val="19"/>
+        </w:rPr>
+        <w:t>(</w:t>
+      </w:r>
+      <w:proofErr w:type="spellStart"/>
+      <w:proofErr w:type="gramEnd"/>
+      <w:r>
+        <w:rPr>
+          <w:rFonts w:ascii="Consolas" w:hAnsi="Consolas" w:cs="Consolas"/>
+          <w:color w:val="000000"/>
+          <w:sz w:val="19"/>
+          <w:szCs w:val="19"/>
+        </w:rPr>
+        <w:t>DataRow</w:t>
+      </w:r>
+      <w:proofErr w:type="spellEnd"/>
+      <w:r>
+        <w:rPr>
+          <w:rFonts w:ascii="Consolas" w:hAnsi="Consolas" w:cs="Consolas"/>
+          <w:color w:val="000000"/>
+          <w:sz w:val="19"/>
+          <w:szCs w:val="19"/>
+        </w:rPr>
+        <w:t xml:space="preserve"> row </w:t>
+      </w:r>
+      <w:r>
+        <w:rPr>
+          <w:rFonts w:ascii="Consolas" w:hAnsi="Consolas" w:cs="Consolas"/>
+          <w:color w:val="0000FF"/>
+          <w:sz w:val="19"/>
+          <w:szCs w:val="19"/>
+        </w:rPr>
+        <w:t>in</w:t>
+      </w:r>
+      <w:r>
+        <w:rPr>
+          <w:rFonts w:ascii="Consolas" w:hAnsi="Consolas" w:cs="Consolas"/>
+          <w:color w:val="000000"/>
+          <w:sz w:val="19"/>
+          <w:szCs w:val="19"/>
+        </w:rPr>
+        <w:t xml:space="preserve"> </w:t>
+      </w:r>
+      <w:proofErr w:type="spellStart"/>
+      <w:r>
+        <w:rPr>
+          <w:rFonts w:ascii="Consolas" w:hAnsi="Consolas" w:cs="Consolas"/>
+          <w:color w:val="000000"/>
+          <w:sz w:val="19"/>
+          <w:szCs w:val="19"/>
+        </w:rPr>
+        <w:t>data.Rows</w:t>
+      </w:r>
+      <w:proofErr w:type="spellEnd"/>
+      <w:r>
+        <w:rPr>
+          <w:rFonts w:ascii="Consolas" w:hAnsi="Consolas" w:cs="Consolas"/>
+          <w:color w:val="000000"/>
+          <w:sz w:val="19"/>
+          <w:szCs w:val="19"/>
+        </w:rPr>
+        <w:t>)</w:t>
+      </w:r>
+    </w:p>
+    <w:p>
+      <w:pPr>
+        <w:autoSpaceDE w:val="0"/>
+        <w:autoSpaceDN w:val="0"/>
+        <w:adjustRightInd w:val="0"/>
+        <w:spacing w:after="0" w:line="240" w:lineRule="auto"/>
+        <w:rPr>
+          <w:rFonts w:ascii="Consolas" w:hAnsi="Consolas" w:cs="Consolas"/>
+          <w:color w:val="000000"/>
+          <w:sz w:val="19"/>
+          <w:szCs w:val="19"/>
+        </w:rPr>
+      </w:pPr>
+      <w:r>
+        <w:rPr>
+          <w:rFonts w:ascii="Consolas" w:hAnsi="Consolas" w:cs="Consolas"/>
+          <w:color w:val="000000"/>
+          <w:sz w:val="19"/>
+          <w:szCs w:val="19"/>
+        </w:rPr>
+        <w:t xml:space="preserve">            {</w:t>
+      </w:r>
+    </w:p>
+    <w:p>
+      <w:pPr>
+        <w:autoSpaceDE w:val="0"/>
+        <w:autoSpaceDN w:val="0"/>
+        <w:adjustRightInd w:val="0"/>
+        <w:spacing w:after="0" w:line="240" w:lineRule="auto"/>
+        <w:rPr>
+          <w:rFonts w:ascii="Consolas" w:hAnsi="Consolas" w:cs="Consolas"/>
+          <w:color w:val="000000"/>
+          <w:sz w:val="19"/>
+          <w:szCs w:val="19"/>
+        </w:rPr>
+      </w:pPr>
+      <w:r>
+        <w:rPr>
+          <w:rFonts w:ascii="Consolas" w:hAnsi="Consolas" w:cs="Consolas"/>
+          <w:color w:val="000000"/>
+          <w:sz w:val="19"/>
+          <w:szCs w:val="19"/>
+        </w:rPr>
+        <w:t xml:space="preserve">                Table </w:t>
+      </w:r>
+      <w:proofErr w:type="spellStart"/>
+      <w:r>
+        <w:rPr>
+          <w:rFonts w:ascii="Consolas" w:hAnsi="Consolas" w:cs="Consolas"/>
+          <w:color w:val="000000"/>
+          <w:sz w:val="19"/>
+          <w:szCs w:val="19"/>
+        </w:rPr>
+        <w:t>table</w:t>
+      </w:r>
+      <w:proofErr w:type="spellEnd"/>
+      <w:r>
+        <w:rPr>
+          <w:rFonts w:ascii="Consolas" w:hAnsi="Consolas" w:cs="Consolas"/>
+          <w:color w:val="000000"/>
+          <w:sz w:val="19"/>
+          <w:szCs w:val="19"/>
+        </w:rPr>
+        <w:t xml:space="preserve"> = </w:t>
+      </w:r>
+      <w:r>
+        <w:rPr>
+          <w:rFonts w:ascii="Consolas" w:hAnsi="Consolas" w:cs="Consolas"/>
+          <w:color w:val="0000FF"/>
+          <w:sz w:val="19"/>
+          <w:szCs w:val="19"/>
+        </w:rPr>
+        <w:t>new</w:t>
+      </w:r>
+      <w:r>
+        <w:rPr>
+          <w:rFonts w:ascii="Consolas" w:hAnsi="Consolas" w:cs="Consolas"/>
+          <w:color w:val="000000"/>
+          <w:sz w:val="19"/>
+          <w:szCs w:val="19"/>
+        </w:rPr>
+        <w:t xml:space="preserve"> Table(row);</w:t>
+      </w:r>
+    </w:p>
+    <w:p>
+      <w:pPr>
+        <w:autoSpaceDE w:val="0"/>
+        <w:autoSpaceDN w:val="0"/>
+        <w:adjustRightInd w:val="0"/>
+        <w:spacing w:after="0" w:line="240" w:lineRule="auto"/>
+        <w:rPr>
+          <w:rFonts w:ascii="Consolas" w:hAnsi="Consolas" w:cs="Consolas"/>
+          <w:color w:val="000000"/>
+          <w:sz w:val="19"/>
+          <w:szCs w:val="19"/>
+        </w:rPr>
+      </w:pPr>
+      <w:r>
+        <w:rPr>
+          <w:rFonts w:ascii="Consolas" w:hAnsi="Consolas" w:cs="Consolas"/>
+          <w:color w:val="000000"/>
+          <w:sz w:val="19"/>
+          <w:szCs w:val="19"/>
+        </w:rPr>
+        <w:t xml:space="preserve">                </w:t>
+      </w:r>
+      <w:proofErr w:type="spellStart"/>
+      <w:proofErr w:type="gramStart"/>
+      <w:r>
+        <w:rPr>
+          <w:rFonts w:ascii="Consolas" w:hAnsi="Consolas" w:cs="Consolas"/>
+          <w:color w:val="000000"/>
+          <w:sz w:val="19"/>
+          <w:szCs w:val="19"/>
+        </w:rPr>
+        <w:t>tablelst.Add</w:t>
+      </w:r>
+      <w:proofErr w:type="spellEnd"/>
+      <w:proofErr w:type="gramEnd"/>
+      <w:r>
+        <w:rPr>
+          <w:rFonts w:ascii="Consolas" w:hAnsi="Consolas" w:cs="Consolas"/>
+          <w:color w:val="000000"/>
+          <w:sz w:val="19"/>
+          <w:szCs w:val="19"/>
+        </w:rPr>
+        <w:t>(table);</w:t>
+      </w:r>
+    </w:p>
+    <w:p>
+      <w:pPr>
+        <w:autoSpaceDE w:val="0"/>
+        <w:autoSpaceDN w:val="0"/>
+        <w:adjustRightInd w:val="0"/>
+        <w:spacing w:after="0" w:line="240" w:lineRule="auto"/>
+        <w:rPr>
+          <w:rFonts w:ascii="Consolas" w:hAnsi="Consolas" w:cs="Consolas"/>
+          <w:color w:val="000000"/>
+          <w:sz w:val="19"/>
+          <w:szCs w:val="19"/>
+        </w:rPr>
+      </w:pPr>
+      <w:r>
+        <w:rPr>
+          <w:rFonts w:ascii="Consolas" w:hAnsi="Consolas" w:cs="Consolas"/>
+          <w:color w:val="000000"/>
+          <w:sz w:val="19"/>
+          <w:szCs w:val="19"/>
+        </w:rPr>
+        <w:t xml:space="preserve">            }</w:t>
+      </w:r>
+    </w:p>
+    <w:p>
+      <w:pPr>
+        <w:autoSpaceDE w:val="0"/>
+        <w:autoSpaceDN w:val="0"/>
+        <w:adjustRightInd w:val="0"/>
+        <w:spacing w:after="0" w:line="240" w:lineRule="auto"/>
+        <w:rPr>
+          <w:rFonts w:ascii="Consolas" w:hAnsi="Consolas" w:cs="Consolas"/>
+          <w:color w:val="000000"/>
+          <w:sz w:val="19"/>
+          <w:szCs w:val="19"/>
+        </w:rPr>
+      </w:pPr>
+    </w:p>
+    <w:p>
+      <w:pPr>
+        <w:autoSpaceDE w:val="0"/>
+        <w:autoSpaceDN w:val="0"/>
+        <w:adjustRightInd w:val="0"/>
+        <w:spacing w:after="0" w:line="240" w:lineRule="auto"/>
+        <w:rPr>
+          <w:rFonts w:ascii="Consolas" w:hAnsi="Consolas" w:cs="Consolas"/>
+          <w:color w:val="000000"/>
+          <w:sz w:val="19"/>
+          <w:szCs w:val="19"/>
+        </w:rPr>
+      </w:pPr>
+      <w:r>
+        <w:rPr>
+          <w:rFonts w:ascii="Consolas" w:hAnsi="Consolas" w:cs="Consolas"/>
+          <w:color w:val="000000"/>
+          <w:sz w:val="19"/>
+          <w:szCs w:val="19"/>
+        </w:rPr>
+        <w:t xml:space="preserve">            </w:t>
+      </w:r>
+      <w:r>
+        <w:rPr>
+          <w:rFonts w:ascii="Consolas" w:hAnsi="Consolas" w:cs="Consolas"/>
+          <w:color w:val="0000FF"/>
+          <w:sz w:val="19"/>
+          <w:szCs w:val="19"/>
+        </w:rPr>
+        <w:t>return</w:t>
+      </w:r>
+      <w:r>
+        <w:rPr>
+          <w:rFonts w:ascii="Consolas" w:hAnsi="Consolas" w:cs="Consolas"/>
+          <w:color w:val="000000"/>
+          <w:sz w:val="19"/>
+          <w:szCs w:val="19"/>
+        </w:rPr>
+        <w:t xml:space="preserve"> </w:t>
+      </w:r>
+      <w:proofErr w:type="spellStart"/>
+      <w:r>
+        <w:rPr>
+          <w:rFonts w:ascii="Consolas" w:hAnsi="Consolas" w:cs="Consolas"/>
+          <w:color w:val="000000"/>
+          <w:sz w:val="19"/>
+          <w:szCs w:val="19"/>
+        </w:rPr>
+        <w:t>tablelst</w:t>
+      </w:r>
+      <w:proofErr w:type="spellEnd"/>
+      <w:r>
+        <w:rPr>
+          <w:rFonts w:ascii="Consolas" w:hAnsi="Consolas" w:cs="Consolas"/>
+          <w:color w:val="000000"/>
+          <w:sz w:val="19"/>
+          <w:szCs w:val="19"/>
+        </w:rPr>
+        <w:t>;</w:t>
+      </w:r>
+    </w:p>
+    <w:p>
+      <w:pPr>
+        <w:rPr>
+          <w:rFonts w:ascii="Consolas" w:hAnsi="Consolas" w:cs="Consolas"/>
+          <w:color w:val="000000"/>
+          <w:sz w:val="19"/>
+          <w:szCs w:val="19"/>
+        </w:rPr>
+      </w:pPr>
+      <w:r>
+        <w:rPr>
+          <w:rFonts w:ascii="Consolas" w:hAnsi="Consolas" w:cs="Consolas"/>
+          <w:color w:val="000000"/>
+          <w:sz w:val="19"/>
+          <w:szCs w:val="19"/>
+        </w:rPr>
+        <w:t xml:space="preserve">        }</w:t>
+      </w:r>
+    </w:p>
+    <w:p>
+      <w:pPr>
+        <w:rPr>
+          <w:rFonts w:ascii="Consolas" w:hAnsi="Consolas" w:cs="Consolas"/>
+          <w:color w:val="000000"/>
+          <w:sz w:val="19"/>
+          <w:szCs w:val="19"/>
+        </w:rPr>
+      </w:pPr>
+      <w:r>
+        <w:rPr>
+          <w:rFonts w:ascii="Consolas" w:hAnsi="Consolas" w:cs="Consolas"/>
+          <w:color w:val="000000"/>
+          <w:sz w:val="19"/>
+          <w:szCs w:val="19"/>
+        </w:rPr>
+        <w:t xml:space="preserve">+Ở </w:t>
+      </w:r>
+      <w:proofErr w:type="spellStart"/>
+      <w:r>
+        <w:rPr>
+          <w:rFonts w:ascii="Consolas" w:hAnsi="Consolas" w:cs="Consolas"/>
+          <w:color w:val="000000"/>
+          <w:sz w:val="19"/>
+          <w:szCs w:val="19"/>
+        </w:rPr>
+        <w:t>tầng</w:t>
+      </w:r>
+      <w:proofErr w:type="spellEnd"/>
+      <w:r>
+        <w:rPr>
+          <w:rFonts w:ascii="Consolas" w:hAnsi="Consolas" w:cs="Consolas"/>
+          <w:color w:val="000000"/>
+          <w:sz w:val="19"/>
+          <w:szCs w:val="19"/>
+        </w:rPr>
+        <w:t xml:space="preserve"> view, </w:t>
+      </w:r>
+      <w:proofErr w:type="spellStart"/>
+      <w:r>
+        <w:rPr>
+          <w:rFonts w:ascii="Consolas" w:hAnsi="Consolas" w:cs="Consolas"/>
+          <w:color w:val="000000"/>
+          <w:sz w:val="19"/>
+          <w:szCs w:val="19"/>
+        </w:rPr>
+        <w:t>Viết</w:t>
+      </w:r>
+      <w:proofErr w:type="spellEnd"/>
+      <w:r>
+        <w:rPr>
+          <w:rFonts w:ascii="Consolas" w:hAnsi="Consolas" w:cs="Consolas"/>
+          <w:color w:val="000000"/>
+          <w:sz w:val="19"/>
+          <w:szCs w:val="19"/>
+        </w:rPr>
+        <w:t xml:space="preserve"> </w:t>
+      </w:r>
+      <w:proofErr w:type="spellStart"/>
+      <w:r>
+        <w:rPr>
+          <w:rFonts w:ascii="Consolas" w:hAnsi="Consolas" w:cs="Consolas"/>
+          <w:color w:val="000000"/>
+          <w:sz w:val="19"/>
+          <w:szCs w:val="19"/>
+        </w:rPr>
+        <w:t>hàm</w:t>
+      </w:r>
+      <w:proofErr w:type="spellEnd"/>
+      <w:r>
+        <w:rPr>
+          <w:rFonts w:ascii="Consolas" w:hAnsi="Consolas" w:cs="Consolas"/>
+          <w:color w:val="000000"/>
+          <w:sz w:val="19"/>
+          <w:szCs w:val="19"/>
+        </w:rPr>
+        <w:t xml:space="preserve"> </w:t>
+      </w:r>
+      <w:proofErr w:type="spellStart"/>
+      <w:r>
+        <w:rPr>
+          <w:rFonts w:ascii="Consolas" w:hAnsi="Consolas" w:cs="Consolas"/>
+          <w:color w:val="000000"/>
+          <w:sz w:val="19"/>
+          <w:szCs w:val="19"/>
+        </w:rPr>
+        <w:t>loadTableList</w:t>
+      </w:r>
+      <w:proofErr w:type="spellEnd"/>
+      <w:r>
+        <w:rPr>
+          <w:rFonts w:ascii="Consolas" w:hAnsi="Consolas" w:cs="Consolas"/>
+          <w:color w:val="000000"/>
+          <w:sz w:val="19"/>
+          <w:szCs w:val="19"/>
+        </w:rPr>
+        <w:t xml:space="preserve"> </w:t>
+      </w:r>
+      <w:proofErr w:type="spellStart"/>
+      <w:r>
+        <w:rPr>
+          <w:rFonts w:ascii="Consolas" w:hAnsi="Consolas" w:cs="Consolas"/>
+          <w:color w:val="000000"/>
+          <w:sz w:val="19"/>
+          <w:szCs w:val="19"/>
+        </w:rPr>
+        <w:t>để</w:t>
+      </w:r>
+      <w:proofErr w:type="spellEnd"/>
+      <w:r>
+        <w:rPr>
+          <w:rFonts w:ascii="Consolas" w:hAnsi="Consolas" w:cs="Consolas"/>
+          <w:color w:val="000000"/>
+          <w:sz w:val="19"/>
+          <w:szCs w:val="19"/>
+        </w:rPr>
+        <w:t xml:space="preserve"> </w:t>
+      </w:r>
+      <w:proofErr w:type="spellStart"/>
+      <w:r>
+        <w:rPr>
+          <w:rFonts w:ascii="Consolas" w:hAnsi="Consolas" w:cs="Consolas"/>
+          <w:color w:val="000000"/>
+          <w:sz w:val="19"/>
+          <w:szCs w:val="19"/>
+        </w:rPr>
+        <w:t>gọi</w:t>
+      </w:r>
+      <w:proofErr w:type="spellEnd"/>
+      <w:r>
+        <w:rPr>
+          <w:rFonts w:ascii="Consolas" w:hAnsi="Consolas" w:cs="Consolas"/>
+          <w:color w:val="000000"/>
+          <w:sz w:val="19"/>
+          <w:szCs w:val="19"/>
+        </w:rPr>
+        <w:t xml:space="preserve"> </w:t>
+      </w:r>
+      <w:proofErr w:type="spellStart"/>
+      <w:r>
+        <w:rPr>
+          <w:rFonts w:ascii="Consolas" w:hAnsi="Consolas" w:cs="Consolas"/>
+          <w:color w:val="000000"/>
+          <w:sz w:val="19"/>
+          <w:szCs w:val="19"/>
+        </w:rPr>
+        <w:t>thằng</w:t>
+      </w:r>
+      <w:proofErr w:type="spellEnd"/>
+      <w:r>
+        <w:rPr>
+          <w:rFonts w:ascii="Consolas" w:hAnsi="Consolas" w:cs="Consolas"/>
+          <w:color w:val="000000"/>
+          <w:sz w:val="19"/>
+          <w:szCs w:val="19"/>
+        </w:rPr>
+        <w:t xml:space="preserve"> </w:t>
+      </w:r>
+      <w:proofErr w:type="spellStart"/>
+      <w:r>
+        <w:rPr>
+          <w:rFonts w:ascii="Consolas" w:hAnsi="Consolas" w:cs="Consolas"/>
+          <w:color w:val="000000"/>
+          <w:sz w:val="19"/>
+          <w:szCs w:val="19"/>
+        </w:rPr>
+        <w:t>loadTableList</w:t>
+      </w:r>
+      <w:proofErr w:type="spellEnd"/>
+      <w:r>
+        <w:rPr>
+          <w:rFonts w:ascii="Consolas" w:hAnsi="Consolas" w:cs="Consolas"/>
+          <w:color w:val="000000"/>
+          <w:sz w:val="19"/>
+          <w:szCs w:val="19"/>
+        </w:rPr>
+        <w:t xml:space="preserve"> </w:t>
+      </w:r>
+      <w:proofErr w:type="spellStart"/>
+      <w:r>
+        <w:rPr>
+          <w:rFonts w:ascii="Consolas" w:hAnsi="Consolas" w:cs="Consolas"/>
+          <w:color w:val="000000"/>
+          <w:sz w:val="19"/>
+          <w:szCs w:val="19"/>
+        </w:rPr>
+        <w:t>của</w:t>
+      </w:r>
+      <w:proofErr w:type="spellEnd"/>
+      <w:r>
+        <w:rPr>
+          <w:rFonts w:ascii="Consolas" w:hAnsi="Consolas" w:cs="Consolas"/>
+          <w:color w:val="000000"/>
+          <w:sz w:val="19"/>
+          <w:szCs w:val="19"/>
+        </w:rPr>
+        <w:t xml:space="preserve"> </w:t>
+      </w:r>
+      <w:proofErr w:type="spellStart"/>
+      <w:r>
+        <w:rPr>
+          <w:rFonts w:ascii="Consolas" w:hAnsi="Consolas" w:cs="Consolas"/>
+          <w:color w:val="000000"/>
+          <w:sz w:val="19"/>
+          <w:szCs w:val="19"/>
+        </w:rPr>
+        <w:t>thằng</w:t>
+      </w:r>
+      <w:proofErr w:type="spellEnd"/>
+      <w:r>
+        <w:rPr>
+          <w:rFonts w:ascii="Consolas" w:hAnsi="Consolas" w:cs="Consolas"/>
+          <w:color w:val="000000"/>
+          <w:sz w:val="19"/>
+          <w:szCs w:val="19"/>
+        </w:rPr>
+        <w:t xml:space="preserve"> </w:t>
+      </w:r>
+      <w:proofErr w:type="spellStart"/>
+      <w:r>
+        <w:rPr>
+          <w:rFonts w:ascii="Consolas" w:hAnsi="Consolas" w:cs="Consolas"/>
+          <w:color w:val="000000"/>
+          <w:sz w:val="19"/>
+          <w:szCs w:val="19"/>
+        </w:rPr>
+        <w:t>TableDAO</w:t>
+      </w:r>
+      <w:proofErr w:type="spellEnd"/>
+      <w:r>
+        <w:rPr>
+          <w:rFonts w:ascii="Consolas" w:hAnsi="Consolas" w:cs="Consolas"/>
+          <w:color w:val="000000"/>
+          <w:sz w:val="19"/>
+          <w:szCs w:val="19"/>
+        </w:rPr>
+        <w:t xml:space="preserve"> </w:t>
+      </w:r>
+      <w:proofErr w:type="spellStart"/>
+      <w:r>
+        <w:rPr>
+          <w:rFonts w:ascii="Consolas" w:hAnsi="Consolas" w:cs="Consolas"/>
+          <w:color w:val="000000"/>
+          <w:sz w:val="19"/>
+          <w:szCs w:val="19"/>
+        </w:rPr>
+        <w:t>lên</w:t>
+      </w:r>
+      <w:proofErr w:type="spellEnd"/>
+      <w:r>
+        <w:rPr>
+          <w:rFonts w:ascii="Consolas" w:hAnsi="Consolas" w:cs="Consolas"/>
+          <w:color w:val="000000"/>
+          <w:sz w:val="19"/>
+          <w:szCs w:val="19"/>
+        </w:rPr>
+        <w:t xml:space="preserve"> </w:t>
+      </w:r>
+      <w:proofErr w:type="spellStart"/>
+      <w:r>
+        <w:rPr>
+          <w:rFonts w:ascii="Consolas" w:hAnsi="Consolas" w:cs="Consolas"/>
+          <w:color w:val="000000"/>
+          <w:sz w:val="19"/>
+          <w:szCs w:val="19"/>
+        </w:rPr>
+        <w:t>và</w:t>
+      </w:r>
+      <w:proofErr w:type="spellEnd"/>
+      <w:r>
+        <w:rPr>
+          <w:rFonts w:ascii="Consolas" w:hAnsi="Consolas" w:cs="Consolas"/>
+          <w:color w:val="000000"/>
+          <w:sz w:val="19"/>
+          <w:szCs w:val="19"/>
+        </w:rPr>
+        <w:t xml:space="preserve"> </w:t>
+      </w:r>
+      <w:proofErr w:type="spellStart"/>
+      <w:r>
+        <w:rPr>
+          <w:rFonts w:ascii="Consolas" w:hAnsi="Consolas" w:cs="Consolas"/>
+          <w:color w:val="000000"/>
+          <w:sz w:val="19"/>
+          <w:szCs w:val="19"/>
+        </w:rPr>
+        <w:t>tạo</w:t>
+      </w:r>
+      <w:proofErr w:type="spellEnd"/>
+      <w:r>
+        <w:rPr>
+          <w:rFonts w:ascii="Consolas" w:hAnsi="Consolas" w:cs="Consolas"/>
+          <w:color w:val="000000"/>
+          <w:sz w:val="19"/>
+          <w:szCs w:val="19"/>
+        </w:rPr>
+        <w:t xml:space="preserve"> </w:t>
+      </w:r>
+      <w:proofErr w:type="spellStart"/>
+      <w:r>
+        <w:rPr>
+          <w:rFonts w:ascii="Consolas" w:hAnsi="Consolas" w:cs="Consolas"/>
+          <w:color w:val="000000"/>
+          <w:sz w:val="19"/>
+          <w:szCs w:val="19"/>
+        </w:rPr>
+        <w:t>ra</w:t>
+      </w:r>
+      <w:proofErr w:type="spellEnd"/>
+      <w:r>
+        <w:rPr>
+          <w:rFonts w:ascii="Consolas" w:hAnsi="Consolas" w:cs="Consolas"/>
+          <w:color w:val="000000"/>
+          <w:sz w:val="19"/>
+          <w:szCs w:val="19"/>
+        </w:rPr>
+        <w:t xml:space="preserve"> </w:t>
+      </w:r>
+      <w:proofErr w:type="spellStart"/>
+      <w:r>
+        <w:rPr>
+          <w:rFonts w:ascii="Consolas" w:hAnsi="Consolas" w:cs="Consolas"/>
+          <w:color w:val="000000"/>
+          <w:sz w:val="19"/>
+          <w:szCs w:val="19"/>
+        </w:rPr>
+        <w:t>các</w:t>
+      </w:r>
+      <w:proofErr w:type="spellEnd"/>
+      <w:r>
+        <w:rPr>
+          <w:rFonts w:ascii="Consolas" w:hAnsi="Consolas" w:cs="Consolas"/>
+          <w:color w:val="000000"/>
+          <w:sz w:val="19"/>
+          <w:szCs w:val="19"/>
+        </w:rPr>
+        <w:t xml:space="preserve"> button </w:t>
+      </w:r>
+      <w:proofErr w:type="spellStart"/>
+      <w:r>
+        <w:rPr>
+          <w:rFonts w:ascii="Consolas" w:hAnsi="Consolas" w:cs="Consolas"/>
+          <w:color w:val="000000"/>
+          <w:sz w:val="19"/>
+          <w:szCs w:val="19"/>
+        </w:rPr>
+        <w:t>tương</w:t>
+      </w:r>
+      <w:proofErr w:type="spellEnd"/>
+      <w:r>
+        <w:rPr>
+          <w:rFonts w:ascii="Consolas" w:hAnsi="Consolas" w:cs="Consolas"/>
+          <w:color w:val="000000"/>
+          <w:sz w:val="19"/>
+          <w:szCs w:val="19"/>
+        </w:rPr>
+        <w:t xml:space="preserve"> </w:t>
+      </w:r>
+      <w:proofErr w:type="spellStart"/>
+      <w:r>
+        <w:rPr>
+          <w:rFonts w:ascii="Consolas" w:hAnsi="Consolas" w:cs="Consolas"/>
+          <w:color w:val="000000"/>
+          <w:sz w:val="19"/>
+          <w:szCs w:val="19"/>
+        </w:rPr>
+        <w:t>ứng</w:t>
+      </w:r>
+      <w:proofErr w:type="spellEnd"/>
+      <w:r>
+        <w:rPr>
+          <w:rFonts w:ascii="Consolas" w:hAnsi="Consolas" w:cs="Consolas"/>
+          <w:color w:val="000000"/>
+          <w:sz w:val="19"/>
+          <w:szCs w:val="19"/>
+        </w:rPr>
+        <w:t xml:space="preserve"> </w:t>
+      </w:r>
+      <w:proofErr w:type="spellStart"/>
+      <w:r>
+        <w:rPr>
+          <w:rFonts w:ascii="Consolas" w:hAnsi="Consolas" w:cs="Consolas"/>
+          <w:color w:val="000000"/>
+          <w:sz w:val="19"/>
+          <w:szCs w:val="19"/>
+        </w:rPr>
+        <w:t>với</w:t>
+      </w:r>
+      <w:proofErr w:type="spellEnd"/>
+      <w:r>
+        <w:rPr>
+          <w:rFonts w:ascii="Consolas" w:hAnsi="Consolas" w:cs="Consolas"/>
+          <w:color w:val="000000"/>
+          <w:sz w:val="19"/>
+          <w:szCs w:val="19"/>
+        </w:rPr>
+        <w:t xml:space="preserve"> </w:t>
+      </w:r>
+      <w:proofErr w:type="spellStart"/>
+      <w:r>
+        <w:rPr>
+          <w:rFonts w:ascii="Consolas" w:hAnsi="Consolas" w:cs="Consolas"/>
+          <w:color w:val="000000"/>
+          <w:sz w:val="19"/>
+          <w:szCs w:val="19"/>
+        </w:rPr>
+        <w:t>mỗi</w:t>
+      </w:r>
+      <w:proofErr w:type="spellEnd"/>
+      <w:r>
+        <w:rPr>
+          <w:rFonts w:ascii="Consolas" w:hAnsi="Consolas" w:cs="Consolas"/>
+          <w:color w:val="000000"/>
+          <w:sz w:val="19"/>
+          <w:szCs w:val="19"/>
+        </w:rPr>
+        <w:t xml:space="preserve"> </w:t>
+      </w:r>
+      <w:proofErr w:type="spellStart"/>
+      <w:r>
+        <w:rPr>
+          <w:rFonts w:ascii="Consolas" w:hAnsi="Consolas" w:cs="Consolas"/>
+          <w:color w:val="000000"/>
+          <w:sz w:val="19"/>
+          <w:szCs w:val="19"/>
+        </w:rPr>
+        <w:t>bàn</w:t>
+      </w:r>
+      <w:proofErr w:type="spellEnd"/>
+      <w:r>
+        <w:rPr>
+          <w:rFonts w:ascii="Consolas" w:hAnsi="Consolas" w:cs="Consolas"/>
+          <w:color w:val="000000"/>
+          <w:sz w:val="19"/>
+          <w:szCs w:val="19"/>
+        </w:rPr>
+        <w:t xml:space="preserve"> </w:t>
+      </w:r>
+      <w:proofErr w:type="spellStart"/>
+      <w:r>
+        <w:rPr>
+          <w:rFonts w:ascii="Consolas" w:hAnsi="Consolas" w:cs="Consolas"/>
+          <w:color w:val="000000"/>
+          <w:sz w:val="19"/>
+          <w:szCs w:val="19"/>
+        </w:rPr>
+        <w:t>trong</w:t>
+      </w:r>
+      <w:proofErr w:type="spellEnd"/>
+      <w:r>
+        <w:rPr>
+          <w:rFonts w:ascii="Consolas" w:hAnsi="Consolas" w:cs="Consolas"/>
+          <w:color w:val="000000"/>
+          <w:sz w:val="19"/>
+          <w:szCs w:val="19"/>
+        </w:rPr>
+        <w:t xml:space="preserve"> </w:t>
+      </w:r>
+      <w:proofErr w:type="spellStart"/>
+      <w:r>
+        <w:rPr>
+          <w:rFonts w:ascii="Consolas" w:hAnsi="Consolas" w:cs="Consolas"/>
+          <w:color w:val="000000"/>
+          <w:sz w:val="19"/>
+          <w:szCs w:val="19"/>
+        </w:rPr>
+        <w:t>DataTable</w:t>
+      </w:r>
+      <w:proofErr w:type="spellEnd"/>
+      <w:r>
+        <w:rPr>
+          <w:rFonts w:ascii="Consolas" w:hAnsi="Consolas" w:cs="Consolas"/>
+          <w:color w:val="000000"/>
+          <w:sz w:val="19"/>
+          <w:szCs w:val="19"/>
+        </w:rPr>
+        <w:t xml:space="preserve">, set </w:t>
+      </w:r>
+      <w:proofErr w:type="spellStart"/>
+      <w:r>
+        <w:rPr>
+          <w:rFonts w:ascii="Consolas" w:hAnsi="Consolas" w:cs="Consolas"/>
+          <w:color w:val="000000"/>
+          <w:sz w:val="19"/>
+          <w:szCs w:val="19"/>
+        </w:rPr>
+        <w:t>kích</w:t>
+      </w:r>
+      <w:proofErr w:type="spellEnd"/>
+      <w:r>
+        <w:rPr>
+          <w:rFonts w:ascii="Consolas" w:hAnsi="Consolas" w:cs="Consolas"/>
+          <w:color w:val="000000"/>
+          <w:sz w:val="19"/>
+          <w:szCs w:val="19"/>
+        </w:rPr>
+        <w:t xml:space="preserve"> </w:t>
+      </w:r>
+      <w:proofErr w:type="spellStart"/>
+      <w:r>
+        <w:rPr>
+          <w:rFonts w:ascii="Consolas" w:hAnsi="Consolas" w:cs="Consolas"/>
+          <w:color w:val="000000"/>
+          <w:sz w:val="19"/>
+          <w:szCs w:val="19"/>
+        </w:rPr>
+        <w:t>thước</w:t>
+      </w:r>
+      <w:proofErr w:type="spellEnd"/>
+      <w:r>
+        <w:rPr>
+          <w:rFonts w:ascii="Consolas" w:hAnsi="Consolas" w:cs="Consolas"/>
+          <w:color w:val="000000"/>
+          <w:sz w:val="19"/>
+          <w:szCs w:val="19"/>
+        </w:rPr>
+        <w:t xml:space="preserve"> </w:t>
+      </w:r>
+      <w:proofErr w:type="spellStart"/>
+      <w:r>
+        <w:rPr>
+          <w:rFonts w:ascii="Consolas" w:hAnsi="Consolas" w:cs="Consolas"/>
+          <w:color w:val="000000"/>
+          <w:sz w:val="19"/>
+          <w:szCs w:val="19"/>
+        </w:rPr>
+        <w:t>cho</w:t>
+      </w:r>
+      <w:proofErr w:type="spellEnd"/>
+      <w:r>
+        <w:rPr>
+          <w:rFonts w:ascii="Consolas" w:hAnsi="Consolas" w:cs="Consolas"/>
+          <w:color w:val="000000"/>
+          <w:sz w:val="19"/>
+          <w:szCs w:val="19"/>
+        </w:rPr>
+        <w:t xml:space="preserve"> button </w:t>
+      </w:r>
+      <w:proofErr w:type="spellStart"/>
+      <w:r>
+        <w:rPr>
+          <w:rFonts w:ascii="Consolas" w:hAnsi="Consolas" w:cs="Consolas"/>
+          <w:color w:val="000000"/>
+          <w:sz w:val="19"/>
+          <w:szCs w:val="19"/>
+        </w:rPr>
+        <w:t>sao</w:t>
+      </w:r>
+      <w:proofErr w:type="spellEnd"/>
+      <w:r>
+        <w:rPr>
+          <w:rFonts w:ascii="Consolas" w:hAnsi="Consolas" w:cs="Consolas"/>
+          <w:color w:val="000000"/>
+          <w:sz w:val="19"/>
+          <w:szCs w:val="19"/>
+        </w:rPr>
+        <w:t xml:space="preserve"> </w:t>
+      </w:r>
+      <w:proofErr w:type="spellStart"/>
+      <w:r>
+        <w:rPr>
+          <w:rFonts w:ascii="Consolas" w:hAnsi="Consolas" w:cs="Consolas"/>
+          <w:color w:val="000000"/>
+          <w:sz w:val="19"/>
+          <w:szCs w:val="19"/>
+        </w:rPr>
+        <w:t>cho</w:t>
+      </w:r>
+      <w:proofErr w:type="spellEnd"/>
+      <w:r>
+        <w:rPr>
+          <w:rFonts w:ascii="Consolas" w:hAnsi="Consolas" w:cs="Consolas"/>
+          <w:color w:val="000000"/>
+          <w:sz w:val="19"/>
+          <w:szCs w:val="19"/>
+        </w:rPr>
+        <w:t xml:space="preserve"> </w:t>
+      </w:r>
+      <w:proofErr w:type="spellStart"/>
+      <w:r>
+        <w:rPr>
+          <w:rFonts w:ascii="Consolas" w:hAnsi="Consolas" w:cs="Consolas"/>
+          <w:color w:val="000000"/>
+          <w:sz w:val="19"/>
+          <w:szCs w:val="19"/>
+        </w:rPr>
+        <w:t>hợp</w:t>
+      </w:r>
+      <w:proofErr w:type="spellEnd"/>
+      <w:r>
+        <w:rPr>
+          <w:rFonts w:ascii="Consolas" w:hAnsi="Consolas" w:cs="Consolas"/>
+          <w:color w:val="000000"/>
+          <w:sz w:val="19"/>
+          <w:szCs w:val="19"/>
+        </w:rPr>
+        <w:t xml:space="preserve"> </w:t>
+      </w:r>
+      <w:proofErr w:type="spellStart"/>
+      <w:r>
+        <w:rPr>
+          <w:rFonts w:ascii="Consolas" w:hAnsi="Consolas" w:cs="Consolas"/>
+          <w:color w:val="000000"/>
+          <w:sz w:val="19"/>
+          <w:szCs w:val="19"/>
+        </w:rPr>
+        <w:t>ní</w:t>
+      </w:r>
+      <w:proofErr w:type="spellEnd"/>
+      <w:r>
+        <w:rPr>
+          <w:rFonts w:ascii="Consolas" w:hAnsi="Consolas" w:cs="Consolas"/>
+          <w:color w:val="000000"/>
+          <w:sz w:val="19"/>
+          <w:szCs w:val="19"/>
+        </w:rPr>
+        <w:t xml:space="preserve"> </w:t>
       </w:r>
     </w:p>
     <w:p>

</xml_diff>

<commit_message>
bai10: Hien thi tong tien len hoa don
</commit_message>
<xml_diff>
--- a/ghi chu.docx
+++ b/ghi chu.docx
@@ -3610,9 +3610,2541 @@
         <w:t xml:space="preserve"> </w:t>
       </w:r>
     </w:p>
-    <w:p>
+    <w:p/>
+    <w:p>
+      <w:proofErr w:type="spellStart"/>
+      <w:r>
+        <w:rPr>
+          <w:highlight w:val="yellow"/>
+        </w:rPr>
+        <w:t>Bài</w:t>
+      </w:r>
+      <w:proofErr w:type="spellEnd"/>
+      <w:r>
+        <w:rPr>
+          <w:highlight w:val="yellow"/>
+        </w:rPr>
+        <w:t xml:space="preserve"> 9:</w:t>
+      </w:r>
+      <w:r>
+        <w:t xml:space="preserve"> </w:t>
+      </w:r>
+      <w:proofErr w:type="spellStart"/>
+      <w:r>
+        <w:t>Hiển</w:t>
+      </w:r>
+      <w:proofErr w:type="spellEnd"/>
+      <w:r>
+        <w:t xml:space="preserve"> </w:t>
+      </w:r>
+      <w:proofErr w:type="spellStart"/>
+      <w:r>
+        <w:t>thị</w:t>
+      </w:r>
+      <w:proofErr w:type="spellEnd"/>
+      <w:r>
+        <w:t xml:space="preserve"> </w:t>
+      </w:r>
+      <w:proofErr w:type="spellStart"/>
+      <w:r>
+        <w:t>hóa</w:t>
+      </w:r>
+      <w:proofErr w:type="spellEnd"/>
+      <w:r>
+        <w:t xml:space="preserve"> </w:t>
+      </w:r>
+      <w:proofErr w:type="spellStart"/>
+      <w:r>
+        <w:t>đơn</w:t>
+      </w:r>
+      <w:proofErr w:type="spellEnd"/>
+      <w:r>
+        <w:t xml:space="preserve"> </w:t>
+      </w:r>
+      <w:proofErr w:type="spellStart"/>
+      <w:r>
+        <w:t>theo</w:t>
+      </w:r>
+      <w:proofErr w:type="spellEnd"/>
+      <w:r>
+        <w:t xml:space="preserve"> </w:t>
+      </w:r>
+      <w:proofErr w:type="spellStart"/>
+      <w:r>
+        <w:t>bàn</w:t>
+      </w:r>
+      <w:proofErr w:type="spellEnd"/>
+      <w:r>
+        <w:t>:”</w:t>
+      </w:r>
+    </w:p>
+    <w:p>
+      <w:r>
+        <w:t>+</w:t>
+      </w:r>
+      <w:proofErr w:type="spellStart"/>
+      <w:r>
+        <w:t>Tạo</w:t>
+      </w:r>
+      <w:proofErr w:type="spellEnd"/>
+      <w:r>
+        <w:t xml:space="preserve"> </w:t>
+      </w:r>
+      <w:proofErr w:type="spellStart"/>
+      <w:r>
+        <w:t>các</w:t>
+      </w:r>
+      <w:proofErr w:type="spellEnd"/>
+      <w:r>
+        <w:t xml:space="preserve"> </w:t>
+      </w:r>
+      <w:proofErr w:type="spellStart"/>
+      <w:r>
+        <w:t>lớp</w:t>
+      </w:r>
+      <w:proofErr w:type="spellEnd"/>
+      <w:r>
+        <w:t xml:space="preserve"> Bill, </w:t>
+      </w:r>
+      <w:proofErr w:type="spellStart"/>
+      <w:r>
+        <w:t>BillInfo</w:t>
+      </w:r>
+      <w:proofErr w:type="spellEnd"/>
+      <w:r>
+        <w:t xml:space="preserve"> </w:t>
+      </w:r>
+      <w:proofErr w:type="spellStart"/>
+      <w:r>
+        <w:t>một</w:t>
+      </w:r>
+      <w:proofErr w:type="spellEnd"/>
+      <w:r>
+        <w:t xml:space="preserve"> </w:t>
+      </w:r>
+      <w:proofErr w:type="spellStart"/>
+      <w:r>
+        <w:t>cách</w:t>
+      </w:r>
+      <w:proofErr w:type="spellEnd"/>
+      <w:r>
+        <w:t xml:space="preserve"> </w:t>
+      </w:r>
+      <w:proofErr w:type="spellStart"/>
+      <w:r>
+        <w:t>bình</w:t>
+      </w:r>
+      <w:proofErr w:type="spellEnd"/>
+      <w:r>
+        <w:t xml:space="preserve"> </w:t>
+      </w:r>
+      <w:proofErr w:type="spellStart"/>
+      <w:r>
+        <w:t>thường</w:t>
+      </w:r>
+      <w:proofErr w:type="spellEnd"/>
+      <w:r>
+        <w:t xml:space="preserve"> </w:t>
+      </w:r>
+      <w:proofErr w:type="spellStart"/>
+      <w:r>
+        <w:t>và</w:t>
+      </w:r>
+      <w:proofErr w:type="spellEnd"/>
+      <w:r>
+        <w:t xml:space="preserve"> </w:t>
+      </w:r>
+      <w:proofErr w:type="spellStart"/>
+      <w:r>
+        <w:t>có</w:t>
+      </w:r>
+      <w:proofErr w:type="spellEnd"/>
+      <w:r>
+        <w:t xml:space="preserve"> </w:t>
+      </w:r>
+      <w:proofErr w:type="spellStart"/>
+      <w:r>
+        <w:t>thêm</w:t>
+      </w:r>
+      <w:proofErr w:type="spellEnd"/>
+      <w:r>
+        <w:t xml:space="preserve"> </w:t>
+      </w:r>
+      <w:proofErr w:type="spellStart"/>
+      <w:r>
+        <w:t>cái</w:t>
+      </w:r>
+      <w:proofErr w:type="spellEnd"/>
+      <w:r>
+        <w:t xml:space="preserve"> constructor </w:t>
+      </w:r>
+      <w:proofErr w:type="spellStart"/>
+      <w:r>
+        <w:t>trả</w:t>
+      </w:r>
+      <w:proofErr w:type="spellEnd"/>
+      <w:r>
+        <w:t xml:space="preserve"> </w:t>
+      </w:r>
+      <w:proofErr w:type="spellStart"/>
+      <w:r>
+        <w:t>về</w:t>
+      </w:r>
+      <w:proofErr w:type="spellEnd"/>
+      <w:r>
+        <w:t xml:space="preserve"> </w:t>
+      </w:r>
+      <w:proofErr w:type="spellStart"/>
+      <w:r>
+        <w:t>kiểu</w:t>
+      </w:r>
+      <w:proofErr w:type="spellEnd"/>
+      <w:r>
+        <w:t xml:space="preserve"> row </w:t>
+      </w:r>
+      <w:proofErr w:type="spellStart"/>
+      <w:r>
+        <w:t>như</w:t>
+      </w:r>
+      <w:proofErr w:type="spellEnd"/>
+      <w:r>
+        <w:t xml:space="preserve"> ở </w:t>
+      </w:r>
+      <w:proofErr w:type="spellStart"/>
+      <w:r>
+        <w:t>bài</w:t>
+      </w:r>
+      <w:proofErr w:type="spellEnd"/>
+      <w:r>
+        <w:t xml:space="preserve"> 8.</w:t>
+      </w:r>
+    </w:p>
+    <w:p>
+      <w:r>
+        <w:t>+</w:t>
+      </w:r>
+      <w:proofErr w:type="spellStart"/>
+      <w:r>
+        <w:t>Lớp</w:t>
+      </w:r>
+      <w:proofErr w:type="spellEnd"/>
+      <w:r>
+        <w:t xml:space="preserve"> </w:t>
+      </w:r>
+      <w:proofErr w:type="spellStart"/>
+      <w:r>
+        <w:t>BillDAO</w:t>
+      </w:r>
+      <w:proofErr w:type="spellEnd"/>
+      <w:r>
+        <w:t xml:space="preserve"> </w:t>
+      </w:r>
+      <w:proofErr w:type="spellStart"/>
+      <w:r>
+        <w:t>có</w:t>
+      </w:r>
+      <w:proofErr w:type="spellEnd"/>
+      <w:r>
+        <w:t xml:space="preserve"> </w:t>
+      </w:r>
+      <w:proofErr w:type="spellStart"/>
+      <w:r>
+        <w:t>hàm</w:t>
+      </w:r>
+      <w:proofErr w:type="spellEnd"/>
+      <w:r>
+        <w:t xml:space="preserve"> </w:t>
+      </w:r>
+      <w:proofErr w:type="spellStart"/>
+      <w:proofErr w:type="gramStart"/>
+      <w:r>
+        <w:t>getUncheckedBillIdByTableId</w:t>
+      </w:r>
+      <w:proofErr w:type="spellEnd"/>
+      <w:r>
+        <w:t>(</w:t>
+      </w:r>
+      <w:proofErr w:type="gramEnd"/>
+      <w:r>
+        <w:t xml:space="preserve">) </w:t>
+      </w:r>
+      <w:proofErr w:type="spellStart"/>
+      <w:r>
+        <w:t>để</w:t>
+      </w:r>
+      <w:proofErr w:type="spellEnd"/>
+      <w:r>
+        <w:t xml:space="preserve"> </w:t>
+      </w:r>
+      <w:proofErr w:type="spellStart"/>
+      <w:r>
+        <w:t>trả</w:t>
+      </w:r>
+      <w:proofErr w:type="spellEnd"/>
+      <w:r>
+        <w:t xml:space="preserve"> </w:t>
+      </w:r>
+      <w:proofErr w:type="spellStart"/>
+      <w:r>
+        <w:t>về</w:t>
+      </w:r>
+      <w:proofErr w:type="spellEnd"/>
+      <w:r>
+        <w:t xml:space="preserve"> id bill qua id </w:t>
+      </w:r>
+      <w:proofErr w:type="spellStart"/>
+      <w:r>
+        <w:t>của</w:t>
+      </w:r>
+      <w:proofErr w:type="spellEnd"/>
+      <w:r>
+        <w:t xml:space="preserve"> </w:t>
+      </w:r>
+      <w:proofErr w:type="spellStart"/>
+      <w:r>
+        <w:t>cái</w:t>
+      </w:r>
+      <w:proofErr w:type="spellEnd"/>
+      <w:r>
+        <w:t xml:space="preserve"> </w:t>
+      </w:r>
+      <w:proofErr w:type="spellStart"/>
+      <w:r>
+        <w:t>bàn</w:t>
+      </w:r>
+      <w:proofErr w:type="spellEnd"/>
+      <w:r>
+        <w:t xml:space="preserve"> </w:t>
+      </w:r>
+      <w:proofErr w:type="spellStart"/>
+      <w:r>
+        <w:t>nào</w:t>
+      </w:r>
+      <w:proofErr w:type="spellEnd"/>
+      <w:r>
+        <w:t xml:space="preserve"> </w:t>
+      </w:r>
+      <w:proofErr w:type="spellStart"/>
+      <w:r>
+        <w:t>chưa</w:t>
+      </w:r>
+      <w:proofErr w:type="spellEnd"/>
+      <w:r>
+        <w:t xml:space="preserve"> checkout</w:t>
+      </w:r>
+    </w:p>
+    <w:p>
+      <w:r>
+        <w:t>+</w:t>
+      </w:r>
+      <w:proofErr w:type="spellStart"/>
+      <w:r>
+        <w:t>Lớp</w:t>
+      </w:r>
+      <w:proofErr w:type="spellEnd"/>
+      <w:r>
+        <w:t xml:space="preserve"> </w:t>
+      </w:r>
+      <w:proofErr w:type="spellStart"/>
+      <w:r>
+        <w:t>BillInfoDAO</w:t>
+      </w:r>
+      <w:proofErr w:type="spellEnd"/>
+      <w:r>
+        <w:t xml:space="preserve"> </w:t>
+      </w:r>
+      <w:proofErr w:type="spellStart"/>
+      <w:r>
+        <w:t>có</w:t>
+      </w:r>
+      <w:proofErr w:type="spellEnd"/>
+      <w:r>
+        <w:t xml:space="preserve"> </w:t>
+      </w:r>
+      <w:proofErr w:type="spellStart"/>
+      <w:r>
+        <w:t>hàm</w:t>
+      </w:r>
+      <w:proofErr w:type="spellEnd"/>
+      <w:r>
+        <w:t xml:space="preserve"> </w:t>
+      </w:r>
+      <w:proofErr w:type="spellStart"/>
+      <w:proofErr w:type="gramStart"/>
+      <w:r>
+        <w:t>getListBillInfo</w:t>
+      </w:r>
+      <w:proofErr w:type="spellEnd"/>
+      <w:r>
+        <w:t>(</w:t>
+      </w:r>
+      <w:proofErr w:type="gramEnd"/>
+      <w:r>
+        <w:t xml:space="preserve">) </w:t>
+      </w:r>
+      <w:proofErr w:type="spellStart"/>
+      <w:r>
+        <w:t>để</w:t>
+      </w:r>
+      <w:proofErr w:type="spellEnd"/>
+      <w:r>
+        <w:t xml:space="preserve"> </w:t>
+      </w:r>
+      <w:proofErr w:type="spellStart"/>
+      <w:r>
+        <w:t>trả</w:t>
+      </w:r>
+      <w:proofErr w:type="spellEnd"/>
+      <w:r>
+        <w:t xml:space="preserve"> </w:t>
+      </w:r>
+      <w:proofErr w:type="spellStart"/>
+      <w:r>
+        <w:t>về</w:t>
+      </w:r>
+      <w:proofErr w:type="spellEnd"/>
+      <w:r>
+        <w:t xml:space="preserve"> </w:t>
+      </w:r>
+      <w:proofErr w:type="spellStart"/>
+      <w:r>
+        <w:t>danh</w:t>
+      </w:r>
+      <w:proofErr w:type="spellEnd"/>
+      <w:r>
+        <w:t xml:space="preserve"> </w:t>
+      </w:r>
+      <w:proofErr w:type="spellStart"/>
+      <w:r>
+        <w:t>sách</w:t>
+      </w:r>
+      <w:proofErr w:type="spellEnd"/>
+      <w:r>
+        <w:t xml:space="preserve"> </w:t>
+      </w:r>
+      <w:proofErr w:type="spellStart"/>
+      <w:r>
+        <w:t>BillInfo</w:t>
+      </w:r>
+      <w:proofErr w:type="spellEnd"/>
+      <w:r>
+        <w:t xml:space="preserve"> qua Id </w:t>
+      </w:r>
+      <w:proofErr w:type="spellStart"/>
+      <w:r>
+        <w:t>của</w:t>
+      </w:r>
+      <w:proofErr w:type="spellEnd"/>
+      <w:r>
+        <w:t xml:space="preserve"> </w:t>
+      </w:r>
+      <w:proofErr w:type="spellStart"/>
+      <w:r>
+        <w:t>những</w:t>
+      </w:r>
+      <w:proofErr w:type="spellEnd"/>
+      <w:r>
+        <w:t xml:space="preserve"> </w:t>
+      </w:r>
+      <w:proofErr w:type="spellStart"/>
+      <w:r>
+        <w:t>thằng</w:t>
+      </w:r>
+      <w:proofErr w:type="spellEnd"/>
+      <w:r>
+        <w:t xml:space="preserve"> Bill </w:t>
+      </w:r>
+      <w:proofErr w:type="spellStart"/>
+      <w:r>
+        <w:t>chưa</w:t>
+      </w:r>
+      <w:proofErr w:type="spellEnd"/>
+      <w:r>
+        <w:t xml:space="preserve"> checkout</w:t>
+      </w:r>
+    </w:p>
+    <w:p>
+      <w:r>
+        <w:t>+</w:t>
+      </w:r>
+      <w:proofErr w:type="spellStart"/>
+      <w:r>
+        <w:t>Lớp</w:t>
+      </w:r>
+      <w:proofErr w:type="spellEnd"/>
+      <w:r>
+        <w:t xml:space="preserve"> Menu </w:t>
+      </w:r>
+      <w:proofErr w:type="spellStart"/>
+      <w:r>
+        <w:t>tự</w:t>
+      </w:r>
+      <w:proofErr w:type="spellEnd"/>
+      <w:r>
+        <w:t xml:space="preserve"> </w:t>
+      </w:r>
+      <w:proofErr w:type="spellStart"/>
+      <w:r>
+        <w:t>tạo</w:t>
+      </w:r>
+      <w:proofErr w:type="spellEnd"/>
+      <w:r>
+        <w:t xml:space="preserve"> </w:t>
+      </w:r>
+      <w:proofErr w:type="spellStart"/>
+      <w:r>
+        <w:t>có</w:t>
+      </w:r>
+      <w:proofErr w:type="spellEnd"/>
+      <w:r>
+        <w:t xml:space="preserve"> </w:t>
+      </w:r>
+      <w:proofErr w:type="spellStart"/>
+      <w:r>
+        <w:t>các</w:t>
+      </w:r>
+      <w:proofErr w:type="spellEnd"/>
+      <w:r>
+        <w:t xml:space="preserve"> </w:t>
+      </w:r>
+      <w:proofErr w:type="spellStart"/>
+      <w:r>
+        <w:t>thuộc</w:t>
+      </w:r>
+      <w:proofErr w:type="spellEnd"/>
+      <w:r>
+        <w:t xml:space="preserve"> </w:t>
+      </w:r>
+      <w:proofErr w:type="spellStart"/>
+      <w:r>
+        <w:t>tính</w:t>
+      </w:r>
+      <w:proofErr w:type="spellEnd"/>
+      <w:r>
+        <w:t xml:space="preserve"> </w:t>
+      </w:r>
+      <w:proofErr w:type="spellStart"/>
+      <w:r>
+        <w:t>foodName</w:t>
+      </w:r>
+      <w:proofErr w:type="spellEnd"/>
+      <w:r>
+        <w:t xml:space="preserve">, </w:t>
+      </w:r>
+      <w:proofErr w:type="spellStart"/>
+      <w:r>
+        <w:t>cout</w:t>
+      </w:r>
+      <w:proofErr w:type="spellEnd"/>
+      <w:r>
+        <w:t xml:space="preserve">, price, </w:t>
+      </w:r>
+      <w:proofErr w:type="spellStart"/>
+      <w:r>
+        <w:t>totalPrice</w:t>
+      </w:r>
+      <w:proofErr w:type="spellEnd"/>
+      <w:r>
+        <w:t xml:space="preserve"> </w:t>
+      </w:r>
+    </w:p>
+    <w:p>
+      <w:r>
+        <w:t>+</w:t>
+      </w:r>
+      <w:proofErr w:type="spellStart"/>
+      <w:r>
+        <w:t>MenuDAO</w:t>
+      </w:r>
+      <w:proofErr w:type="spellEnd"/>
+      <w:r>
+        <w:t xml:space="preserve"> </w:t>
+      </w:r>
+      <w:proofErr w:type="spellStart"/>
+      <w:r>
+        <w:t>trả</w:t>
+      </w:r>
+      <w:proofErr w:type="spellEnd"/>
+      <w:r>
+        <w:t xml:space="preserve"> </w:t>
+      </w:r>
+      <w:proofErr w:type="spellStart"/>
+      <w:r>
+        <w:t>về</w:t>
+      </w:r>
+      <w:proofErr w:type="spellEnd"/>
+      <w:r>
+        <w:t xml:space="preserve"> menu qua </w:t>
+      </w:r>
+      <w:proofErr w:type="spellStart"/>
+      <w:r>
+        <w:t>câu</w:t>
+      </w:r>
+      <w:proofErr w:type="spellEnd"/>
+      <w:r>
+        <w:t xml:space="preserve"> </w:t>
+      </w:r>
+      <w:proofErr w:type="spellStart"/>
+      <w:r>
+        <w:t>lệnh</w:t>
+      </w:r>
+      <w:proofErr w:type="spellEnd"/>
+      <w:r>
+        <w:t>:</w:t>
+      </w:r>
+    </w:p>
+    <w:p>
+      <w:pPr>
+        <w:rPr>
+          <w:rFonts w:ascii="Consolas" w:hAnsi="Consolas" w:cs="Consolas"/>
+          <w:color w:val="000000"/>
+          <w:sz w:val="19"/>
+          <w:szCs w:val="19"/>
+        </w:rPr>
+      </w:pPr>
+      <w:r>
+        <w:rPr>
+          <w:rFonts w:ascii="Consolas" w:hAnsi="Consolas" w:cs="Consolas"/>
+          <w:color w:val="A31515"/>
+          <w:sz w:val="19"/>
+          <w:szCs w:val="19"/>
+        </w:rPr>
+        <w:t xml:space="preserve">select </w:t>
+      </w:r>
+      <w:proofErr w:type="spellStart"/>
+      <w:proofErr w:type="gramStart"/>
+      <w:r>
+        <w:rPr>
+          <w:rFonts w:ascii="Consolas" w:hAnsi="Consolas" w:cs="Consolas"/>
+          <w:color w:val="A31515"/>
+          <w:sz w:val="19"/>
+          <w:szCs w:val="19"/>
+        </w:rPr>
+        <w:t>f.Name</w:t>
+      </w:r>
+      <w:proofErr w:type="spellEnd"/>
+      <w:proofErr w:type="gramEnd"/>
+      <w:r>
+        <w:rPr>
+          <w:rFonts w:ascii="Consolas" w:hAnsi="Consolas" w:cs="Consolas"/>
+          <w:color w:val="A31515"/>
+          <w:sz w:val="19"/>
+          <w:szCs w:val="19"/>
+        </w:rPr>
+        <w:t xml:space="preserve">, </w:t>
+      </w:r>
+      <w:proofErr w:type="spellStart"/>
+      <w:r>
+        <w:rPr>
+          <w:rFonts w:ascii="Consolas" w:hAnsi="Consolas" w:cs="Consolas"/>
+          <w:color w:val="A31515"/>
+          <w:sz w:val="19"/>
+          <w:szCs w:val="19"/>
+        </w:rPr>
+        <w:t>bi.count</w:t>
+      </w:r>
+      <w:proofErr w:type="spellEnd"/>
+      <w:r>
+        <w:rPr>
+          <w:rFonts w:ascii="Consolas" w:hAnsi="Consolas" w:cs="Consolas"/>
+          <w:color w:val="A31515"/>
+          <w:sz w:val="19"/>
+          <w:szCs w:val="19"/>
+        </w:rPr>
+        <w:t xml:space="preserve">, </w:t>
+      </w:r>
+      <w:proofErr w:type="spellStart"/>
+      <w:r>
+        <w:rPr>
+          <w:rFonts w:ascii="Consolas" w:hAnsi="Consolas" w:cs="Consolas"/>
+          <w:color w:val="A31515"/>
+          <w:sz w:val="19"/>
+          <w:szCs w:val="19"/>
+        </w:rPr>
+        <w:t>f.price</w:t>
+      </w:r>
+      <w:proofErr w:type="spellEnd"/>
+      <w:r>
+        <w:rPr>
+          <w:rFonts w:ascii="Consolas" w:hAnsi="Consolas" w:cs="Consolas"/>
+          <w:color w:val="A31515"/>
+          <w:sz w:val="19"/>
+          <w:szCs w:val="19"/>
+        </w:rPr>
+        <w:t xml:space="preserve">, </w:t>
+      </w:r>
+      <w:proofErr w:type="spellStart"/>
+      <w:r>
+        <w:rPr>
+          <w:rFonts w:ascii="Consolas" w:hAnsi="Consolas" w:cs="Consolas"/>
+          <w:color w:val="A31515"/>
+          <w:sz w:val="19"/>
+          <w:szCs w:val="19"/>
+        </w:rPr>
+        <w:t>f.price</w:t>
+      </w:r>
+      <w:proofErr w:type="spellEnd"/>
+      <w:r>
+        <w:rPr>
+          <w:rFonts w:ascii="Consolas" w:hAnsi="Consolas" w:cs="Consolas"/>
+          <w:color w:val="A31515"/>
+          <w:sz w:val="19"/>
+          <w:szCs w:val="19"/>
+        </w:rPr>
+        <w:t xml:space="preserve"> * </w:t>
+      </w:r>
+      <w:proofErr w:type="spellStart"/>
+      <w:r>
+        <w:rPr>
+          <w:rFonts w:ascii="Consolas" w:hAnsi="Consolas" w:cs="Consolas"/>
+          <w:color w:val="A31515"/>
+          <w:sz w:val="19"/>
+          <w:szCs w:val="19"/>
+        </w:rPr>
+        <w:t>bi.count</w:t>
+      </w:r>
+      <w:proofErr w:type="spellEnd"/>
+      <w:r>
+        <w:rPr>
+          <w:rFonts w:ascii="Consolas" w:hAnsi="Consolas" w:cs="Consolas"/>
+          <w:color w:val="A31515"/>
+          <w:sz w:val="19"/>
+          <w:szCs w:val="19"/>
+        </w:rPr>
+        <w:t xml:space="preserve"> as </w:t>
+      </w:r>
+      <w:proofErr w:type="spellStart"/>
+      <w:r>
+        <w:rPr>
+          <w:rFonts w:ascii="Consolas" w:hAnsi="Consolas" w:cs="Consolas"/>
+          <w:color w:val="A31515"/>
+          <w:sz w:val="19"/>
+          <w:szCs w:val="19"/>
+        </w:rPr>
+        <w:t>totalPrice</w:t>
+      </w:r>
+      <w:proofErr w:type="spellEnd"/>
+      <w:r>
+        <w:rPr>
+          <w:rFonts w:ascii="Consolas" w:hAnsi="Consolas" w:cs="Consolas"/>
+          <w:color w:val="A31515"/>
+          <w:sz w:val="19"/>
+          <w:szCs w:val="19"/>
+        </w:rPr>
+        <w:t xml:space="preserve"> from </w:t>
+      </w:r>
+      <w:proofErr w:type="spellStart"/>
+      <w:r>
+        <w:rPr>
+          <w:rFonts w:ascii="Consolas" w:hAnsi="Consolas" w:cs="Consolas"/>
+          <w:color w:val="A31515"/>
+          <w:sz w:val="19"/>
+          <w:szCs w:val="19"/>
+        </w:rPr>
+        <w:t>billinfo</w:t>
+      </w:r>
+      <w:proofErr w:type="spellEnd"/>
+      <w:r>
+        <w:rPr>
+          <w:rFonts w:ascii="Consolas" w:hAnsi="Consolas" w:cs="Consolas"/>
+          <w:color w:val="A31515"/>
+          <w:sz w:val="19"/>
+          <w:szCs w:val="19"/>
+        </w:rPr>
+        <w:t xml:space="preserve"> as bi, Bill as b, Food as f where </w:t>
+      </w:r>
+      <w:proofErr w:type="spellStart"/>
+      <w:r>
+        <w:rPr>
+          <w:rFonts w:ascii="Consolas" w:hAnsi="Consolas" w:cs="Consolas"/>
+          <w:color w:val="A31515"/>
+          <w:sz w:val="19"/>
+          <w:szCs w:val="19"/>
+        </w:rPr>
+        <w:t>bi.idBill</w:t>
+      </w:r>
+      <w:proofErr w:type="spellEnd"/>
+      <w:r>
+        <w:rPr>
+          <w:rFonts w:ascii="Consolas" w:hAnsi="Consolas" w:cs="Consolas"/>
+          <w:color w:val="A31515"/>
+          <w:sz w:val="19"/>
+          <w:szCs w:val="19"/>
+        </w:rPr>
+        <w:t xml:space="preserve"> = b.id and </w:t>
+      </w:r>
+      <w:proofErr w:type="spellStart"/>
+      <w:r>
+        <w:rPr>
+          <w:rFonts w:ascii="Consolas" w:hAnsi="Consolas" w:cs="Consolas"/>
+          <w:color w:val="A31515"/>
+          <w:sz w:val="19"/>
+          <w:szCs w:val="19"/>
+        </w:rPr>
+        <w:t>bi.idFood</w:t>
+      </w:r>
+      <w:proofErr w:type="spellEnd"/>
+      <w:r>
+        <w:rPr>
+          <w:rFonts w:ascii="Consolas" w:hAnsi="Consolas" w:cs="Consolas"/>
+          <w:color w:val="A31515"/>
+          <w:sz w:val="19"/>
+          <w:szCs w:val="19"/>
+        </w:rPr>
+        <w:t xml:space="preserve"> = f.id and </w:t>
+      </w:r>
+      <w:proofErr w:type="spellStart"/>
+      <w:r>
+        <w:rPr>
+          <w:rFonts w:ascii="Consolas" w:hAnsi="Consolas" w:cs="Consolas"/>
+          <w:color w:val="A31515"/>
+          <w:sz w:val="19"/>
+          <w:szCs w:val="19"/>
+        </w:rPr>
+        <w:t>b.idTable</w:t>
+      </w:r>
+      <w:proofErr w:type="spellEnd"/>
+      <w:r>
+        <w:rPr>
+          <w:rFonts w:ascii="Consolas" w:hAnsi="Consolas" w:cs="Consolas"/>
+          <w:color w:val="A31515"/>
+          <w:sz w:val="19"/>
+          <w:szCs w:val="19"/>
+        </w:rPr>
+        <w:t xml:space="preserve"> = "</w:t>
+      </w:r>
+      <w:r>
+        <w:rPr>
+          <w:rFonts w:ascii="Consolas" w:hAnsi="Consolas" w:cs="Consolas"/>
+          <w:color w:val="000000"/>
+          <w:sz w:val="19"/>
+          <w:szCs w:val="19"/>
+        </w:rPr>
+        <w:t>+id</w:t>
+      </w:r>
+    </w:p>
+    <w:p>
+      <w:pPr>
+        <w:rPr>
+          <w:rFonts w:ascii="Consolas" w:hAnsi="Consolas" w:cs="Consolas"/>
+          <w:color w:val="000000"/>
+          <w:sz w:val="19"/>
+          <w:szCs w:val="19"/>
+        </w:rPr>
+      </w:pPr>
+      <w:proofErr w:type="spellStart"/>
+      <w:r>
+        <w:rPr>
+          <w:rFonts w:ascii="Consolas" w:hAnsi="Consolas" w:cs="Consolas"/>
+          <w:color w:val="000000"/>
+          <w:sz w:val="19"/>
+          <w:szCs w:val="19"/>
+        </w:rPr>
+        <w:t>với</w:t>
+      </w:r>
+      <w:proofErr w:type="spellEnd"/>
+      <w:r>
+        <w:rPr>
+          <w:rFonts w:ascii="Consolas" w:hAnsi="Consolas" w:cs="Consolas"/>
+          <w:color w:val="000000"/>
+          <w:sz w:val="19"/>
+          <w:szCs w:val="19"/>
+        </w:rPr>
+        <w:t xml:space="preserve"> </w:t>
+      </w:r>
+      <w:proofErr w:type="spellStart"/>
+      <w:r>
+        <w:rPr>
+          <w:rFonts w:ascii="Consolas" w:hAnsi="Consolas" w:cs="Consolas"/>
+          <w:color w:val="000000"/>
+          <w:sz w:val="19"/>
+          <w:szCs w:val="19"/>
+        </w:rPr>
+        <w:t>thằng</w:t>
+      </w:r>
+      <w:proofErr w:type="spellEnd"/>
+      <w:r>
+        <w:rPr>
+          <w:rFonts w:ascii="Consolas" w:hAnsi="Consolas" w:cs="Consolas"/>
+          <w:color w:val="000000"/>
+          <w:sz w:val="19"/>
+          <w:szCs w:val="19"/>
+        </w:rPr>
+        <w:t xml:space="preserve"> id </w:t>
+      </w:r>
+      <w:proofErr w:type="spellStart"/>
+      <w:r>
+        <w:rPr>
+          <w:rFonts w:ascii="Consolas" w:hAnsi="Consolas" w:cs="Consolas"/>
+          <w:color w:val="000000"/>
+          <w:sz w:val="19"/>
+          <w:szCs w:val="19"/>
+        </w:rPr>
+        <w:t>kia</w:t>
+      </w:r>
+      <w:proofErr w:type="spellEnd"/>
+      <w:r>
+        <w:rPr>
+          <w:rFonts w:ascii="Consolas" w:hAnsi="Consolas" w:cs="Consolas"/>
+          <w:color w:val="000000"/>
+          <w:sz w:val="19"/>
+          <w:szCs w:val="19"/>
+        </w:rPr>
+        <w:t xml:space="preserve"> </w:t>
+      </w:r>
+      <w:proofErr w:type="spellStart"/>
+      <w:r>
+        <w:rPr>
+          <w:rFonts w:ascii="Consolas" w:hAnsi="Consolas" w:cs="Consolas"/>
+          <w:color w:val="000000"/>
+          <w:sz w:val="19"/>
+          <w:szCs w:val="19"/>
+        </w:rPr>
+        <w:t>là</w:t>
+      </w:r>
+      <w:proofErr w:type="spellEnd"/>
+      <w:r>
+        <w:rPr>
+          <w:rFonts w:ascii="Consolas" w:hAnsi="Consolas" w:cs="Consolas"/>
+          <w:color w:val="000000"/>
+          <w:sz w:val="19"/>
+          <w:szCs w:val="19"/>
+        </w:rPr>
+        <w:t xml:space="preserve"> id </w:t>
+      </w:r>
+      <w:proofErr w:type="spellStart"/>
+      <w:r>
+        <w:rPr>
+          <w:rFonts w:ascii="Consolas" w:hAnsi="Consolas" w:cs="Consolas"/>
+          <w:color w:val="000000"/>
+          <w:sz w:val="19"/>
+          <w:szCs w:val="19"/>
+        </w:rPr>
+        <w:t>của</w:t>
+      </w:r>
+      <w:proofErr w:type="spellEnd"/>
+      <w:r>
+        <w:rPr>
+          <w:rFonts w:ascii="Consolas" w:hAnsi="Consolas" w:cs="Consolas"/>
+          <w:color w:val="000000"/>
+          <w:sz w:val="19"/>
+          <w:szCs w:val="19"/>
+        </w:rPr>
+        <w:t xml:space="preserve"> Bill</w:t>
+      </w:r>
+    </w:p>
+    <w:p>
+      <w:pPr>
+        <w:rPr>
+          <w:rFonts w:ascii="Consolas" w:hAnsi="Consolas" w:cs="Consolas"/>
+          <w:color w:val="000000"/>
+          <w:sz w:val="19"/>
+          <w:szCs w:val="19"/>
+        </w:rPr>
+      </w:pPr>
+      <w:r>
+        <w:rPr>
+          <w:rFonts w:ascii="Consolas" w:hAnsi="Consolas" w:cs="Consolas"/>
+          <w:color w:val="000000"/>
+          <w:sz w:val="19"/>
+          <w:szCs w:val="19"/>
+        </w:rPr>
+        <w:t>+</w:t>
+      </w:r>
+      <w:proofErr w:type="spellStart"/>
+      <w:r>
+        <w:rPr>
+          <w:rFonts w:ascii="Consolas" w:hAnsi="Consolas" w:cs="Consolas"/>
+          <w:color w:val="000000"/>
+          <w:sz w:val="19"/>
+          <w:szCs w:val="19"/>
+        </w:rPr>
+        <w:t>mỗi</w:t>
+      </w:r>
+      <w:proofErr w:type="spellEnd"/>
+      <w:r>
+        <w:rPr>
+          <w:rFonts w:ascii="Consolas" w:hAnsi="Consolas" w:cs="Consolas"/>
+          <w:color w:val="000000"/>
+          <w:sz w:val="19"/>
+          <w:szCs w:val="19"/>
+        </w:rPr>
+        <w:t xml:space="preserve"> </w:t>
+      </w:r>
+      <w:proofErr w:type="spellStart"/>
+      <w:r>
+        <w:rPr>
+          <w:rFonts w:ascii="Consolas" w:hAnsi="Consolas" w:cs="Consolas"/>
+          <w:color w:val="000000"/>
+          <w:sz w:val="19"/>
+          <w:szCs w:val="19"/>
+        </w:rPr>
+        <w:t>khi</w:t>
+      </w:r>
+      <w:proofErr w:type="spellEnd"/>
+      <w:r>
+        <w:rPr>
+          <w:rFonts w:ascii="Consolas" w:hAnsi="Consolas" w:cs="Consolas"/>
+          <w:color w:val="000000"/>
+          <w:sz w:val="19"/>
+          <w:szCs w:val="19"/>
+        </w:rPr>
+        <w:t xml:space="preserve"> </w:t>
+      </w:r>
+      <w:proofErr w:type="spellStart"/>
+      <w:r>
+        <w:rPr>
+          <w:rFonts w:ascii="Consolas" w:hAnsi="Consolas" w:cs="Consolas"/>
+          <w:color w:val="000000"/>
+          <w:sz w:val="19"/>
+          <w:szCs w:val="19"/>
+        </w:rPr>
+        <w:t>người</w:t>
+      </w:r>
+      <w:proofErr w:type="spellEnd"/>
+      <w:r>
+        <w:rPr>
+          <w:rFonts w:ascii="Consolas" w:hAnsi="Consolas" w:cs="Consolas"/>
+          <w:color w:val="000000"/>
+          <w:sz w:val="19"/>
+          <w:szCs w:val="19"/>
+        </w:rPr>
+        <w:t xml:space="preserve"> dung click </w:t>
+      </w:r>
+      <w:proofErr w:type="spellStart"/>
+      <w:r>
+        <w:rPr>
+          <w:rFonts w:ascii="Consolas" w:hAnsi="Consolas" w:cs="Consolas"/>
+          <w:color w:val="000000"/>
+          <w:sz w:val="19"/>
+          <w:szCs w:val="19"/>
+        </w:rPr>
+        <w:t>vào</w:t>
+      </w:r>
+      <w:proofErr w:type="spellEnd"/>
+      <w:r>
+        <w:rPr>
+          <w:rFonts w:ascii="Consolas" w:hAnsi="Consolas" w:cs="Consolas"/>
+          <w:color w:val="000000"/>
+          <w:sz w:val="19"/>
+          <w:szCs w:val="19"/>
+        </w:rPr>
+        <w:t xml:space="preserve"> 1 </w:t>
+      </w:r>
+      <w:proofErr w:type="spellStart"/>
+      <w:r>
+        <w:rPr>
+          <w:rFonts w:ascii="Consolas" w:hAnsi="Consolas" w:cs="Consolas"/>
+          <w:color w:val="000000"/>
+          <w:sz w:val="19"/>
+          <w:szCs w:val="19"/>
+        </w:rPr>
+        <w:t>bàn</w:t>
+      </w:r>
+      <w:proofErr w:type="spellEnd"/>
+      <w:r>
+        <w:rPr>
+          <w:rFonts w:ascii="Consolas" w:hAnsi="Consolas" w:cs="Consolas"/>
+          <w:color w:val="000000"/>
+          <w:sz w:val="19"/>
+          <w:szCs w:val="19"/>
+        </w:rPr>
+        <w:t xml:space="preserve">, </w:t>
+      </w:r>
+      <w:proofErr w:type="spellStart"/>
+      <w:r>
+        <w:rPr>
+          <w:rFonts w:ascii="Consolas" w:hAnsi="Consolas" w:cs="Consolas"/>
+          <w:color w:val="000000"/>
+          <w:sz w:val="19"/>
+          <w:szCs w:val="19"/>
+        </w:rPr>
+        <w:t>thì</w:t>
+      </w:r>
+      <w:proofErr w:type="spellEnd"/>
+      <w:r>
+        <w:rPr>
+          <w:rFonts w:ascii="Consolas" w:hAnsi="Consolas" w:cs="Consolas"/>
+          <w:color w:val="000000"/>
+          <w:sz w:val="19"/>
+          <w:szCs w:val="19"/>
+        </w:rPr>
+        <w:t xml:space="preserve"> </w:t>
+      </w:r>
+      <w:proofErr w:type="spellStart"/>
+      <w:r>
+        <w:rPr>
+          <w:rFonts w:ascii="Consolas" w:hAnsi="Consolas" w:cs="Consolas"/>
+          <w:color w:val="000000"/>
+          <w:sz w:val="19"/>
+          <w:szCs w:val="19"/>
+        </w:rPr>
+        <w:t>hàm</w:t>
+      </w:r>
+      <w:proofErr w:type="spellEnd"/>
+      <w:r>
+        <w:rPr>
+          <w:rFonts w:ascii="Consolas" w:hAnsi="Consolas" w:cs="Consolas"/>
+          <w:color w:val="000000"/>
+          <w:sz w:val="19"/>
+          <w:szCs w:val="19"/>
+        </w:rPr>
+        <w:t xml:space="preserve"> click </w:t>
+      </w:r>
+      <w:proofErr w:type="spellStart"/>
+      <w:r>
+        <w:rPr>
+          <w:rFonts w:ascii="Consolas" w:hAnsi="Consolas" w:cs="Consolas"/>
+          <w:color w:val="000000"/>
+          <w:sz w:val="19"/>
+          <w:szCs w:val="19"/>
+        </w:rPr>
+        <w:t>đó</w:t>
+      </w:r>
+      <w:proofErr w:type="spellEnd"/>
+      <w:r>
+        <w:rPr>
+          <w:rFonts w:ascii="Consolas" w:hAnsi="Consolas" w:cs="Consolas"/>
+          <w:color w:val="000000"/>
+          <w:sz w:val="19"/>
+          <w:szCs w:val="19"/>
+        </w:rPr>
+        <w:t xml:space="preserve"> </w:t>
+      </w:r>
+      <w:proofErr w:type="spellStart"/>
+      <w:r>
+        <w:rPr>
+          <w:rFonts w:ascii="Consolas" w:hAnsi="Consolas" w:cs="Consolas"/>
+          <w:color w:val="000000"/>
+          <w:sz w:val="19"/>
+          <w:szCs w:val="19"/>
+        </w:rPr>
+        <w:t>gọi</w:t>
+      </w:r>
+      <w:proofErr w:type="spellEnd"/>
+      <w:r>
+        <w:rPr>
+          <w:rFonts w:ascii="Consolas" w:hAnsi="Consolas" w:cs="Consolas"/>
+          <w:color w:val="000000"/>
+          <w:sz w:val="19"/>
+          <w:szCs w:val="19"/>
+        </w:rPr>
+        <w:t xml:space="preserve"> </w:t>
+      </w:r>
+      <w:proofErr w:type="spellStart"/>
+      <w:r>
+        <w:rPr>
+          <w:rFonts w:ascii="Consolas" w:hAnsi="Consolas" w:cs="Consolas"/>
+          <w:color w:val="000000"/>
+          <w:sz w:val="19"/>
+          <w:szCs w:val="19"/>
+        </w:rPr>
+        <w:t>ra</w:t>
+      </w:r>
+      <w:proofErr w:type="spellEnd"/>
+      <w:r>
+        <w:rPr>
+          <w:rFonts w:ascii="Consolas" w:hAnsi="Consolas" w:cs="Consolas"/>
+          <w:color w:val="000000"/>
+          <w:sz w:val="19"/>
+          <w:szCs w:val="19"/>
+        </w:rPr>
+        <w:t xml:space="preserve"> </w:t>
+      </w:r>
+      <w:proofErr w:type="spellStart"/>
+      <w:r>
+        <w:rPr>
+          <w:rFonts w:ascii="Consolas" w:hAnsi="Consolas" w:cs="Consolas"/>
+          <w:color w:val="000000"/>
+          <w:sz w:val="19"/>
+          <w:szCs w:val="19"/>
+        </w:rPr>
+        <w:t>hàm</w:t>
+      </w:r>
+      <w:proofErr w:type="spellEnd"/>
+      <w:r>
+        <w:rPr>
+          <w:rFonts w:ascii="Consolas" w:hAnsi="Consolas" w:cs="Consolas"/>
+          <w:color w:val="000000"/>
+          <w:sz w:val="19"/>
+          <w:szCs w:val="19"/>
+        </w:rPr>
+        <w:t xml:space="preserve"> </w:t>
+      </w:r>
+      <w:proofErr w:type="spellStart"/>
+      <w:proofErr w:type="gramStart"/>
+      <w:r>
+        <w:rPr>
+          <w:rFonts w:ascii="Consolas" w:hAnsi="Consolas" w:cs="Consolas"/>
+          <w:color w:val="000000"/>
+          <w:sz w:val="19"/>
+          <w:szCs w:val="19"/>
+        </w:rPr>
+        <w:t>ShowBill</w:t>
+      </w:r>
+      <w:proofErr w:type="spellEnd"/>
+      <w:r>
+        <w:rPr>
+          <w:rFonts w:ascii="Consolas" w:hAnsi="Consolas" w:cs="Consolas"/>
+          <w:color w:val="000000"/>
+          <w:sz w:val="19"/>
+          <w:szCs w:val="19"/>
+        </w:rPr>
+        <w:t>(</w:t>
+      </w:r>
+      <w:proofErr w:type="gramEnd"/>
+      <w:r>
+        <w:rPr>
+          <w:rFonts w:ascii="Consolas" w:hAnsi="Consolas" w:cs="Consolas"/>
+          <w:color w:val="000000"/>
+          <w:sz w:val="19"/>
+          <w:szCs w:val="19"/>
+        </w:rPr>
+        <w:t>)</w:t>
+      </w:r>
+    </w:p>
+    <w:p>
+      <w:pPr>
+        <w:rPr>
+          <w:rFonts w:ascii="Consolas" w:hAnsi="Consolas" w:cs="Consolas"/>
+          <w:color w:val="000000"/>
+          <w:sz w:val="19"/>
+          <w:szCs w:val="19"/>
+        </w:rPr>
+      </w:pPr>
+      <w:r>
+        <w:rPr>
+          <w:rFonts w:ascii="Consolas" w:hAnsi="Consolas" w:cs="Consolas"/>
+          <w:color w:val="000000"/>
+          <w:sz w:val="19"/>
+          <w:szCs w:val="19"/>
+        </w:rPr>
+        <w:t>+</w:t>
+      </w:r>
+      <w:proofErr w:type="spellStart"/>
+      <w:r>
+        <w:rPr>
+          <w:rFonts w:ascii="Consolas" w:hAnsi="Consolas" w:cs="Consolas"/>
+          <w:color w:val="000000"/>
+          <w:sz w:val="19"/>
+          <w:szCs w:val="19"/>
+        </w:rPr>
+        <w:t>hàm</w:t>
+      </w:r>
+      <w:proofErr w:type="spellEnd"/>
+      <w:r>
+        <w:rPr>
+          <w:rFonts w:ascii="Consolas" w:hAnsi="Consolas" w:cs="Consolas"/>
+          <w:color w:val="000000"/>
+          <w:sz w:val="19"/>
+          <w:szCs w:val="19"/>
+        </w:rPr>
+        <w:t xml:space="preserve"> </w:t>
+      </w:r>
+      <w:proofErr w:type="spellStart"/>
+      <w:proofErr w:type="gramStart"/>
+      <w:r>
+        <w:rPr>
+          <w:rFonts w:ascii="Consolas" w:hAnsi="Consolas" w:cs="Consolas"/>
+          <w:color w:val="000000"/>
+          <w:sz w:val="19"/>
+          <w:szCs w:val="19"/>
+        </w:rPr>
+        <w:t>ShowBill</w:t>
+      </w:r>
+      <w:proofErr w:type="spellEnd"/>
+      <w:r>
+        <w:rPr>
+          <w:rFonts w:ascii="Consolas" w:hAnsi="Consolas" w:cs="Consolas"/>
+          <w:color w:val="000000"/>
+          <w:sz w:val="19"/>
+          <w:szCs w:val="19"/>
+        </w:rPr>
+        <w:t>(</w:t>
+      </w:r>
+      <w:proofErr w:type="gramEnd"/>
+      <w:r>
+        <w:rPr>
+          <w:rFonts w:ascii="Consolas" w:hAnsi="Consolas" w:cs="Consolas"/>
+          <w:color w:val="000000"/>
+          <w:sz w:val="19"/>
+          <w:szCs w:val="19"/>
+        </w:rPr>
+        <w:t xml:space="preserve">) </w:t>
+      </w:r>
+      <w:proofErr w:type="spellStart"/>
+      <w:r>
+        <w:rPr>
+          <w:rFonts w:ascii="Consolas" w:hAnsi="Consolas" w:cs="Consolas"/>
+          <w:color w:val="000000"/>
+          <w:sz w:val="19"/>
+          <w:szCs w:val="19"/>
+        </w:rPr>
+        <w:t>sẽ</w:t>
+      </w:r>
+      <w:proofErr w:type="spellEnd"/>
+      <w:r>
+        <w:rPr>
+          <w:rFonts w:ascii="Consolas" w:hAnsi="Consolas" w:cs="Consolas"/>
+          <w:color w:val="000000"/>
+          <w:sz w:val="19"/>
+          <w:szCs w:val="19"/>
+        </w:rPr>
+        <w:t xml:space="preserve"> clear </w:t>
+      </w:r>
+      <w:proofErr w:type="spellStart"/>
+      <w:r>
+        <w:rPr>
+          <w:rFonts w:ascii="Consolas" w:hAnsi="Consolas" w:cs="Consolas"/>
+          <w:color w:val="000000"/>
+          <w:sz w:val="19"/>
+          <w:szCs w:val="19"/>
+        </w:rPr>
+        <w:t>cái</w:t>
+      </w:r>
+      <w:proofErr w:type="spellEnd"/>
+      <w:r>
+        <w:rPr>
+          <w:rFonts w:ascii="Consolas" w:hAnsi="Consolas" w:cs="Consolas"/>
+          <w:color w:val="000000"/>
+          <w:sz w:val="19"/>
+          <w:szCs w:val="19"/>
+        </w:rPr>
+        <w:t xml:space="preserve"> bill </w:t>
+      </w:r>
+      <w:proofErr w:type="spellStart"/>
+      <w:r>
+        <w:rPr>
+          <w:rFonts w:ascii="Consolas" w:hAnsi="Consolas" w:cs="Consolas"/>
+          <w:color w:val="000000"/>
+          <w:sz w:val="19"/>
+          <w:szCs w:val="19"/>
+        </w:rPr>
+        <w:t>cũ</w:t>
+      </w:r>
+      <w:proofErr w:type="spellEnd"/>
+      <w:r>
+        <w:rPr>
+          <w:rFonts w:ascii="Consolas" w:hAnsi="Consolas" w:cs="Consolas"/>
+          <w:color w:val="000000"/>
+          <w:sz w:val="19"/>
+          <w:szCs w:val="19"/>
+        </w:rPr>
+        <w:t xml:space="preserve"> </w:t>
+      </w:r>
+      <w:proofErr w:type="spellStart"/>
+      <w:r>
+        <w:rPr>
+          <w:rFonts w:ascii="Consolas" w:hAnsi="Consolas" w:cs="Consolas"/>
+          <w:color w:val="000000"/>
+          <w:sz w:val="19"/>
+          <w:szCs w:val="19"/>
+        </w:rPr>
+        <w:t>và</w:t>
+      </w:r>
+      <w:proofErr w:type="spellEnd"/>
+      <w:r>
+        <w:rPr>
+          <w:rFonts w:ascii="Consolas" w:hAnsi="Consolas" w:cs="Consolas"/>
+          <w:color w:val="000000"/>
+          <w:sz w:val="19"/>
+          <w:szCs w:val="19"/>
+        </w:rPr>
+        <w:t xml:space="preserve"> </w:t>
+      </w:r>
+      <w:proofErr w:type="spellStart"/>
+      <w:r>
+        <w:rPr>
+          <w:rFonts w:ascii="Consolas" w:hAnsi="Consolas" w:cs="Consolas"/>
+          <w:color w:val="000000"/>
+          <w:sz w:val="19"/>
+          <w:szCs w:val="19"/>
+        </w:rPr>
+        <w:t>hiện</w:t>
+      </w:r>
+      <w:proofErr w:type="spellEnd"/>
+      <w:r>
+        <w:rPr>
+          <w:rFonts w:ascii="Consolas" w:hAnsi="Consolas" w:cs="Consolas"/>
+          <w:color w:val="000000"/>
+          <w:sz w:val="19"/>
+          <w:szCs w:val="19"/>
+        </w:rPr>
+        <w:t xml:space="preserve"> </w:t>
+      </w:r>
+      <w:proofErr w:type="spellStart"/>
+      <w:r>
+        <w:rPr>
+          <w:rFonts w:ascii="Consolas" w:hAnsi="Consolas" w:cs="Consolas"/>
+          <w:color w:val="000000"/>
+          <w:sz w:val="19"/>
+          <w:szCs w:val="19"/>
+        </w:rPr>
+        <w:t>ra</w:t>
+      </w:r>
+      <w:proofErr w:type="spellEnd"/>
+      <w:r>
+        <w:rPr>
+          <w:rFonts w:ascii="Consolas" w:hAnsi="Consolas" w:cs="Consolas"/>
+          <w:color w:val="000000"/>
+          <w:sz w:val="19"/>
+          <w:szCs w:val="19"/>
+        </w:rPr>
+        <w:t xml:space="preserve"> 1 Bill </w:t>
+      </w:r>
+      <w:proofErr w:type="spellStart"/>
+      <w:r>
+        <w:rPr>
+          <w:rFonts w:ascii="Consolas" w:hAnsi="Consolas" w:cs="Consolas"/>
+          <w:color w:val="000000"/>
+          <w:sz w:val="19"/>
+          <w:szCs w:val="19"/>
+        </w:rPr>
+        <w:t>mới</w:t>
+      </w:r>
+      <w:proofErr w:type="spellEnd"/>
+      <w:r>
+        <w:rPr>
+          <w:rFonts w:ascii="Consolas" w:hAnsi="Consolas" w:cs="Consolas"/>
+          <w:color w:val="000000"/>
+          <w:sz w:val="19"/>
+          <w:szCs w:val="19"/>
+        </w:rPr>
+        <w:t xml:space="preserve"> </w:t>
+      </w:r>
+    </w:p>
+    <w:p>
+      <w:pPr>
+        <w:autoSpaceDE w:val="0"/>
+        <w:autoSpaceDN w:val="0"/>
+        <w:adjustRightInd w:val="0"/>
+        <w:spacing w:after="0" w:line="240" w:lineRule="auto"/>
+        <w:ind w:firstLine="720"/>
+        <w:rPr>
+          <w:rFonts w:ascii="Consolas" w:hAnsi="Consolas" w:cs="Consolas"/>
+          <w:color w:val="000000"/>
+          <w:sz w:val="19"/>
+          <w:szCs w:val="19"/>
+        </w:rPr>
+      </w:pPr>
+      <w:r>
+        <w:rPr>
+          <w:rFonts w:ascii="Consolas" w:hAnsi="Consolas" w:cs="Consolas"/>
+          <w:color w:val="0000FF"/>
+          <w:sz w:val="19"/>
+          <w:szCs w:val="19"/>
+        </w:rPr>
+        <w:t>void</w:t>
+      </w:r>
+      <w:r>
+        <w:rPr>
+          <w:rFonts w:ascii="Consolas" w:hAnsi="Consolas" w:cs="Consolas"/>
+          <w:color w:val="000000"/>
+          <w:sz w:val="19"/>
+          <w:szCs w:val="19"/>
+        </w:rPr>
+        <w:t xml:space="preserve"> </w:t>
+      </w:r>
+      <w:proofErr w:type="spellStart"/>
+      <w:proofErr w:type="gramStart"/>
+      <w:r>
+        <w:rPr>
+          <w:rFonts w:ascii="Consolas" w:hAnsi="Consolas" w:cs="Consolas"/>
+          <w:color w:val="000000"/>
+          <w:sz w:val="19"/>
+          <w:szCs w:val="19"/>
+        </w:rPr>
+        <w:t>ShowBill</w:t>
+      </w:r>
+      <w:proofErr w:type="spellEnd"/>
+      <w:r>
+        <w:rPr>
+          <w:rFonts w:ascii="Consolas" w:hAnsi="Consolas" w:cs="Consolas"/>
+          <w:color w:val="000000"/>
+          <w:sz w:val="19"/>
+          <w:szCs w:val="19"/>
+        </w:rPr>
+        <w:t>(</w:t>
+      </w:r>
+      <w:proofErr w:type="spellStart"/>
+      <w:proofErr w:type="gramEnd"/>
+      <w:r>
+        <w:rPr>
+          <w:rFonts w:ascii="Consolas" w:hAnsi="Consolas" w:cs="Consolas"/>
+          <w:color w:val="0000FF"/>
+          <w:sz w:val="19"/>
+          <w:szCs w:val="19"/>
+        </w:rPr>
+        <w:t>int</w:t>
+      </w:r>
+      <w:proofErr w:type="spellEnd"/>
+      <w:r>
+        <w:rPr>
+          <w:rFonts w:ascii="Consolas" w:hAnsi="Consolas" w:cs="Consolas"/>
+          <w:color w:val="000000"/>
+          <w:sz w:val="19"/>
+          <w:szCs w:val="19"/>
+        </w:rPr>
+        <w:t xml:space="preserve"> id)</w:t>
+      </w:r>
+    </w:p>
+    <w:p>
+      <w:pPr>
+        <w:autoSpaceDE w:val="0"/>
+        <w:autoSpaceDN w:val="0"/>
+        <w:adjustRightInd w:val="0"/>
+        <w:spacing w:after="0" w:line="240" w:lineRule="auto"/>
+        <w:rPr>
+          <w:rFonts w:ascii="Consolas" w:hAnsi="Consolas" w:cs="Consolas"/>
+          <w:color w:val="000000"/>
+          <w:sz w:val="19"/>
+          <w:szCs w:val="19"/>
+        </w:rPr>
+      </w:pPr>
+      <w:r>
+        <w:rPr>
+          <w:rFonts w:ascii="Consolas" w:hAnsi="Consolas" w:cs="Consolas"/>
+          <w:color w:val="000000"/>
+          <w:sz w:val="19"/>
+          <w:szCs w:val="19"/>
+        </w:rPr>
+        <w:t xml:space="preserve">        {</w:t>
+      </w:r>
+    </w:p>
+    <w:p>
+      <w:pPr>
+        <w:autoSpaceDE w:val="0"/>
+        <w:autoSpaceDN w:val="0"/>
+        <w:adjustRightInd w:val="0"/>
+        <w:spacing w:after="0" w:line="240" w:lineRule="auto"/>
+        <w:rPr>
+          <w:rFonts w:ascii="Consolas" w:hAnsi="Consolas" w:cs="Consolas"/>
+          <w:color w:val="000000"/>
+          <w:sz w:val="19"/>
+          <w:szCs w:val="19"/>
+        </w:rPr>
+      </w:pPr>
+      <w:r>
+        <w:rPr>
+          <w:rFonts w:ascii="Consolas" w:hAnsi="Consolas" w:cs="Consolas"/>
+          <w:color w:val="000000"/>
+          <w:sz w:val="19"/>
+          <w:szCs w:val="19"/>
+        </w:rPr>
+        <w:t xml:space="preserve">            </w:t>
+      </w:r>
+      <w:proofErr w:type="spellStart"/>
+      <w:proofErr w:type="gramStart"/>
+      <w:r>
+        <w:rPr>
+          <w:rFonts w:ascii="Consolas" w:hAnsi="Consolas" w:cs="Consolas"/>
+          <w:color w:val="000000"/>
+          <w:sz w:val="19"/>
+          <w:szCs w:val="19"/>
+        </w:rPr>
+        <w:t>lsvBill.Items.Clear</w:t>
+      </w:r>
+      <w:proofErr w:type="spellEnd"/>
+      <w:proofErr w:type="gramEnd"/>
+      <w:r>
+        <w:rPr>
+          <w:rFonts w:ascii="Consolas" w:hAnsi="Consolas" w:cs="Consolas"/>
+          <w:color w:val="000000"/>
+          <w:sz w:val="19"/>
+          <w:szCs w:val="19"/>
+        </w:rPr>
+        <w:t>();</w:t>
+      </w:r>
+    </w:p>
+    <w:p>
+      <w:pPr>
+        <w:autoSpaceDE w:val="0"/>
+        <w:autoSpaceDN w:val="0"/>
+        <w:adjustRightInd w:val="0"/>
+        <w:spacing w:after="0" w:line="240" w:lineRule="auto"/>
+        <w:rPr>
+          <w:rFonts w:ascii="Consolas" w:hAnsi="Consolas" w:cs="Consolas"/>
+          <w:color w:val="000000"/>
+          <w:sz w:val="19"/>
+          <w:szCs w:val="19"/>
+        </w:rPr>
+      </w:pPr>
+      <w:r>
+        <w:rPr>
+          <w:rFonts w:ascii="Consolas" w:hAnsi="Consolas" w:cs="Consolas"/>
+          <w:color w:val="000000"/>
+          <w:sz w:val="19"/>
+          <w:szCs w:val="19"/>
+        </w:rPr>
+        <w:t xml:space="preserve">            List&lt;</w:t>
+      </w:r>
+      <w:proofErr w:type="spellStart"/>
+      <w:r>
+        <w:rPr>
+          <w:rFonts w:ascii="Consolas" w:hAnsi="Consolas" w:cs="Consolas"/>
+          <w:color w:val="000000"/>
+          <w:sz w:val="19"/>
+          <w:szCs w:val="19"/>
+        </w:rPr>
+        <w:t>DTO.Menu</w:t>
+      </w:r>
+      <w:proofErr w:type="spellEnd"/>
+      <w:r>
+        <w:rPr>
+          <w:rFonts w:ascii="Consolas" w:hAnsi="Consolas" w:cs="Consolas"/>
+          <w:color w:val="000000"/>
+          <w:sz w:val="19"/>
+          <w:szCs w:val="19"/>
+        </w:rPr>
+        <w:t xml:space="preserve">&gt; </w:t>
+      </w:r>
+      <w:proofErr w:type="spellStart"/>
+      <w:r>
+        <w:rPr>
+          <w:rFonts w:ascii="Consolas" w:hAnsi="Consolas" w:cs="Consolas"/>
+          <w:color w:val="000000"/>
+          <w:sz w:val="19"/>
+          <w:szCs w:val="19"/>
+        </w:rPr>
+        <w:t>lstMenu</w:t>
+      </w:r>
+      <w:proofErr w:type="spellEnd"/>
+      <w:r>
+        <w:rPr>
+          <w:rFonts w:ascii="Consolas" w:hAnsi="Consolas" w:cs="Consolas"/>
+          <w:color w:val="000000"/>
+          <w:sz w:val="19"/>
+          <w:szCs w:val="19"/>
+        </w:rPr>
+        <w:t xml:space="preserve"> = </w:t>
+      </w:r>
+      <w:proofErr w:type="spellStart"/>
+      <w:proofErr w:type="gramStart"/>
+      <w:r>
+        <w:rPr>
+          <w:rFonts w:ascii="Consolas" w:hAnsi="Consolas" w:cs="Consolas"/>
+          <w:color w:val="000000"/>
+          <w:sz w:val="19"/>
+          <w:szCs w:val="19"/>
+        </w:rPr>
+        <w:t>MenuDAO.Instance.getListMenuByTable</w:t>
+      </w:r>
+      <w:proofErr w:type="spellEnd"/>
+      <w:proofErr w:type="gramEnd"/>
+      <w:r>
+        <w:rPr>
+          <w:rFonts w:ascii="Consolas" w:hAnsi="Consolas" w:cs="Consolas"/>
+          <w:color w:val="000000"/>
+          <w:sz w:val="19"/>
+          <w:szCs w:val="19"/>
+        </w:rPr>
+        <w:t>(id);</w:t>
+      </w:r>
+    </w:p>
+    <w:p>
+      <w:pPr>
+        <w:autoSpaceDE w:val="0"/>
+        <w:autoSpaceDN w:val="0"/>
+        <w:adjustRightInd w:val="0"/>
+        <w:spacing w:after="0" w:line="240" w:lineRule="auto"/>
+        <w:rPr>
+          <w:rFonts w:ascii="Consolas" w:hAnsi="Consolas" w:cs="Consolas"/>
+          <w:color w:val="000000"/>
+          <w:sz w:val="19"/>
+          <w:szCs w:val="19"/>
+        </w:rPr>
+      </w:pPr>
+    </w:p>
+    <w:p>
+      <w:pPr>
+        <w:autoSpaceDE w:val="0"/>
+        <w:autoSpaceDN w:val="0"/>
+        <w:adjustRightInd w:val="0"/>
+        <w:spacing w:after="0" w:line="240" w:lineRule="auto"/>
+        <w:rPr>
+          <w:rFonts w:ascii="Consolas" w:hAnsi="Consolas" w:cs="Consolas"/>
+          <w:color w:val="000000"/>
+          <w:sz w:val="19"/>
+          <w:szCs w:val="19"/>
+        </w:rPr>
+      </w:pPr>
+      <w:r>
+        <w:rPr>
+          <w:rFonts w:ascii="Consolas" w:hAnsi="Consolas" w:cs="Consolas"/>
+          <w:color w:val="000000"/>
+          <w:sz w:val="19"/>
+          <w:szCs w:val="19"/>
+        </w:rPr>
+        <w:t xml:space="preserve">            </w:t>
+      </w:r>
+      <w:proofErr w:type="spellStart"/>
+      <w:proofErr w:type="gramStart"/>
+      <w:r>
+        <w:rPr>
+          <w:rFonts w:ascii="Consolas" w:hAnsi="Consolas" w:cs="Consolas"/>
+          <w:color w:val="0000FF"/>
+          <w:sz w:val="19"/>
+          <w:szCs w:val="19"/>
+        </w:rPr>
+        <w:t>foreach</w:t>
+      </w:r>
+      <w:proofErr w:type="spellEnd"/>
+      <w:r>
+        <w:rPr>
+          <w:rFonts w:ascii="Consolas" w:hAnsi="Consolas" w:cs="Consolas"/>
+          <w:color w:val="000000"/>
+          <w:sz w:val="19"/>
+          <w:szCs w:val="19"/>
+        </w:rPr>
+        <w:t>(</w:t>
+      </w:r>
+      <w:proofErr w:type="gramEnd"/>
+      <w:r>
+        <w:rPr>
+          <w:rFonts w:ascii="Consolas" w:hAnsi="Consolas" w:cs="Consolas"/>
+          <w:color w:val="000000"/>
+          <w:sz w:val="19"/>
+          <w:szCs w:val="19"/>
+        </w:rPr>
+        <w:t xml:space="preserve">Menu item </w:t>
+      </w:r>
+      <w:r>
+        <w:rPr>
+          <w:rFonts w:ascii="Consolas" w:hAnsi="Consolas" w:cs="Consolas"/>
+          <w:color w:val="0000FF"/>
+          <w:sz w:val="19"/>
+          <w:szCs w:val="19"/>
+        </w:rPr>
+        <w:t>in</w:t>
+      </w:r>
+      <w:r>
+        <w:rPr>
+          <w:rFonts w:ascii="Consolas" w:hAnsi="Consolas" w:cs="Consolas"/>
+          <w:color w:val="000000"/>
+          <w:sz w:val="19"/>
+          <w:szCs w:val="19"/>
+        </w:rPr>
+        <w:t xml:space="preserve"> </w:t>
+      </w:r>
+      <w:proofErr w:type="spellStart"/>
+      <w:r>
+        <w:rPr>
+          <w:rFonts w:ascii="Consolas" w:hAnsi="Consolas" w:cs="Consolas"/>
+          <w:color w:val="000000"/>
+          <w:sz w:val="19"/>
+          <w:szCs w:val="19"/>
+        </w:rPr>
+        <w:t>lstMenu</w:t>
+      </w:r>
+      <w:proofErr w:type="spellEnd"/>
+      <w:r>
+        <w:rPr>
+          <w:rFonts w:ascii="Consolas" w:hAnsi="Consolas" w:cs="Consolas"/>
+          <w:color w:val="000000"/>
+          <w:sz w:val="19"/>
+          <w:szCs w:val="19"/>
+        </w:rPr>
+        <w:t>)</w:t>
+      </w:r>
+    </w:p>
+    <w:p>
+      <w:pPr>
+        <w:autoSpaceDE w:val="0"/>
+        <w:autoSpaceDN w:val="0"/>
+        <w:adjustRightInd w:val="0"/>
+        <w:spacing w:after="0" w:line="240" w:lineRule="auto"/>
+        <w:rPr>
+          <w:rFonts w:ascii="Consolas" w:hAnsi="Consolas" w:cs="Consolas"/>
+          <w:color w:val="000000"/>
+          <w:sz w:val="19"/>
+          <w:szCs w:val="19"/>
+        </w:rPr>
+      </w:pPr>
+      <w:r>
+        <w:rPr>
+          <w:rFonts w:ascii="Consolas" w:hAnsi="Consolas" w:cs="Consolas"/>
+          <w:color w:val="000000"/>
+          <w:sz w:val="19"/>
+          <w:szCs w:val="19"/>
+        </w:rPr>
+        <w:t xml:space="preserve">            {</w:t>
+      </w:r>
+    </w:p>
+    <w:p>
+      <w:pPr>
+        <w:autoSpaceDE w:val="0"/>
+        <w:autoSpaceDN w:val="0"/>
+        <w:adjustRightInd w:val="0"/>
+        <w:spacing w:after="0" w:line="240" w:lineRule="auto"/>
+        <w:rPr>
+          <w:rFonts w:ascii="Consolas" w:hAnsi="Consolas" w:cs="Consolas"/>
+          <w:color w:val="000000"/>
+          <w:sz w:val="19"/>
+          <w:szCs w:val="19"/>
+        </w:rPr>
+      </w:pPr>
+      <w:r>
+        <w:rPr>
+          <w:rFonts w:ascii="Consolas" w:hAnsi="Consolas" w:cs="Consolas"/>
+          <w:color w:val="000000"/>
+          <w:sz w:val="19"/>
+          <w:szCs w:val="19"/>
+        </w:rPr>
+        <w:t xml:space="preserve">                </w:t>
+      </w:r>
+      <w:proofErr w:type="spellStart"/>
+      <w:r>
+        <w:rPr>
+          <w:rFonts w:ascii="Consolas" w:hAnsi="Consolas" w:cs="Consolas"/>
+          <w:color w:val="000000"/>
+          <w:sz w:val="19"/>
+          <w:szCs w:val="19"/>
+        </w:rPr>
+        <w:t>ListViewItem</w:t>
+      </w:r>
+      <w:proofErr w:type="spellEnd"/>
+      <w:r>
+        <w:rPr>
+          <w:rFonts w:ascii="Consolas" w:hAnsi="Consolas" w:cs="Consolas"/>
+          <w:color w:val="000000"/>
+          <w:sz w:val="19"/>
+          <w:szCs w:val="19"/>
+        </w:rPr>
+        <w:t xml:space="preserve"> </w:t>
+      </w:r>
+      <w:proofErr w:type="spellStart"/>
+      <w:r>
+        <w:rPr>
+          <w:rFonts w:ascii="Consolas" w:hAnsi="Consolas" w:cs="Consolas"/>
+          <w:color w:val="000000"/>
+          <w:sz w:val="19"/>
+          <w:szCs w:val="19"/>
+        </w:rPr>
+        <w:t>lstvItem</w:t>
+      </w:r>
+      <w:proofErr w:type="spellEnd"/>
+      <w:r>
+        <w:rPr>
+          <w:rFonts w:ascii="Consolas" w:hAnsi="Consolas" w:cs="Consolas"/>
+          <w:color w:val="000000"/>
+          <w:sz w:val="19"/>
+          <w:szCs w:val="19"/>
+        </w:rPr>
+        <w:t xml:space="preserve"> = </w:t>
+      </w:r>
+      <w:r>
+        <w:rPr>
+          <w:rFonts w:ascii="Consolas" w:hAnsi="Consolas" w:cs="Consolas"/>
+          <w:color w:val="0000FF"/>
+          <w:sz w:val="19"/>
+          <w:szCs w:val="19"/>
+        </w:rPr>
+        <w:t>new</w:t>
+      </w:r>
+      <w:r>
+        <w:rPr>
+          <w:rFonts w:ascii="Consolas" w:hAnsi="Consolas" w:cs="Consolas"/>
+          <w:color w:val="000000"/>
+          <w:sz w:val="19"/>
+          <w:szCs w:val="19"/>
+        </w:rPr>
+        <w:t xml:space="preserve"> </w:t>
+      </w:r>
+      <w:proofErr w:type="spellStart"/>
+      <w:r>
+        <w:rPr>
+          <w:rFonts w:ascii="Consolas" w:hAnsi="Consolas" w:cs="Consolas"/>
+          <w:color w:val="000000"/>
+          <w:sz w:val="19"/>
+          <w:szCs w:val="19"/>
+        </w:rPr>
+        <w:t>ListViewItem</w:t>
+      </w:r>
+      <w:proofErr w:type="spellEnd"/>
+      <w:r>
+        <w:rPr>
+          <w:rFonts w:ascii="Consolas" w:hAnsi="Consolas" w:cs="Consolas"/>
+          <w:color w:val="000000"/>
+          <w:sz w:val="19"/>
+          <w:szCs w:val="19"/>
+        </w:rPr>
+        <w:t>(</w:t>
+      </w:r>
+      <w:proofErr w:type="spellStart"/>
+      <w:proofErr w:type="gramStart"/>
+      <w:r>
+        <w:rPr>
+          <w:rFonts w:ascii="Consolas" w:hAnsi="Consolas" w:cs="Consolas"/>
+          <w:color w:val="000000"/>
+          <w:sz w:val="19"/>
+          <w:szCs w:val="19"/>
+        </w:rPr>
+        <w:t>item.FoodName.ToString</w:t>
+      </w:r>
+      <w:proofErr w:type="spellEnd"/>
+      <w:proofErr w:type="gramEnd"/>
+      <w:r>
+        <w:rPr>
+          <w:rFonts w:ascii="Consolas" w:hAnsi="Consolas" w:cs="Consolas"/>
+          <w:color w:val="000000"/>
+          <w:sz w:val="19"/>
+          <w:szCs w:val="19"/>
+        </w:rPr>
+        <w:t>());</w:t>
+      </w:r>
+    </w:p>
+    <w:p>
+      <w:pPr>
+        <w:autoSpaceDE w:val="0"/>
+        <w:autoSpaceDN w:val="0"/>
+        <w:adjustRightInd w:val="0"/>
+        <w:spacing w:after="0" w:line="240" w:lineRule="auto"/>
+        <w:rPr>
+          <w:rFonts w:ascii="Consolas" w:hAnsi="Consolas" w:cs="Consolas"/>
+          <w:color w:val="000000"/>
+          <w:sz w:val="19"/>
+          <w:szCs w:val="19"/>
+        </w:rPr>
+      </w:pPr>
+      <w:r>
+        <w:rPr>
+          <w:rFonts w:ascii="Consolas" w:hAnsi="Consolas" w:cs="Consolas"/>
+          <w:color w:val="000000"/>
+          <w:sz w:val="19"/>
+          <w:szCs w:val="19"/>
+        </w:rPr>
+        <w:t xml:space="preserve">                </w:t>
+      </w:r>
+      <w:proofErr w:type="spellStart"/>
+      <w:proofErr w:type="gramStart"/>
+      <w:r>
+        <w:rPr>
+          <w:rFonts w:ascii="Consolas" w:hAnsi="Consolas" w:cs="Consolas"/>
+          <w:color w:val="000000"/>
+          <w:sz w:val="19"/>
+          <w:szCs w:val="19"/>
+        </w:rPr>
+        <w:t>lstvItem.SubItems.Add</w:t>
+      </w:r>
+      <w:proofErr w:type="spellEnd"/>
+      <w:proofErr w:type="gramEnd"/>
+      <w:r>
+        <w:rPr>
+          <w:rFonts w:ascii="Consolas" w:hAnsi="Consolas" w:cs="Consolas"/>
+          <w:color w:val="000000"/>
+          <w:sz w:val="19"/>
+          <w:szCs w:val="19"/>
+        </w:rPr>
+        <w:t>(</w:t>
+      </w:r>
+      <w:proofErr w:type="spellStart"/>
+      <w:r>
+        <w:rPr>
+          <w:rFonts w:ascii="Consolas" w:hAnsi="Consolas" w:cs="Consolas"/>
+          <w:color w:val="000000"/>
+          <w:sz w:val="19"/>
+          <w:szCs w:val="19"/>
+        </w:rPr>
+        <w:t>item.Count.ToString</w:t>
+      </w:r>
+      <w:proofErr w:type="spellEnd"/>
+      <w:r>
+        <w:rPr>
+          <w:rFonts w:ascii="Consolas" w:hAnsi="Consolas" w:cs="Consolas"/>
+          <w:color w:val="000000"/>
+          <w:sz w:val="19"/>
+          <w:szCs w:val="19"/>
+        </w:rPr>
+        <w:t>());</w:t>
+      </w:r>
+    </w:p>
+    <w:p>
+      <w:pPr>
+        <w:autoSpaceDE w:val="0"/>
+        <w:autoSpaceDN w:val="0"/>
+        <w:adjustRightInd w:val="0"/>
+        <w:spacing w:after="0" w:line="240" w:lineRule="auto"/>
+        <w:rPr>
+          <w:rFonts w:ascii="Consolas" w:hAnsi="Consolas" w:cs="Consolas"/>
+          <w:color w:val="000000"/>
+          <w:sz w:val="19"/>
+          <w:szCs w:val="19"/>
+        </w:rPr>
+      </w:pPr>
+      <w:r>
+        <w:rPr>
+          <w:rFonts w:ascii="Consolas" w:hAnsi="Consolas" w:cs="Consolas"/>
+          <w:color w:val="000000"/>
+          <w:sz w:val="19"/>
+          <w:szCs w:val="19"/>
+        </w:rPr>
+        <w:t xml:space="preserve">                </w:t>
+      </w:r>
+      <w:proofErr w:type="spellStart"/>
+      <w:proofErr w:type="gramStart"/>
+      <w:r>
+        <w:rPr>
+          <w:rFonts w:ascii="Consolas" w:hAnsi="Consolas" w:cs="Consolas"/>
+          <w:color w:val="000000"/>
+          <w:sz w:val="19"/>
+          <w:szCs w:val="19"/>
+        </w:rPr>
+        <w:t>lstvItem.SubItems.Add</w:t>
+      </w:r>
+      <w:proofErr w:type="spellEnd"/>
+      <w:proofErr w:type="gramEnd"/>
+      <w:r>
+        <w:rPr>
+          <w:rFonts w:ascii="Consolas" w:hAnsi="Consolas" w:cs="Consolas"/>
+          <w:color w:val="000000"/>
+          <w:sz w:val="19"/>
+          <w:szCs w:val="19"/>
+        </w:rPr>
+        <w:t>(</w:t>
+      </w:r>
+      <w:proofErr w:type="spellStart"/>
+      <w:r>
+        <w:rPr>
+          <w:rFonts w:ascii="Consolas" w:hAnsi="Consolas" w:cs="Consolas"/>
+          <w:color w:val="000000"/>
+          <w:sz w:val="19"/>
+          <w:szCs w:val="19"/>
+        </w:rPr>
+        <w:t>item.Price.ToString</w:t>
+      </w:r>
+      <w:proofErr w:type="spellEnd"/>
+      <w:r>
+        <w:rPr>
+          <w:rFonts w:ascii="Consolas" w:hAnsi="Consolas" w:cs="Consolas"/>
+          <w:color w:val="000000"/>
+          <w:sz w:val="19"/>
+          <w:szCs w:val="19"/>
+        </w:rPr>
+        <w:t>());</w:t>
+      </w:r>
+    </w:p>
+    <w:p>
+      <w:pPr>
+        <w:autoSpaceDE w:val="0"/>
+        <w:autoSpaceDN w:val="0"/>
+        <w:adjustRightInd w:val="0"/>
+        <w:spacing w:after="0" w:line="240" w:lineRule="auto"/>
+        <w:rPr>
+          <w:rFonts w:ascii="Consolas" w:hAnsi="Consolas" w:cs="Consolas"/>
+          <w:color w:val="000000"/>
+          <w:sz w:val="19"/>
+          <w:szCs w:val="19"/>
+        </w:rPr>
+      </w:pPr>
+      <w:r>
+        <w:rPr>
+          <w:rFonts w:ascii="Consolas" w:hAnsi="Consolas" w:cs="Consolas"/>
+          <w:color w:val="000000"/>
+          <w:sz w:val="19"/>
+          <w:szCs w:val="19"/>
+        </w:rPr>
+        <w:t xml:space="preserve">                </w:t>
+      </w:r>
+      <w:proofErr w:type="spellStart"/>
+      <w:proofErr w:type="gramStart"/>
+      <w:r>
+        <w:rPr>
+          <w:rFonts w:ascii="Consolas" w:hAnsi="Consolas" w:cs="Consolas"/>
+          <w:color w:val="000000"/>
+          <w:sz w:val="19"/>
+          <w:szCs w:val="19"/>
+        </w:rPr>
+        <w:t>lstvItem.SubItems.Add</w:t>
+      </w:r>
+      <w:proofErr w:type="spellEnd"/>
+      <w:proofErr w:type="gramEnd"/>
+      <w:r>
+        <w:rPr>
+          <w:rFonts w:ascii="Consolas" w:hAnsi="Consolas" w:cs="Consolas"/>
+          <w:color w:val="000000"/>
+          <w:sz w:val="19"/>
+          <w:szCs w:val="19"/>
+        </w:rPr>
+        <w:t>(</w:t>
+      </w:r>
+      <w:proofErr w:type="spellStart"/>
+      <w:r>
+        <w:rPr>
+          <w:rFonts w:ascii="Consolas" w:hAnsi="Consolas" w:cs="Consolas"/>
+          <w:color w:val="000000"/>
+          <w:sz w:val="19"/>
+          <w:szCs w:val="19"/>
+        </w:rPr>
+        <w:t>item.TotalPrice.ToString</w:t>
+      </w:r>
+      <w:proofErr w:type="spellEnd"/>
+      <w:r>
+        <w:rPr>
+          <w:rFonts w:ascii="Consolas" w:hAnsi="Consolas" w:cs="Consolas"/>
+          <w:color w:val="000000"/>
+          <w:sz w:val="19"/>
+          <w:szCs w:val="19"/>
+        </w:rPr>
+        <w:t>());</w:t>
+      </w:r>
+    </w:p>
+    <w:p>
+      <w:pPr>
+        <w:autoSpaceDE w:val="0"/>
+        <w:autoSpaceDN w:val="0"/>
+        <w:adjustRightInd w:val="0"/>
+        <w:spacing w:after="0" w:line="240" w:lineRule="auto"/>
+        <w:rPr>
+          <w:rFonts w:ascii="Consolas" w:hAnsi="Consolas" w:cs="Consolas"/>
+          <w:color w:val="000000"/>
+          <w:sz w:val="19"/>
+          <w:szCs w:val="19"/>
+        </w:rPr>
+      </w:pPr>
+    </w:p>
+    <w:p>
+      <w:pPr>
+        <w:autoSpaceDE w:val="0"/>
+        <w:autoSpaceDN w:val="0"/>
+        <w:adjustRightInd w:val="0"/>
+        <w:spacing w:after="0" w:line="240" w:lineRule="auto"/>
+        <w:rPr>
+          <w:rFonts w:ascii="Consolas" w:hAnsi="Consolas" w:cs="Consolas"/>
+          <w:color w:val="000000"/>
+          <w:sz w:val="19"/>
+          <w:szCs w:val="19"/>
+        </w:rPr>
+      </w:pPr>
+      <w:r>
+        <w:rPr>
+          <w:rFonts w:ascii="Consolas" w:hAnsi="Consolas" w:cs="Consolas"/>
+          <w:color w:val="000000"/>
+          <w:sz w:val="19"/>
+          <w:szCs w:val="19"/>
+        </w:rPr>
+        <w:t xml:space="preserve">                </w:t>
+      </w:r>
+      <w:proofErr w:type="spellStart"/>
+      <w:proofErr w:type="gramStart"/>
+      <w:r>
+        <w:rPr>
+          <w:rFonts w:ascii="Consolas" w:hAnsi="Consolas" w:cs="Consolas"/>
+          <w:color w:val="000000"/>
+          <w:sz w:val="19"/>
+          <w:szCs w:val="19"/>
+        </w:rPr>
+        <w:t>lsvBill.Items.Add</w:t>
+      </w:r>
+      <w:proofErr w:type="spellEnd"/>
+      <w:proofErr w:type="gramEnd"/>
+      <w:r>
+        <w:rPr>
+          <w:rFonts w:ascii="Consolas" w:hAnsi="Consolas" w:cs="Consolas"/>
+          <w:color w:val="000000"/>
+          <w:sz w:val="19"/>
+          <w:szCs w:val="19"/>
+        </w:rPr>
+        <w:t>(</w:t>
+      </w:r>
+      <w:proofErr w:type="spellStart"/>
+      <w:r>
+        <w:rPr>
+          <w:rFonts w:ascii="Consolas" w:hAnsi="Consolas" w:cs="Consolas"/>
+          <w:color w:val="000000"/>
+          <w:sz w:val="19"/>
+          <w:szCs w:val="19"/>
+        </w:rPr>
+        <w:t>lstvItem</w:t>
+      </w:r>
+      <w:proofErr w:type="spellEnd"/>
+      <w:r>
+        <w:rPr>
+          <w:rFonts w:ascii="Consolas" w:hAnsi="Consolas" w:cs="Consolas"/>
+          <w:color w:val="000000"/>
+          <w:sz w:val="19"/>
+          <w:szCs w:val="19"/>
+        </w:rPr>
+        <w:t>);</w:t>
+      </w:r>
+    </w:p>
+    <w:p>
+      <w:pPr>
+        <w:autoSpaceDE w:val="0"/>
+        <w:autoSpaceDN w:val="0"/>
+        <w:adjustRightInd w:val="0"/>
+        <w:spacing w:after="0" w:line="240" w:lineRule="auto"/>
+        <w:rPr>
+          <w:rFonts w:ascii="Consolas" w:hAnsi="Consolas" w:cs="Consolas"/>
+          <w:color w:val="000000"/>
+          <w:sz w:val="19"/>
+          <w:szCs w:val="19"/>
+        </w:rPr>
+      </w:pPr>
+      <w:r>
+        <w:rPr>
+          <w:rFonts w:ascii="Consolas" w:hAnsi="Consolas" w:cs="Consolas"/>
+          <w:color w:val="000000"/>
+          <w:sz w:val="19"/>
+          <w:szCs w:val="19"/>
+        </w:rPr>
+        <w:t xml:space="preserve">            }</w:t>
+      </w:r>
+    </w:p>
+    <w:p>
+      <w:pPr>
+        <w:rPr>
+          <w:rFonts w:ascii="Consolas" w:hAnsi="Consolas" w:cs="Consolas"/>
+          <w:color w:val="000000"/>
+          <w:sz w:val="19"/>
+          <w:szCs w:val="19"/>
+        </w:rPr>
+      </w:pPr>
+      <w:r>
+        <w:rPr>
+          <w:rFonts w:ascii="Consolas" w:hAnsi="Consolas" w:cs="Consolas"/>
+          <w:color w:val="000000"/>
+          <w:sz w:val="19"/>
+          <w:szCs w:val="19"/>
+        </w:rPr>
+        <w:t xml:space="preserve">        }</w:t>
+      </w:r>
+    </w:p>
+    <w:p>
+      <w:pPr>
+        <w:rPr>
+          <w:rFonts w:ascii="Consolas" w:hAnsi="Consolas" w:cs="Consolas"/>
+          <w:color w:val="000000"/>
+          <w:sz w:val="19"/>
+          <w:szCs w:val="19"/>
+        </w:rPr>
+      </w:pPr>
+      <w:proofErr w:type="spellStart"/>
+      <w:r>
+        <w:rPr>
+          <w:rFonts w:ascii="Consolas" w:hAnsi="Consolas" w:cs="Consolas"/>
+          <w:color w:val="000000"/>
+          <w:sz w:val="19"/>
+          <w:szCs w:val="19"/>
+          <w:highlight w:val="yellow"/>
+        </w:rPr>
+        <w:t>Bài</w:t>
+      </w:r>
+      <w:proofErr w:type="spellEnd"/>
+      <w:r>
+        <w:rPr>
+          <w:rFonts w:ascii="Consolas" w:hAnsi="Consolas" w:cs="Consolas"/>
+          <w:color w:val="000000"/>
+          <w:sz w:val="19"/>
+          <w:szCs w:val="19"/>
+          <w:highlight w:val="yellow"/>
+        </w:rPr>
+        <w:t xml:space="preserve"> 10:</w:t>
+      </w:r>
+      <w:r>
+        <w:rPr>
+          <w:rFonts w:ascii="Consolas" w:hAnsi="Consolas" w:cs="Consolas"/>
+          <w:color w:val="000000"/>
+          <w:sz w:val="19"/>
+          <w:szCs w:val="19"/>
+        </w:rPr>
+        <w:t xml:space="preserve"> </w:t>
+      </w:r>
+      <w:proofErr w:type="spellStart"/>
+      <w:r>
+        <w:rPr>
+          <w:rFonts w:ascii="Consolas" w:hAnsi="Consolas" w:cs="Consolas"/>
+          <w:color w:val="000000"/>
+          <w:sz w:val="19"/>
+          <w:szCs w:val="19"/>
+        </w:rPr>
+        <w:t>Hiển</w:t>
+      </w:r>
+      <w:proofErr w:type="spellEnd"/>
+      <w:r>
+        <w:rPr>
+          <w:rFonts w:ascii="Consolas" w:hAnsi="Consolas" w:cs="Consolas"/>
+          <w:color w:val="000000"/>
+          <w:sz w:val="19"/>
+          <w:szCs w:val="19"/>
+        </w:rPr>
+        <w:t xml:space="preserve"> </w:t>
+      </w:r>
+      <w:proofErr w:type="spellStart"/>
+      <w:r>
+        <w:rPr>
+          <w:rFonts w:ascii="Consolas" w:hAnsi="Consolas" w:cs="Consolas"/>
+          <w:color w:val="000000"/>
+          <w:sz w:val="19"/>
+          <w:szCs w:val="19"/>
+        </w:rPr>
+        <w:t>thị</w:t>
+      </w:r>
+      <w:proofErr w:type="spellEnd"/>
+      <w:r>
+        <w:rPr>
+          <w:rFonts w:ascii="Consolas" w:hAnsi="Consolas" w:cs="Consolas"/>
+          <w:color w:val="000000"/>
+          <w:sz w:val="19"/>
+          <w:szCs w:val="19"/>
+        </w:rPr>
+        <w:t xml:space="preserve"> </w:t>
+      </w:r>
+      <w:proofErr w:type="spellStart"/>
+      <w:r>
+        <w:rPr>
+          <w:rFonts w:ascii="Consolas" w:hAnsi="Consolas" w:cs="Consolas"/>
+          <w:color w:val="000000"/>
+          <w:sz w:val="19"/>
+          <w:szCs w:val="19"/>
+        </w:rPr>
+        <w:t>tổng</w:t>
+      </w:r>
+      <w:proofErr w:type="spellEnd"/>
+      <w:r>
+        <w:rPr>
+          <w:rFonts w:ascii="Consolas" w:hAnsi="Consolas" w:cs="Consolas"/>
+          <w:color w:val="000000"/>
+          <w:sz w:val="19"/>
+          <w:szCs w:val="19"/>
+        </w:rPr>
+        <w:t xml:space="preserve"> </w:t>
+      </w:r>
+      <w:proofErr w:type="spellStart"/>
+      <w:r>
+        <w:rPr>
+          <w:rFonts w:ascii="Consolas" w:hAnsi="Consolas" w:cs="Consolas"/>
+          <w:color w:val="000000"/>
+          <w:sz w:val="19"/>
+          <w:szCs w:val="19"/>
+        </w:rPr>
+        <w:t>tiền</w:t>
+      </w:r>
+      <w:proofErr w:type="spellEnd"/>
+    </w:p>
+    <w:p>
+      <w:pPr>
+        <w:rPr>
+          <w:rFonts w:ascii="Consolas" w:hAnsi="Consolas" w:cs="Consolas"/>
+          <w:color w:val="000000"/>
+          <w:sz w:val="19"/>
+          <w:szCs w:val="19"/>
+        </w:rPr>
+      </w:pPr>
+      <w:proofErr w:type="spellStart"/>
+      <w:r>
+        <w:rPr>
+          <w:rFonts w:ascii="Consolas" w:hAnsi="Consolas" w:cs="Consolas"/>
+          <w:color w:val="000000"/>
+          <w:sz w:val="19"/>
+          <w:szCs w:val="19"/>
+        </w:rPr>
+        <w:t>Cộng</w:t>
+      </w:r>
+      <w:proofErr w:type="spellEnd"/>
+      <w:r>
+        <w:rPr>
+          <w:rFonts w:ascii="Consolas" w:hAnsi="Consolas" w:cs="Consolas"/>
+          <w:color w:val="000000"/>
+          <w:sz w:val="19"/>
+          <w:szCs w:val="19"/>
+        </w:rPr>
+        <w:t xml:space="preserve"> </w:t>
+      </w:r>
+      <w:proofErr w:type="spellStart"/>
+      <w:r>
+        <w:rPr>
+          <w:rFonts w:ascii="Consolas" w:hAnsi="Consolas" w:cs="Consolas"/>
+          <w:color w:val="000000"/>
+          <w:sz w:val="19"/>
+          <w:szCs w:val="19"/>
+        </w:rPr>
+        <w:t>tất</w:t>
+      </w:r>
+      <w:proofErr w:type="spellEnd"/>
+      <w:r>
+        <w:rPr>
+          <w:rFonts w:ascii="Consolas" w:hAnsi="Consolas" w:cs="Consolas"/>
+          <w:color w:val="000000"/>
+          <w:sz w:val="19"/>
+          <w:szCs w:val="19"/>
+        </w:rPr>
+        <w:t xml:space="preserve"> </w:t>
+      </w:r>
+      <w:proofErr w:type="spellStart"/>
+      <w:r>
+        <w:rPr>
+          <w:rFonts w:ascii="Consolas" w:hAnsi="Consolas" w:cs="Consolas"/>
+          <w:color w:val="000000"/>
+          <w:sz w:val="19"/>
+          <w:szCs w:val="19"/>
+        </w:rPr>
+        <w:t>cả</w:t>
+      </w:r>
+      <w:proofErr w:type="spellEnd"/>
+      <w:r>
+        <w:rPr>
+          <w:rFonts w:ascii="Consolas" w:hAnsi="Consolas" w:cs="Consolas"/>
+          <w:color w:val="000000"/>
+          <w:sz w:val="19"/>
+          <w:szCs w:val="19"/>
+        </w:rPr>
+        <w:t xml:space="preserve"> </w:t>
+      </w:r>
+      <w:proofErr w:type="spellStart"/>
+      <w:r>
+        <w:rPr>
+          <w:rFonts w:ascii="Consolas" w:hAnsi="Consolas" w:cs="Consolas"/>
+          <w:color w:val="000000"/>
+          <w:sz w:val="19"/>
+          <w:szCs w:val="19"/>
+        </w:rPr>
+        <w:t>các</w:t>
+      </w:r>
+      <w:proofErr w:type="spellEnd"/>
+      <w:r>
+        <w:rPr>
+          <w:rFonts w:ascii="Consolas" w:hAnsi="Consolas" w:cs="Consolas"/>
+          <w:color w:val="000000"/>
+          <w:sz w:val="19"/>
+          <w:szCs w:val="19"/>
+        </w:rPr>
+        <w:t xml:space="preserve"> </w:t>
+      </w:r>
+      <w:proofErr w:type="spellStart"/>
+      <w:proofErr w:type="gramStart"/>
+      <w:r>
+        <w:rPr>
+          <w:rFonts w:ascii="Consolas" w:hAnsi="Consolas" w:cs="Consolas"/>
+          <w:color w:val="000000"/>
+          <w:sz w:val="19"/>
+          <w:szCs w:val="19"/>
+        </w:rPr>
+        <w:t>item.totalPrice</w:t>
+      </w:r>
+      <w:proofErr w:type="spellEnd"/>
+      <w:proofErr w:type="gramEnd"/>
+      <w:r>
+        <w:rPr>
+          <w:rFonts w:ascii="Consolas" w:hAnsi="Consolas" w:cs="Consolas"/>
+          <w:color w:val="000000"/>
+          <w:sz w:val="19"/>
+          <w:szCs w:val="19"/>
+        </w:rPr>
+        <w:t xml:space="preserve"> </w:t>
+      </w:r>
+      <w:proofErr w:type="spellStart"/>
+      <w:r>
+        <w:rPr>
+          <w:rFonts w:ascii="Consolas" w:hAnsi="Consolas" w:cs="Consolas"/>
+          <w:color w:val="000000"/>
+          <w:sz w:val="19"/>
+          <w:szCs w:val="19"/>
+        </w:rPr>
+        <w:t>trong</w:t>
+      </w:r>
+      <w:proofErr w:type="spellEnd"/>
+      <w:r>
+        <w:rPr>
+          <w:rFonts w:ascii="Consolas" w:hAnsi="Consolas" w:cs="Consolas"/>
+          <w:color w:val="000000"/>
+          <w:sz w:val="19"/>
+          <w:szCs w:val="19"/>
+        </w:rPr>
+        <w:t xml:space="preserve"> </w:t>
+      </w:r>
+      <w:proofErr w:type="spellStart"/>
+      <w:r>
+        <w:rPr>
+          <w:rFonts w:ascii="Consolas" w:hAnsi="Consolas" w:cs="Consolas"/>
+          <w:color w:val="000000"/>
+          <w:sz w:val="19"/>
+          <w:szCs w:val="19"/>
+        </w:rPr>
+        <w:t>hàm</w:t>
+      </w:r>
+      <w:proofErr w:type="spellEnd"/>
+      <w:r>
+        <w:rPr>
+          <w:rFonts w:ascii="Consolas" w:hAnsi="Consolas" w:cs="Consolas"/>
+          <w:color w:val="000000"/>
+          <w:sz w:val="19"/>
+          <w:szCs w:val="19"/>
+        </w:rPr>
+        <w:t xml:space="preserve"> </w:t>
+      </w:r>
+      <w:proofErr w:type="spellStart"/>
+      <w:r>
+        <w:rPr>
+          <w:rFonts w:ascii="Consolas" w:hAnsi="Consolas" w:cs="Consolas"/>
+          <w:color w:val="000000"/>
+          <w:sz w:val="19"/>
+          <w:szCs w:val="19"/>
+        </w:rPr>
+        <w:t>ShowBill</w:t>
+      </w:r>
+      <w:proofErr w:type="spellEnd"/>
+      <w:r>
+        <w:rPr>
+          <w:rFonts w:ascii="Consolas" w:hAnsi="Consolas" w:cs="Consolas"/>
+          <w:color w:val="000000"/>
+          <w:sz w:val="19"/>
+          <w:szCs w:val="19"/>
+        </w:rPr>
+        <w:t xml:space="preserve">() </w:t>
+      </w:r>
+      <w:proofErr w:type="spellStart"/>
+      <w:r>
+        <w:rPr>
+          <w:rFonts w:ascii="Consolas" w:hAnsi="Consolas" w:cs="Consolas"/>
+          <w:color w:val="000000"/>
+          <w:sz w:val="19"/>
+          <w:szCs w:val="19"/>
+        </w:rPr>
+        <w:t>là</w:t>
+      </w:r>
+      <w:proofErr w:type="spellEnd"/>
+      <w:r>
+        <w:rPr>
+          <w:rFonts w:ascii="Consolas" w:hAnsi="Consolas" w:cs="Consolas"/>
+          <w:color w:val="000000"/>
+          <w:sz w:val="19"/>
+          <w:szCs w:val="19"/>
+        </w:rPr>
+        <w:t xml:space="preserve"> </w:t>
+      </w:r>
+      <w:proofErr w:type="spellStart"/>
+      <w:r>
+        <w:rPr>
+          <w:rFonts w:ascii="Consolas" w:hAnsi="Consolas" w:cs="Consolas"/>
+          <w:color w:val="000000"/>
+          <w:sz w:val="19"/>
+          <w:szCs w:val="19"/>
+        </w:rPr>
+        <w:t>xong</w:t>
+      </w:r>
       <w:bookmarkStart w:id="0" w:name="_GoBack"/>
       <w:bookmarkEnd w:id="0"/>
+      <w:proofErr w:type="spellEnd"/>
+    </w:p>
+    <w:p>
+      <w:pPr>
+        <w:rPr>
+          <w:rFonts w:ascii="Consolas" w:hAnsi="Consolas" w:cs="Consolas"/>
+          <w:color w:val="000000"/>
+          <w:sz w:val="19"/>
+          <w:szCs w:val="19"/>
+        </w:rPr>
+      </w:pPr>
+    </w:p>
+    <w:p>
+      <w:pPr>
+        <w:rPr>
+          <w:rFonts w:ascii="Consolas" w:hAnsi="Consolas" w:cs="Consolas"/>
+          <w:color w:val="000000"/>
+          <w:sz w:val="19"/>
+          <w:szCs w:val="19"/>
+        </w:rPr>
+      </w:pPr>
     </w:p>
     <w:sectPr>
       <w:pgSz w:w="12240" w:h="15840"/>
@@ -4307,4 +6839,16 @@
     </a:ext>
   </a:extLst>
 </a:theme>
+</file>
+
+<file path=customXml/item1.xml><?xml version="1.0" encoding="utf-8"?>
+<b:Sources xmlns:b="http://schemas.openxmlformats.org/officeDocument/2006/bibliography" xmlns="http://schemas.openxmlformats.org/officeDocument/2006/bibliography" SelectedStyle="\APASixthEditionOfficeOnline.xsl" StyleName="APA" Version="6"/>
+</file>
+
+<file path=customXml/itemProps1.xml><?xml version="1.0" encoding="utf-8"?>
+<ds:datastoreItem xmlns:ds="http://schemas.openxmlformats.org/officeDocument/2006/customXml" ds:itemID="{868EAD2F-C8FD-4FC4-8AFC-D7522681F358}">
+  <ds:schemaRefs>
+    <ds:schemaRef ds:uri="http://schemas.openxmlformats.org/officeDocument/2006/bibliography"/>
+  </ds:schemaRefs>
+</ds:datastoreItem>
 </file>
</xml_diff>

<commit_message>
bai 11: Them bot mon cho hoa don
</commit_message>
<xml_diff>
--- a/ghi chu.docx
+++ b/ghi chu.docx
@@ -1204,16 +1204,7 @@
           <w:sz w:val="19"/>
           <w:szCs w:val="19"/>
         </w:rPr>
-        <w:t>E</w:t>
-      </w:r>
-      <w:r>
-        <w:rPr>
-          <w:rFonts w:ascii="Consolas" w:hAnsi="Consolas" w:cs="Consolas"/>
-          <w:color w:val="0000FF"/>
-          <w:sz w:val="19"/>
-          <w:szCs w:val="19"/>
-        </w:rPr>
-        <w:t>nd</w:t>
+        <w:t>End</w:t>
       </w:r>
     </w:p>
     <w:p>
@@ -6122,9 +6113,353 @@
         </w:rPr>
         <w:t>xong</w:t>
       </w:r>
+      <w:proofErr w:type="spellEnd"/>
+    </w:p>
+    <w:p>
+      <w:pPr>
+        <w:rPr>
+          <w:rFonts w:ascii="Consolas" w:hAnsi="Consolas" w:cs="Consolas"/>
+          <w:color w:val="000000"/>
+          <w:sz w:val="19"/>
+          <w:szCs w:val="19"/>
+        </w:rPr>
+      </w:pPr>
+    </w:p>
+    <w:p>
+      <w:pPr>
+        <w:rPr>
+          <w:rFonts w:ascii="Consolas" w:hAnsi="Consolas" w:cs="Consolas"/>
+          <w:color w:val="000000"/>
+          <w:sz w:val="19"/>
+          <w:szCs w:val="19"/>
+        </w:rPr>
+      </w:pPr>
+      <w:proofErr w:type="spellStart"/>
+      <w:r>
+        <w:rPr>
+          <w:rFonts w:ascii="Consolas" w:hAnsi="Consolas" w:cs="Consolas"/>
+          <w:color w:val="000000"/>
+          <w:sz w:val="19"/>
+          <w:szCs w:val="19"/>
+          <w:highlight w:val="yellow"/>
+        </w:rPr>
+        <w:t>Bài</w:t>
+      </w:r>
+      <w:proofErr w:type="spellEnd"/>
+      <w:r>
+        <w:rPr>
+          <w:rFonts w:ascii="Consolas" w:hAnsi="Consolas" w:cs="Consolas"/>
+          <w:color w:val="000000"/>
+          <w:sz w:val="19"/>
+          <w:szCs w:val="19"/>
+          <w:highlight w:val="yellow"/>
+        </w:rPr>
+        <w:t xml:space="preserve"> 11</w:t>
+      </w:r>
+      <w:r>
+        <w:rPr>
+          <w:rFonts w:ascii="Consolas" w:hAnsi="Consolas" w:cs="Consolas"/>
+          <w:color w:val="000000"/>
+          <w:sz w:val="19"/>
+          <w:szCs w:val="19"/>
+        </w:rPr>
+        <w:t xml:space="preserve">: </w:t>
+      </w:r>
+      <w:proofErr w:type="spellStart"/>
+      <w:r>
+        <w:rPr>
+          <w:rFonts w:ascii="Consolas" w:hAnsi="Consolas" w:cs="Consolas"/>
+          <w:color w:val="000000"/>
+          <w:sz w:val="19"/>
+          <w:szCs w:val="19"/>
+        </w:rPr>
+        <w:t>Thêm</w:t>
+      </w:r>
+      <w:proofErr w:type="spellEnd"/>
+      <w:r>
+        <w:rPr>
+          <w:rFonts w:ascii="Consolas" w:hAnsi="Consolas" w:cs="Consolas"/>
+          <w:color w:val="000000"/>
+          <w:sz w:val="19"/>
+          <w:szCs w:val="19"/>
+        </w:rPr>
+        <w:t xml:space="preserve"> </w:t>
+      </w:r>
+      <w:proofErr w:type="spellStart"/>
+      <w:r>
+        <w:rPr>
+          <w:rFonts w:ascii="Consolas" w:hAnsi="Consolas" w:cs="Consolas"/>
+          <w:color w:val="000000"/>
+          <w:sz w:val="19"/>
+          <w:szCs w:val="19"/>
+        </w:rPr>
+        <w:t>bới</w:t>
+      </w:r>
+      <w:proofErr w:type="spellEnd"/>
+      <w:r>
+        <w:rPr>
+          <w:rFonts w:ascii="Consolas" w:hAnsi="Consolas" w:cs="Consolas"/>
+          <w:color w:val="000000"/>
+          <w:sz w:val="19"/>
+          <w:szCs w:val="19"/>
+        </w:rPr>
+        <w:t xml:space="preserve"> </w:t>
+      </w:r>
+      <w:proofErr w:type="spellStart"/>
+      <w:r>
+        <w:rPr>
+          <w:rFonts w:ascii="Consolas" w:hAnsi="Consolas" w:cs="Consolas"/>
+          <w:color w:val="000000"/>
+          <w:sz w:val="19"/>
+          <w:szCs w:val="19"/>
+        </w:rPr>
+        <w:t>món</w:t>
+      </w:r>
+      <w:proofErr w:type="spellEnd"/>
+      <w:r>
+        <w:rPr>
+          <w:rFonts w:ascii="Consolas" w:hAnsi="Consolas" w:cs="Consolas"/>
+          <w:color w:val="000000"/>
+          <w:sz w:val="19"/>
+          <w:szCs w:val="19"/>
+        </w:rPr>
+        <w:t xml:space="preserve"> </w:t>
+      </w:r>
+      <w:proofErr w:type="spellStart"/>
+      <w:r>
+        <w:rPr>
+          <w:rFonts w:ascii="Consolas" w:hAnsi="Consolas" w:cs="Consolas"/>
+          <w:color w:val="000000"/>
+          <w:sz w:val="19"/>
+          <w:szCs w:val="19"/>
+        </w:rPr>
+        <w:t>ăn</w:t>
+      </w:r>
+      <w:proofErr w:type="spellEnd"/>
+      <w:r>
+        <w:rPr>
+          <w:rFonts w:ascii="Consolas" w:hAnsi="Consolas" w:cs="Consolas"/>
+          <w:color w:val="000000"/>
+          <w:sz w:val="19"/>
+          <w:szCs w:val="19"/>
+        </w:rPr>
+        <w:t xml:space="preserve"> </w:t>
+      </w:r>
+      <w:proofErr w:type="spellStart"/>
+      <w:r>
+        <w:rPr>
+          <w:rFonts w:ascii="Consolas" w:hAnsi="Consolas" w:cs="Consolas"/>
+          <w:color w:val="000000"/>
+          <w:sz w:val="19"/>
+          <w:szCs w:val="19"/>
+        </w:rPr>
+        <w:t>vào</w:t>
+      </w:r>
+      <w:proofErr w:type="spellEnd"/>
+      <w:r>
+        <w:rPr>
+          <w:rFonts w:ascii="Consolas" w:hAnsi="Consolas" w:cs="Consolas"/>
+          <w:color w:val="000000"/>
+          <w:sz w:val="19"/>
+          <w:szCs w:val="19"/>
+        </w:rPr>
+        <w:t xml:space="preserve"> </w:t>
+      </w:r>
+      <w:proofErr w:type="spellStart"/>
+      <w:r>
+        <w:rPr>
+          <w:rFonts w:ascii="Consolas" w:hAnsi="Consolas" w:cs="Consolas"/>
+          <w:color w:val="000000"/>
+          <w:sz w:val="19"/>
+          <w:szCs w:val="19"/>
+        </w:rPr>
+        <w:t>hóa</w:t>
+      </w:r>
+      <w:proofErr w:type="spellEnd"/>
+      <w:r>
+        <w:rPr>
+          <w:rFonts w:ascii="Consolas" w:hAnsi="Consolas" w:cs="Consolas"/>
+          <w:color w:val="000000"/>
+          <w:sz w:val="19"/>
+          <w:szCs w:val="19"/>
+        </w:rPr>
+        <w:t xml:space="preserve"> </w:t>
+      </w:r>
+      <w:proofErr w:type="spellStart"/>
+      <w:r>
+        <w:rPr>
+          <w:rFonts w:ascii="Consolas" w:hAnsi="Consolas" w:cs="Consolas"/>
+          <w:color w:val="000000"/>
+          <w:sz w:val="19"/>
+          <w:szCs w:val="19"/>
+        </w:rPr>
+        <w:t>đơn</w:t>
+      </w:r>
+      <w:proofErr w:type="spellEnd"/>
+    </w:p>
+    <w:p>
+      <w:pPr>
+        <w:rPr>
+          <w:rFonts w:ascii="Consolas" w:hAnsi="Consolas" w:cs="Consolas"/>
+          <w:color w:val="000000"/>
+          <w:sz w:val="19"/>
+          <w:szCs w:val="19"/>
+        </w:rPr>
+      </w:pPr>
+    </w:p>
+    <w:p>
+      <w:pPr>
+        <w:rPr>
+          <w:rFonts w:ascii="Consolas" w:hAnsi="Consolas" w:cs="Consolas"/>
+          <w:color w:val="000000"/>
+          <w:sz w:val="19"/>
+          <w:szCs w:val="19"/>
+        </w:rPr>
+      </w:pPr>
+      <w:proofErr w:type="spellStart"/>
+      <w:r>
+        <w:rPr>
+          <w:rFonts w:ascii="Consolas" w:hAnsi="Consolas" w:cs="Consolas"/>
+          <w:color w:val="000000"/>
+          <w:sz w:val="19"/>
+          <w:szCs w:val="19"/>
+        </w:rPr>
+        <w:lastRenderedPageBreak/>
+        <w:t>Trước</w:t>
+      </w:r>
+      <w:proofErr w:type="spellEnd"/>
+      <w:r>
+        <w:rPr>
+          <w:rFonts w:ascii="Consolas" w:hAnsi="Consolas" w:cs="Consolas"/>
+          <w:color w:val="000000"/>
+          <w:sz w:val="19"/>
+          <w:szCs w:val="19"/>
+        </w:rPr>
+        <w:t xml:space="preserve"> </w:t>
+      </w:r>
+      <w:proofErr w:type="spellStart"/>
+      <w:r>
+        <w:rPr>
+          <w:rFonts w:ascii="Consolas" w:hAnsi="Consolas" w:cs="Consolas"/>
+          <w:color w:val="000000"/>
+          <w:sz w:val="19"/>
+          <w:szCs w:val="19"/>
+        </w:rPr>
+        <w:t>hết</w:t>
+      </w:r>
+      <w:proofErr w:type="spellEnd"/>
+      <w:r>
+        <w:rPr>
+          <w:rFonts w:ascii="Consolas" w:hAnsi="Consolas" w:cs="Consolas"/>
+          <w:color w:val="000000"/>
+          <w:sz w:val="19"/>
+          <w:szCs w:val="19"/>
+        </w:rPr>
+        <w:t xml:space="preserve">, </w:t>
+      </w:r>
+      <w:proofErr w:type="spellStart"/>
+      <w:r>
+        <w:rPr>
+          <w:rFonts w:ascii="Consolas" w:hAnsi="Consolas" w:cs="Consolas"/>
+          <w:color w:val="000000"/>
+          <w:sz w:val="19"/>
+          <w:szCs w:val="19"/>
+        </w:rPr>
+        <w:t>tạo</w:t>
+      </w:r>
+      <w:proofErr w:type="spellEnd"/>
+      <w:r>
+        <w:rPr>
+          <w:rFonts w:ascii="Consolas" w:hAnsi="Consolas" w:cs="Consolas"/>
+          <w:color w:val="000000"/>
+          <w:sz w:val="19"/>
+          <w:szCs w:val="19"/>
+        </w:rPr>
+        <w:t xml:space="preserve"> </w:t>
+      </w:r>
+      <w:proofErr w:type="spellStart"/>
+      <w:r>
+        <w:rPr>
+          <w:rFonts w:ascii="Consolas" w:hAnsi="Consolas" w:cs="Consolas"/>
+          <w:color w:val="000000"/>
+          <w:sz w:val="19"/>
+          <w:szCs w:val="19"/>
+        </w:rPr>
+        <w:t>các</w:t>
+      </w:r>
+      <w:proofErr w:type="spellEnd"/>
+      <w:r>
+        <w:rPr>
+          <w:rFonts w:ascii="Consolas" w:hAnsi="Consolas" w:cs="Consolas"/>
+          <w:color w:val="000000"/>
+          <w:sz w:val="19"/>
+          <w:szCs w:val="19"/>
+        </w:rPr>
+        <w:t xml:space="preserve"> </w:t>
+      </w:r>
+      <w:proofErr w:type="spellStart"/>
+      <w:r>
+        <w:rPr>
+          <w:rFonts w:ascii="Consolas" w:hAnsi="Consolas" w:cs="Consolas"/>
+          <w:color w:val="000000"/>
+          <w:sz w:val="19"/>
+          <w:szCs w:val="19"/>
+        </w:rPr>
+        <w:t>lớp</w:t>
+      </w:r>
+      <w:proofErr w:type="spellEnd"/>
+      <w:r>
+        <w:rPr>
+          <w:rFonts w:ascii="Consolas" w:hAnsi="Consolas" w:cs="Consolas"/>
+          <w:color w:val="000000"/>
+          <w:sz w:val="19"/>
+          <w:szCs w:val="19"/>
+        </w:rPr>
+        <w:t xml:space="preserve"> Category, </w:t>
+      </w:r>
+      <w:proofErr w:type="spellStart"/>
+      <w:r>
+        <w:rPr>
+          <w:rFonts w:ascii="Consolas" w:hAnsi="Consolas" w:cs="Consolas"/>
+          <w:color w:val="000000"/>
+          <w:sz w:val="19"/>
+          <w:szCs w:val="19"/>
+        </w:rPr>
+        <w:t>CategoryDAO</w:t>
+      </w:r>
+      <w:proofErr w:type="spellEnd"/>
+      <w:r>
+        <w:rPr>
+          <w:rFonts w:ascii="Consolas" w:hAnsi="Consolas" w:cs="Consolas"/>
+          <w:color w:val="000000"/>
+          <w:sz w:val="19"/>
+          <w:szCs w:val="19"/>
+        </w:rPr>
+        <w:t xml:space="preserve">, Food, </w:t>
+      </w:r>
+      <w:proofErr w:type="spellStart"/>
+      <w:r>
+        <w:rPr>
+          <w:rFonts w:ascii="Consolas" w:hAnsi="Consolas" w:cs="Consolas"/>
+          <w:color w:val="000000"/>
+          <w:sz w:val="19"/>
+          <w:szCs w:val="19"/>
+        </w:rPr>
+        <w:t>FoodDAO</w:t>
+      </w:r>
+      <w:proofErr w:type="spellEnd"/>
+    </w:p>
+    <w:p>
+      <w:pPr>
+        <w:rPr>
+          <w:rFonts w:ascii="Consolas" w:hAnsi="Consolas" w:cs="Consolas"/>
+          <w:color w:val="000000"/>
+          <w:sz w:val="19"/>
+          <w:szCs w:val="19"/>
+        </w:rPr>
+      </w:pPr>
       <w:bookmarkStart w:id="0" w:name="_GoBack"/>
       <w:bookmarkEnd w:id="0"/>
-      <w:proofErr w:type="spellEnd"/>
     </w:p>
     <w:p>
       <w:pPr>
@@ -6846,7 +7181,7 @@
 </file>
 
 <file path=customXml/itemProps1.xml><?xml version="1.0" encoding="utf-8"?>
-<ds:datastoreItem xmlns:ds="http://schemas.openxmlformats.org/officeDocument/2006/customXml" ds:itemID="{868EAD2F-C8FD-4FC4-8AFC-D7522681F358}">
+<ds:datastoreItem xmlns:ds="http://schemas.openxmlformats.org/officeDocument/2006/customXml" ds:itemID="{1AAF9716-B943-41D7-92E8-E946D50EAC05}">
   <ds:schemaRefs>
     <ds:schemaRef ds:uri="http://schemas.openxmlformats.org/officeDocument/2006/bibliography"/>
   </ds:schemaRefs>

</xml_diff>

<commit_message>
Bai 13: Chuyen ban, kho vL
</commit_message>
<xml_diff>
--- a/ghi chu.docx
+++ b/ghi chu.docx
@@ -15826,18 +15826,7 @@
           <w:sz w:val="24"/>
           <w:szCs w:val="24"/>
         </w:rPr>
-        <w:t>thự</w:t>
-      </w:r>
-      <w:bookmarkStart w:id="0" w:name="_GoBack"/>
-      <w:bookmarkEnd w:id="0"/>
-      <w:r>
-        <w:rPr>
-          <w:rFonts w:ascii="Times New Roman" w:hAnsi="Times New Roman" w:cs="Times New Roman"/>
-          <w:color w:val="000000"/>
-          <w:sz w:val="24"/>
-          <w:szCs w:val="24"/>
-        </w:rPr>
-        <w:t>c</w:t>
+        <w:t>thực</w:t>
       </w:r>
       <w:proofErr w:type="spellEnd"/>
       <w:r>
@@ -16535,6 +16524,8 @@
         </w:rPr>
         <w:t xml:space="preserve"> </w:t>
       </w:r>
+      <w:bookmarkStart w:id="0" w:name="_GoBack"/>
+      <w:bookmarkEnd w:id="0"/>
       <w:proofErr w:type="spellStart"/>
       <w:r>
         <w:rPr>
@@ -16594,6 +16585,496 @@
           <w:szCs w:val="24"/>
         </w:rPr>
         <w:t>!</w:t>
+      </w:r>
+    </w:p>
+    <w:p>
+      <w:pPr>
+        <w:rPr>
+          <w:rFonts w:ascii="Times New Roman" w:hAnsi="Times New Roman" w:cs="Times New Roman"/>
+          <w:color w:val="000000"/>
+          <w:sz w:val="24"/>
+          <w:szCs w:val="24"/>
+        </w:rPr>
+      </w:pPr>
+    </w:p>
+    <w:p>
+      <w:pPr>
+        <w:rPr>
+          <w:rFonts w:ascii="Times New Roman" w:hAnsi="Times New Roman" w:cs="Times New Roman"/>
+          <w:color w:val="000000"/>
+          <w:sz w:val="24"/>
+          <w:szCs w:val="24"/>
+        </w:rPr>
+      </w:pPr>
+      <w:proofErr w:type="spellStart"/>
+      <w:r>
+        <w:rPr>
+          <w:rFonts w:ascii="Times New Roman" w:hAnsi="Times New Roman" w:cs="Times New Roman"/>
+          <w:color w:val="000000"/>
+          <w:sz w:val="24"/>
+          <w:szCs w:val="24"/>
+          <w:highlight w:val="yellow"/>
+        </w:rPr>
+        <w:t>Bài</w:t>
+      </w:r>
+      <w:proofErr w:type="spellEnd"/>
+      <w:r>
+        <w:rPr>
+          <w:rFonts w:ascii="Times New Roman" w:hAnsi="Times New Roman" w:cs="Times New Roman"/>
+          <w:color w:val="000000"/>
+          <w:sz w:val="24"/>
+          <w:szCs w:val="24"/>
+          <w:highlight w:val="yellow"/>
+        </w:rPr>
+        <w:t xml:space="preserve"> 13</w:t>
+      </w:r>
+      <w:r>
+        <w:rPr>
+          <w:rFonts w:ascii="Times New Roman" w:hAnsi="Times New Roman" w:cs="Times New Roman"/>
+          <w:color w:val="000000"/>
+          <w:sz w:val="24"/>
+          <w:szCs w:val="24"/>
+        </w:rPr>
+        <w:t xml:space="preserve">: </w:t>
+      </w:r>
+      <w:proofErr w:type="spellStart"/>
+      <w:r>
+        <w:rPr>
+          <w:rFonts w:ascii="Times New Roman" w:hAnsi="Times New Roman" w:cs="Times New Roman"/>
+          <w:color w:val="000000"/>
+          <w:sz w:val="24"/>
+          <w:szCs w:val="24"/>
+        </w:rPr>
+        <w:t>Chuyển</w:t>
+      </w:r>
+      <w:proofErr w:type="spellEnd"/>
+      <w:r>
+        <w:rPr>
+          <w:rFonts w:ascii="Times New Roman" w:hAnsi="Times New Roman" w:cs="Times New Roman"/>
+          <w:color w:val="000000"/>
+          <w:sz w:val="24"/>
+          <w:szCs w:val="24"/>
+        </w:rPr>
+        <w:t xml:space="preserve"> </w:t>
+      </w:r>
+      <w:proofErr w:type="spellStart"/>
+      <w:r>
+        <w:rPr>
+          <w:rFonts w:ascii="Times New Roman" w:hAnsi="Times New Roman" w:cs="Times New Roman"/>
+          <w:color w:val="000000"/>
+          <w:sz w:val="24"/>
+          <w:szCs w:val="24"/>
+        </w:rPr>
+        <w:t>bàn</w:t>
+      </w:r>
+      <w:proofErr w:type="spellEnd"/>
+    </w:p>
+    <w:p>
+      <w:pPr>
+        <w:rPr>
+          <w:rFonts w:ascii="Times New Roman" w:hAnsi="Times New Roman" w:cs="Times New Roman"/>
+          <w:color w:val="000000"/>
+          <w:sz w:val="24"/>
+          <w:szCs w:val="24"/>
+        </w:rPr>
+      </w:pPr>
+      <w:r>
+        <w:rPr>
+          <w:rFonts w:ascii="Times New Roman" w:hAnsi="Times New Roman" w:cs="Times New Roman"/>
+          <w:color w:val="000000"/>
+          <w:sz w:val="24"/>
+          <w:szCs w:val="24"/>
+        </w:rPr>
+        <w:t xml:space="preserve">Ban </w:t>
+      </w:r>
+      <w:proofErr w:type="spellStart"/>
+      <w:r>
+        <w:rPr>
+          <w:rFonts w:ascii="Times New Roman" w:hAnsi="Times New Roman" w:cs="Times New Roman"/>
+          <w:color w:val="000000"/>
+          <w:sz w:val="24"/>
+          <w:szCs w:val="24"/>
+        </w:rPr>
+        <w:t>đầu</w:t>
+      </w:r>
+      <w:proofErr w:type="spellEnd"/>
+      <w:r>
+        <w:rPr>
+          <w:rFonts w:ascii="Times New Roman" w:hAnsi="Times New Roman" w:cs="Times New Roman"/>
+          <w:color w:val="000000"/>
+          <w:sz w:val="24"/>
+          <w:szCs w:val="24"/>
+        </w:rPr>
+        <w:t xml:space="preserve"> </w:t>
+      </w:r>
+      <w:proofErr w:type="spellStart"/>
+      <w:r>
+        <w:rPr>
+          <w:rFonts w:ascii="Times New Roman" w:hAnsi="Times New Roman" w:cs="Times New Roman"/>
+          <w:color w:val="000000"/>
+          <w:sz w:val="24"/>
+          <w:szCs w:val="24"/>
+        </w:rPr>
+        <w:t>thêm</w:t>
+      </w:r>
+      <w:proofErr w:type="spellEnd"/>
+      <w:r>
+        <w:rPr>
+          <w:rFonts w:ascii="Times New Roman" w:hAnsi="Times New Roman" w:cs="Times New Roman"/>
+          <w:color w:val="000000"/>
+          <w:sz w:val="24"/>
+          <w:szCs w:val="24"/>
+        </w:rPr>
+        <w:t xml:space="preserve"> </w:t>
+      </w:r>
+      <w:proofErr w:type="spellStart"/>
+      <w:r>
+        <w:rPr>
+          <w:rFonts w:ascii="Times New Roman" w:hAnsi="Times New Roman" w:cs="Times New Roman"/>
+          <w:color w:val="000000"/>
+          <w:sz w:val="24"/>
+          <w:szCs w:val="24"/>
+        </w:rPr>
+        <w:t>trường</w:t>
+      </w:r>
+      <w:proofErr w:type="spellEnd"/>
+      <w:r>
+        <w:rPr>
+          <w:rFonts w:ascii="Times New Roman" w:hAnsi="Times New Roman" w:cs="Times New Roman"/>
+          <w:color w:val="000000"/>
+          <w:sz w:val="24"/>
+          <w:szCs w:val="24"/>
+        </w:rPr>
+        <w:t xml:space="preserve"> discount </w:t>
+      </w:r>
+      <w:proofErr w:type="spellStart"/>
+      <w:r>
+        <w:rPr>
+          <w:rFonts w:ascii="Times New Roman" w:hAnsi="Times New Roman" w:cs="Times New Roman"/>
+          <w:color w:val="000000"/>
+          <w:sz w:val="24"/>
+          <w:szCs w:val="24"/>
+        </w:rPr>
+        <w:t>vào</w:t>
+      </w:r>
+      <w:proofErr w:type="spellEnd"/>
+      <w:r>
+        <w:rPr>
+          <w:rFonts w:ascii="Times New Roman" w:hAnsi="Times New Roman" w:cs="Times New Roman"/>
+          <w:color w:val="000000"/>
+          <w:sz w:val="24"/>
+          <w:szCs w:val="24"/>
+        </w:rPr>
+        <w:t xml:space="preserve"> </w:t>
+      </w:r>
+      <w:proofErr w:type="spellStart"/>
+      <w:r>
+        <w:rPr>
+          <w:rFonts w:ascii="Times New Roman" w:hAnsi="Times New Roman" w:cs="Times New Roman"/>
+          <w:color w:val="000000"/>
+          <w:sz w:val="24"/>
+          <w:szCs w:val="24"/>
+        </w:rPr>
+        <w:t>bảng</w:t>
+      </w:r>
+      <w:proofErr w:type="spellEnd"/>
+      <w:r>
+        <w:rPr>
+          <w:rFonts w:ascii="Times New Roman" w:hAnsi="Times New Roman" w:cs="Times New Roman"/>
+          <w:color w:val="000000"/>
+          <w:sz w:val="24"/>
+          <w:szCs w:val="24"/>
+        </w:rPr>
+        <w:t xml:space="preserve"> Bill</w:t>
+      </w:r>
+    </w:p>
+    <w:p>
+      <w:pPr>
+        <w:rPr>
+          <w:rFonts w:ascii="Times New Roman" w:hAnsi="Times New Roman" w:cs="Times New Roman"/>
+          <w:color w:val="000000"/>
+          <w:sz w:val="24"/>
+          <w:szCs w:val="24"/>
+        </w:rPr>
+      </w:pPr>
+      <w:proofErr w:type="spellStart"/>
+      <w:r>
+        <w:rPr>
+          <w:rFonts w:ascii="Times New Roman" w:hAnsi="Times New Roman" w:cs="Times New Roman"/>
+          <w:color w:val="000000"/>
+          <w:sz w:val="24"/>
+          <w:szCs w:val="24"/>
+        </w:rPr>
+        <w:t>Thay</w:t>
+      </w:r>
+      <w:proofErr w:type="spellEnd"/>
+      <w:r>
+        <w:rPr>
+          <w:rFonts w:ascii="Times New Roman" w:hAnsi="Times New Roman" w:cs="Times New Roman"/>
+          <w:color w:val="000000"/>
+          <w:sz w:val="24"/>
+          <w:szCs w:val="24"/>
+        </w:rPr>
+        <w:t xml:space="preserve"> </w:t>
+      </w:r>
+      <w:proofErr w:type="spellStart"/>
+      <w:r>
+        <w:rPr>
+          <w:rFonts w:ascii="Times New Roman" w:hAnsi="Times New Roman" w:cs="Times New Roman"/>
+          <w:color w:val="000000"/>
+          <w:sz w:val="24"/>
+          <w:szCs w:val="24"/>
+        </w:rPr>
+        <w:t>đổi</w:t>
+      </w:r>
+      <w:proofErr w:type="spellEnd"/>
+      <w:r>
+        <w:rPr>
+          <w:rFonts w:ascii="Times New Roman" w:hAnsi="Times New Roman" w:cs="Times New Roman"/>
+          <w:color w:val="000000"/>
+          <w:sz w:val="24"/>
+          <w:szCs w:val="24"/>
+        </w:rPr>
+        <w:t xml:space="preserve"> </w:t>
+      </w:r>
+      <w:proofErr w:type="spellStart"/>
+      <w:r>
+        <w:rPr>
+          <w:rFonts w:ascii="Times New Roman" w:hAnsi="Times New Roman" w:cs="Times New Roman"/>
+          <w:color w:val="000000"/>
+          <w:sz w:val="24"/>
+          <w:szCs w:val="24"/>
+        </w:rPr>
+        <w:t>các</w:t>
+      </w:r>
+      <w:proofErr w:type="spellEnd"/>
+      <w:r>
+        <w:rPr>
+          <w:rFonts w:ascii="Times New Roman" w:hAnsi="Times New Roman" w:cs="Times New Roman"/>
+          <w:color w:val="000000"/>
+          <w:sz w:val="24"/>
+          <w:szCs w:val="24"/>
+        </w:rPr>
+        <w:t xml:space="preserve"> </w:t>
+      </w:r>
+      <w:proofErr w:type="spellStart"/>
+      <w:r>
+        <w:rPr>
+          <w:rFonts w:ascii="Times New Roman" w:hAnsi="Times New Roman" w:cs="Times New Roman"/>
+          <w:color w:val="000000"/>
+          <w:sz w:val="24"/>
+          <w:szCs w:val="24"/>
+        </w:rPr>
+        <w:t>nội</w:t>
+      </w:r>
+      <w:proofErr w:type="spellEnd"/>
+      <w:r>
+        <w:rPr>
+          <w:rFonts w:ascii="Times New Roman" w:hAnsi="Times New Roman" w:cs="Times New Roman"/>
+          <w:color w:val="000000"/>
+          <w:sz w:val="24"/>
+          <w:szCs w:val="24"/>
+        </w:rPr>
+        <w:t xml:space="preserve"> dung</w:t>
+      </w:r>
+      <w:r>
+        <w:rPr>
+          <w:rFonts w:ascii="Times New Roman" w:hAnsi="Times New Roman" w:cs="Times New Roman"/>
+          <w:color w:val="000000"/>
+          <w:sz w:val="24"/>
+          <w:szCs w:val="24"/>
+        </w:rPr>
+        <w:t xml:space="preserve"> </w:t>
+      </w:r>
+      <w:proofErr w:type="spellStart"/>
+      <w:r>
+        <w:rPr>
+          <w:rFonts w:ascii="Times New Roman" w:hAnsi="Times New Roman" w:cs="Times New Roman"/>
+          <w:color w:val="000000"/>
+          <w:sz w:val="24"/>
+          <w:szCs w:val="24"/>
+        </w:rPr>
+        <w:t>trong</w:t>
+      </w:r>
+      <w:proofErr w:type="spellEnd"/>
+      <w:r>
+        <w:rPr>
+          <w:rFonts w:ascii="Times New Roman" w:hAnsi="Times New Roman" w:cs="Times New Roman"/>
+          <w:color w:val="000000"/>
+          <w:sz w:val="24"/>
+          <w:szCs w:val="24"/>
+        </w:rPr>
+        <w:t xml:space="preserve"> Bill </w:t>
+      </w:r>
+      <w:proofErr w:type="spellStart"/>
+      <w:r>
+        <w:rPr>
+          <w:rFonts w:ascii="Times New Roman" w:hAnsi="Times New Roman" w:cs="Times New Roman"/>
+          <w:color w:val="000000"/>
+          <w:sz w:val="24"/>
+          <w:szCs w:val="24"/>
+        </w:rPr>
+        <w:t>và</w:t>
+      </w:r>
+      <w:proofErr w:type="spellEnd"/>
+      <w:r>
+        <w:rPr>
+          <w:rFonts w:ascii="Times New Roman" w:hAnsi="Times New Roman" w:cs="Times New Roman"/>
+          <w:color w:val="000000"/>
+          <w:sz w:val="24"/>
+          <w:szCs w:val="24"/>
+        </w:rPr>
+        <w:t xml:space="preserve"> </w:t>
+      </w:r>
+      <w:proofErr w:type="spellStart"/>
+      <w:r>
+        <w:rPr>
+          <w:rFonts w:ascii="Times New Roman" w:hAnsi="Times New Roman" w:cs="Times New Roman"/>
+          <w:color w:val="000000"/>
+          <w:sz w:val="24"/>
+          <w:szCs w:val="24"/>
+        </w:rPr>
+        <w:t>BillDAO</w:t>
+      </w:r>
+      <w:proofErr w:type="spellEnd"/>
+      <w:r>
+        <w:rPr>
+          <w:rFonts w:ascii="Times New Roman" w:hAnsi="Times New Roman" w:cs="Times New Roman"/>
+          <w:color w:val="000000"/>
+          <w:sz w:val="24"/>
+          <w:szCs w:val="24"/>
+        </w:rPr>
+        <w:t xml:space="preserve"> </w:t>
+      </w:r>
+      <w:proofErr w:type="spellStart"/>
+      <w:r>
+        <w:rPr>
+          <w:rFonts w:ascii="Times New Roman" w:hAnsi="Times New Roman" w:cs="Times New Roman"/>
+          <w:color w:val="000000"/>
+          <w:sz w:val="24"/>
+          <w:szCs w:val="24"/>
+        </w:rPr>
+        <w:t>trong</w:t>
+      </w:r>
+      <w:proofErr w:type="spellEnd"/>
+      <w:r>
+        <w:rPr>
+          <w:rFonts w:ascii="Times New Roman" w:hAnsi="Times New Roman" w:cs="Times New Roman"/>
+          <w:color w:val="000000"/>
+          <w:sz w:val="24"/>
+          <w:szCs w:val="24"/>
+        </w:rPr>
+        <w:t xml:space="preserve"> </w:t>
+      </w:r>
+      <w:proofErr w:type="spellStart"/>
+      <w:r>
+        <w:rPr>
+          <w:rFonts w:ascii="Times New Roman" w:hAnsi="Times New Roman" w:cs="Times New Roman"/>
+          <w:color w:val="000000"/>
+          <w:sz w:val="24"/>
+          <w:szCs w:val="24"/>
+        </w:rPr>
+        <w:t>c#</w:t>
+      </w:r>
+      <w:proofErr w:type="spellEnd"/>
+      <w:r>
+        <w:rPr>
+          <w:rFonts w:ascii="Times New Roman" w:hAnsi="Times New Roman" w:cs="Times New Roman"/>
+          <w:color w:val="000000"/>
+          <w:sz w:val="24"/>
+          <w:szCs w:val="24"/>
+        </w:rPr>
+        <w:t xml:space="preserve"> </w:t>
+      </w:r>
+      <w:proofErr w:type="spellStart"/>
+      <w:r>
+        <w:rPr>
+          <w:rFonts w:ascii="Times New Roman" w:hAnsi="Times New Roman" w:cs="Times New Roman"/>
+          <w:color w:val="000000"/>
+          <w:sz w:val="24"/>
+          <w:szCs w:val="24"/>
+        </w:rPr>
+        <w:t>thêm</w:t>
+      </w:r>
+      <w:proofErr w:type="spellEnd"/>
+      <w:r>
+        <w:rPr>
+          <w:rFonts w:ascii="Times New Roman" w:hAnsi="Times New Roman" w:cs="Times New Roman"/>
+          <w:color w:val="000000"/>
+          <w:sz w:val="24"/>
+          <w:szCs w:val="24"/>
+        </w:rPr>
+        <w:t xml:space="preserve"> </w:t>
+      </w:r>
+      <w:proofErr w:type="spellStart"/>
+      <w:r>
+        <w:rPr>
+          <w:rFonts w:ascii="Times New Roman" w:hAnsi="Times New Roman" w:cs="Times New Roman"/>
+          <w:color w:val="000000"/>
+          <w:sz w:val="24"/>
+          <w:szCs w:val="24"/>
+        </w:rPr>
+        <w:t>phần</w:t>
+      </w:r>
+      <w:proofErr w:type="spellEnd"/>
+      <w:r>
+        <w:rPr>
+          <w:rFonts w:ascii="Times New Roman" w:hAnsi="Times New Roman" w:cs="Times New Roman"/>
+          <w:color w:val="000000"/>
+          <w:sz w:val="24"/>
+          <w:szCs w:val="24"/>
+        </w:rPr>
+        <w:t xml:space="preserve"> discount</w:t>
+      </w:r>
+    </w:p>
+    <w:p>
+      <w:pPr>
+        <w:rPr>
+          <w:rFonts w:ascii="Times New Roman" w:hAnsi="Times New Roman" w:cs="Times New Roman"/>
+          <w:color w:val="000000"/>
+          <w:sz w:val="24"/>
+          <w:szCs w:val="24"/>
+        </w:rPr>
+      </w:pPr>
+      <w:proofErr w:type="spellStart"/>
+      <w:r>
+        <w:rPr>
+          <w:rFonts w:ascii="Times New Roman" w:hAnsi="Times New Roman" w:cs="Times New Roman"/>
+          <w:color w:val="000000"/>
+          <w:sz w:val="24"/>
+          <w:szCs w:val="24"/>
+        </w:rPr>
+        <w:t>Sau</w:t>
+      </w:r>
+      <w:proofErr w:type="spellEnd"/>
+      <w:r>
+        <w:rPr>
+          <w:rFonts w:ascii="Times New Roman" w:hAnsi="Times New Roman" w:cs="Times New Roman"/>
+          <w:color w:val="000000"/>
+          <w:sz w:val="24"/>
+          <w:szCs w:val="24"/>
+        </w:rPr>
+        <w:t xml:space="preserve"> </w:t>
+      </w:r>
+      <w:proofErr w:type="spellStart"/>
+      <w:r>
+        <w:rPr>
+          <w:rFonts w:ascii="Times New Roman" w:hAnsi="Times New Roman" w:cs="Times New Roman"/>
+          <w:color w:val="000000"/>
+          <w:sz w:val="24"/>
+          <w:szCs w:val="24"/>
+        </w:rPr>
+        <w:t>đó</w:t>
+      </w:r>
+      <w:proofErr w:type="spellEnd"/>
+      <w:r>
+        <w:rPr>
+          <w:rFonts w:ascii="Times New Roman" w:hAnsi="Times New Roman" w:cs="Times New Roman"/>
+          <w:color w:val="000000"/>
+          <w:sz w:val="24"/>
+          <w:szCs w:val="24"/>
+        </w:rPr>
+        <w:t xml:space="preserve"> </w:t>
       </w:r>
     </w:p>
     <w:sectPr>
@@ -17551,7 +18032,7 @@
 </file>
 
 <file path=customXml/itemProps1.xml><?xml version="1.0" encoding="utf-8"?>
-<ds:datastoreItem xmlns:ds="http://schemas.openxmlformats.org/officeDocument/2006/customXml" ds:itemID="{D0965BB6-3CD3-4530-8977-7032D8BA9922}">
+<ds:datastoreItem xmlns:ds="http://schemas.openxmlformats.org/officeDocument/2006/customXml" ds:itemID="{867FC43E-7197-44E9-9389-496E0582CBF1}">
   <ds:schemaRefs>
     <ds:schemaRef ds:uri="http://schemas.openxmlformats.org/officeDocument/2006/bibliography"/>
   </ds:schemaRefs>

</xml_diff>